<commit_message>
final version of Requirement analysis 1
</commit_message>
<xml_diff>
--- a/FIT5136_2020S1_Team_32.docx
+++ b/FIT5136_2020S1_Team_32.docx
@@ -225,12 +225,24 @@
       <w:r>
         <w:rPr>
           <w:rFonts w:ascii="Arial" w:hAnsi="Arial" w:cs="Arial"/>
+          <w:b/>
+          <w:bCs/>
           <w:color w:val="000000" w:themeColor="text1"/>
           <w:sz w:val="32"/>
           <w:szCs w:val="32"/>
           <w:lang w:val="en-US"/>
         </w:rPr>
-        <w:t>Team number: 32</w:t>
+        <w:t>Team number:</w:t>
+      </w:r>
+      <w:r>
+        <w:rPr>
+          <w:rFonts w:ascii="Arial" w:hAnsi="Arial" w:cs="Arial"/>
+          <w:color w:val="000000" w:themeColor="text1"/>
+          <w:sz w:val="32"/>
+          <w:szCs w:val="32"/>
+          <w:lang w:val="en-US"/>
+        </w:rPr>
+        <w:t xml:space="preserve"> 32</w:t>
       </w:r>
     </w:p>
     <w:p>
@@ -416,14 +428,15 @@
       <w:r>
         <w:rPr>
           <w:rFonts w:ascii="Arial" w:hAnsi="Arial" w:cs="Arial"/>
+          <w:b/>
+          <w:bCs/>
           <w:color w:val="000000" w:themeColor="text1"/>
           <w:sz w:val="32"/>
           <w:szCs w:val="32"/>
           <w:lang w:val="en-US"/>
         </w:rPr>
-        <w:t xml:space="preserve">Mentor: </w:t>
-      </w:r>
-      <w:proofErr w:type="spellStart"/>
+        <w:t>Mentor:</w:t>
+      </w:r>
       <w:r>
         <w:rPr>
           <w:rFonts w:ascii="Arial" w:hAnsi="Arial" w:cs="Arial"/>
@@ -432,9 +445,9 @@
           <w:szCs w:val="32"/>
           <w:lang w:val="en-US"/>
         </w:rPr>
-        <w:t>Yiwei</w:t>
-      </w:r>
-      <w:proofErr w:type="spellEnd"/>
+        <w:t xml:space="preserve"> </w:t>
+      </w:r>
+      <w:proofErr w:type="spellStart"/>
       <w:r>
         <w:rPr>
           <w:rFonts w:ascii="Arial" w:hAnsi="Arial" w:cs="Arial"/>
@@ -443,6 +456,17 @@
           <w:szCs w:val="32"/>
           <w:lang w:val="en-US"/>
         </w:rPr>
+        <w:t>Yiwei</w:t>
+      </w:r>
+      <w:proofErr w:type="spellEnd"/>
+      <w:r>
+        <w:rPr>
+          <w:rFonts w:ascii="Arial" w:hAnsi="Arial" w:cs="Arial"/>
+          <w:color w:val="000000" w:themeColor="text1"/>
+          <w:sz w:val="32"/>
+          <w:szCs w:val="32"/>
+          <w:lang w:val="en-US"/>
+        </w:rPr>
         <w:t xml:space="preserve"> Zhong</w:t>
       </w:r>
     </w:p>
@@ -461,12 +485,24 @@
       <w:r>
         <w:rPr>
           <w:rFonts w:ascii="Arial" w:hAnsi="Arial" w:cs="Arial"/>
+          <w:b/>
+          <w:bCs/>
           <w:color w:val="000000" w:themeColor="text1"/>
           <w:sz w:val="32"/>
           <w:szCs w:val="32"/>
           <w:lang w:val="en-US"/>
         </w:rPr>
-        <w:t>Date: May 1</w:t>
+        <w:t>Date:</w:t>
+      </w:r>
+      <w:r>
+        <w:rPr>
+          <w:rFonts w:ascii="Arial" w:hAnsi="Arial" w:cs="Arial"/>
+          <w:color w:val="000000" w:themeColor="text1"/>
+          <w:sz w:val="32"/>
+          <w:szCs w:val="32"/>
+          <w:lang w:val="en-US"/>
+        </w:rPr>
+        <w:t xml:space="preserve"> May 1</w:t>
       </w:r>
       <w:r>
         <w:rPr>
@@ -496,7 +532,6 @@
       <w:pPr>
         <w:jc w:val="center"/>
         <w:rPr>
-          <w:rFonts w:hint="eastAsia"/>
           <w:color w:val="000000" w:themeColor="text1"/>
           <w:sz w:val="32"/>
           <w:szCs w:val="32"/>
@@ -651,7 +686,47 @@
           <w:szCs w:val="28"/>
           <w:lang w:val="en-US"/>
         </w:rPr>
-        <w:t>……….3</w:t>
+        <w:t>…</w:t>
+      </w:r>
+      <w:r>
+        <w:rPr>
+          <w:rFonts w:ascii="Arial" w:hAnsi="Arial" w:cs="Arial"/>
+          <w:color w:val="000000" w:themeColor="text1"/>
+          <w:sz w:val="28"/>
+          <w:szCs w:val="28"/>
+          <w:lang w:val="en-US"/>
+        </w:rPr>
+        <w:t>...</w:t>
+      </w:r>
+      <w:r>
+        <w:rPr>
+          <w:rFonts w:ascii="Arial" w:hAnsi="Arial" w:cs="Arial"/>
+          <w:color w:val="000000" w:themeColor="text1"/>
+          <w:sz w:val="28"/>
+          <w:szCs w:val="28"/>
+          <w:lang w:val="en-US"/>
+        </w:rPr>
+        <w:t>….</w:t>
+      </w:r>
+      <w:r>
+        <w:rPr>
+          <w:rFonts w:ascii="Arial" w:hAnsi="Arial" w:cs="Arial"/>
+          <w:color w:val="000000" w:themeColor="text1"/>
+          <w:sz w:val="28"/>
+          <w:szCs w:val="28"/>
+          <w:lang w:val="en-US"/>
+        </w:rPr>
+        <w:t xml:space="preserve"> </w:t>
+      </w:r>
+      <w:r>
+        <w:rPr>
+          <w:rFonts w:ascii="Arial" w:hAnsi="Arial" w:cs="Arial"/>
+          <w:color w:val="000000" w:themeColor="text1"/>
+          <w:sz w:val="28"/>
+          <w:szCs w:val="28"/>
+          <w:lang w:val="en-US"/>
+        </w:rPr>
+        <w:t>3</w:t>
       </w:r>
     </w:p>
     <w:p>
@@ -683,6 +758,48 @@
           <w:szCs w:val="28"/>
           <w:lang w:val="en-US"/>
         </w:rPr>
+        <w:t xml:space="preserve"> …………………</w:t>
+      </w:r>
+      <w:proofErr w:type="gramStart"/>
+      <w:r>
+        <w:rPr>
+          <w:rFonts w:ascii="Arial" w:hAnsi="Arial" w:cs="Arial"/>
+          <w:color w:val="000000" w:themeColor="text1"/>
+          <w:sz w:val="28"/>
+          <w:szCs w:val="28"/>
+          <w:lang w:val="en-US"/>
+        </w:rPr>
+        <w:t>…</w:t>
+      </w:r>
+      <w:r>
+        <w:rPr>
+          <w:rFonts w:ascii="Arial" w:hAnsi="Arial" w:cs="Arial"/>
+          <w:color w:val="000000" w:themeColor="text1"/>
+          <w:sz w:val="28"/>
+          <w:szCs w:val="28"/>
+          <w:lang w:val="en-US"/>
+        </w:rPr>
+        <w:t>..</w:t>
+      </w:r>
+      <w:proofErr w:type="gramEnd"/>
+      <w:r>
+        <w:rPr>
+          <w:rFonts w:ascii="Arial" w:hAnsi="Arial" w:cs="Arial"/>
+          <w:color w:val="000000" w:themeColor="text1"/>
+          <w:sz w:val="28"/>
+          <w:szCs w:val="28"/>
+          <w:lang w:val="en-US"/>
+        </w:rPr>
+        <w:t>………</w:t>
+      </w:r>
+      <w:r>
+        <w:rPr>
+          <w:rFonts w:ascii="Arial" w:hAnsi="Arial" w:cs="Arial"/>
+          <w:color w:val="000000" w:themeColor="text1"/>
+          <w:sz w:val="28"/>
+          <w:szCs w:val="28"/>
+          <w:lang w:val="en-US"/>
+        </w:rPr>
         <w:t xml:space="preserve"> </w:t>
       </w:r>
       <w:r>
@@ -693,7 +810,40 @@
           <w:szCs w:val="28"/>
           <w:lang w:val="en-US"/>
         </w:rPr>
-        <w:t>…………………</w:t>
+        <w:t>4</w:t>
+      </w:r>
+    </w:p>
+    <w:p>
+      <w:pPr>
+        <w:spacing w:line="360" w:lineRule="auto"/>
+        <w:ind w:firstLine="567"/>
+        <w:rPr>
+          <w:rFonts w:ascii="Arial" w:hAnsi="Arial" w:cs="Arial"/>
+          <w:color w:val="000000" w:themeColor="text1"/>
+          <w:sz w:val="28"/>
+          <w:szCs w:val="28"/>
+          <w:lang w:val="en-US"/>
+        </w:rPr>
+      </w:pPr>
+      <w:r>
+        <w:rPr>
+          <w:rFonts w:ascii="Arial" w:hAnsi="Arial" w:cs="Arial"/>
+          <w:color w:val="000000" w:themeColor="text1"/>
+          <w:sz w:val="28"/>
+          <w:szCs w:val="28"/>
+          <w:lang w:val="en-US"/>
+        </w:rPr>
+        <w:t>Use case 1 Create criteria</w:t>
+      </w:r>
+      <w:r>
+        <w:rPr>
+          <w:rFonts w:ascii="Arial" w:hAnsi="Arial" w:cs="Arial"/>
+          <w:color w:val="000000" w:themeColor="text1"/>
+          <w:sz w:val="28"/>
+          <w:szCs w:val="28"/>
+          <w:lang w:val="en-US"/>
+        </w:rPr>
+        <w:t xml:space="preserve"> ……………………………</w:t>
       </w:r>
       <w:proofErr w:type="gramStart"/>
       <w:r>
@@ -704,6 +854,47 @@
           <w:szCs w:val="28"/>
           <w:lang w:val="en-US"/>
         </w:rPr>
+        <w:t>….</w:t>
+      </w:r>
+      <w:r>
+        <w:rPr>
+          <w:rFonts w:ascii="Arial" w:hAnsi="Arial" w:cs="Arial"/>
+          <w:color w:val="000000" w:themeColor="text1"/>
+          <w:sz w:val="28"/>
+          <w:szCs w:val="28"/>
+          <w:lang w:val="en-US"/>
+        </w:rPr>
+        <w:t>.</w:t>
+      </w:r>
+      <w:proofErr w:type="gramEnd"/>
+      <w:r>
+        <w:rPr>
+          <w:rFonts w:ascii="Arial" w:hAnsi="Arial" w:cs="Arial"/>
+          <w:color w:val="000000" w:themeColor="text1"/>
+          <w:sz w:val="28"/>
+          <w:szCs w:val="28"/>
+          <w:lang w:val="en-US"/>
+        </w:rPr>
+        <w:t>………</w:t>
+      </w:r>
+      <w:r>
+        <w:rPr>
+          <w:rFonts w:ascii="Arial" w:hAnsi="Arial" w:cs="Arial"/>
+          <w:color w:val="000000" w:themeColor="text1"/>
+          <w:sz w:val="28"/>
+          <w:szCs w:val="28"/>
+          <w:lang w:val="en-US"/>
+        </w:rPr>
+        <w:t>...</w:t>
+      </w:r>
+      <w:r>
+        <w:rPr>
+          <w:rFonts w:ascii="Arial" w:hAnsi="Arial" w:cs="Arial"/>
+          <w:color w:val="000000" w:themeColor="text1"/>
+          <w:sz w:val="28"/>
+          <w:szCs w:val="28"/>
+          <w:lang w:val="en-US"/>
+        </w:rPr>
         <w:t>…</w:t>
       </w:r>
       <w:r>
@@ -714,6 +905,236 @@
           <w:szCs w:val="28"/>
           <w:lang w:val="en-US"/>
         </w:rPr>
+        <w:t xml:space="preserve"> </w:t>
+      </w:r>
+      <w:r>
+        <w:rPr>
+          <w:rFonts w:ascii="Arial" w:hAnsi="Arial" w:cs="Arial"/>
+          <w:color w:val="000000" w:themeColor="text1"/>
+          <w:sz w:val="28"/>
+          <w:szCs w:val="28"/>
+          <w:lang w:val="en-US"/>
+        </w:rPr>
+        <w:t>4</w:t>
+      </w:r>
+    </w:p>
+    <w:p>
+      <w:pPr>
+        <w:spacing w:line="360" w:lineRule="auto"/>
+        <w:ind w:firstLine="567"/>
+        <w:rPr>
+          <w:rFonts w:ascii="Arial" w:hAnsi="Arial" w:cs="Arial"/>
+          <w:color w:val="000000" w:themeColor="text1"/>
+          <w:sz w:val="28"/>
+          <w:szCs w:val="28"/>
+          <w:lang w:val="en-US"/>
+        </w:rPr>
+      </w:pPr>
+      <w:r>
+        <w:rPr>
+          <w:rFonts w:ascii="Arial" w:hAnsi="Arial" w:cs="Arial"/>
+          <w:color w:val="000000" w:themeColor="text1"/>
+          <w:sz w:val="28"/>
+          <w:szCs w:val="28"/>
+          <w:lang w:val="en-US"/>
+        </w:rPr>
+        <w:t>Use case 2 Choose the priority</w:t>
+      </w:r>
+      <w:r>
+        <w:rPr>
+          <w:rFonts w:ascii="Arial" w:hAnsi="Arial" w:cs="Arial"/>
+          <w:color w:val="000000" w:themeColor="text1"/>
+          <w:sz w:val="28"/>
+          <w:szCs w:val="28"/>
+          <w:lang w:val="en-US"/>
+        </w:rPr>
+        <w:t xml:space="preserve"> ……………………………</w:t>
+      </w:r>
+      <w:r>
+        <w:rPr>
+          <w:rFonts w:ascii="Arial" w:hAnsi="Arial" w:cs="Arial"/>
+          <w:color w:val="000000" w:themeColor="text1"/>
+          <w:sz w:val="28"/>
+          <w:szCs w:val="28"/>
+          <w:lang w:val="en-US"/>
+        </w:rPr>
+        <w:t>….</w:t>
+      </w:r>
+      <w:r>
+        <w:rPr>
+          <w:rFonts w:ascii="Arial" w:hAnsi="Arial" w:cs="Arial"/>
+          <w:color w:val="000000" w:themeColor="text1"/>
+          <w:sz w:val="28"/>
+          <w:szCs w:val="28"/>
+          <w:lang w:val="en-US"/>
+        </w:rPr>
+        <w:t>………</w:t>
+      </w:r>
+      <w:r>
+        <w:rPr>
+          <w:rFonts w:ascii="Arial" w:hAnsi="Arial" w:cs="Arial"/>
+          <w:color w:val="000000" w:themeColor="text1"/>
+          <w:sz w:val="28"/>
+          <w:szCs w:val="28"/>
+          <w:lang w:val="en-US"/>
+        </w:rPr>
+        <w:t xml:space="preserve"> </w:t>
+      </w:r>
+      <w:r>
+        <w:rPr>
+          <w:rFonts w:ascii="Arial" w:hAnsi="Arial" w:cs="Arial"/>
+          <w:color w:val="000000" w:themeColor="text1"/>
+          <w:sz w:val="28"/>
+          <w:szCs w:val="28"/>
+          <w:lang w:val="en-US"/>
+        </w:rPr>
+        <w:t>5</w:t>
+      </w:r>
+    </w:p>
+    <w:p>
+      <w:pPr>
+        <w:spacing w:line="360" w:lineRule="auto"/>
+        <w:ind w:firstLine="567"/>
+        <w:rPr>
+          <w:rFonts w:ascii="Arial" w:hAnsi="Arial" w:cs="Arial"/>
+          <w:color w:val="000000" w:themeColor="text1"/>
+          <w:sz w:val="28"/>
+          <w:szCs w:val="28"/>
+          <w:lang w:val="en-US"/>
+        </w:rPr>
+      </w:pPr>
+      <w:r>
+        <w:rPr>
+          <w:rFonts w:ascii="Arial" w:hAnsi="Arial" w:cs="Arial"/>
+          <w:color w:val="000000" w:themeColor="text1"/>
+          <w:sz w:val="28"/>
+          <w:szCs w:val="28"/>
+          <w:lang w:val="en-US"/>
+        </w:rPr>
+        <w:t>Use case 3 Find N best candidates</w:t>
+      </w:r>
+      <w:r>
+        <w:rPr>
+          <w:rFonts w:ascii="Arial" w:hAnsi="Arial" w:cs="Arial"/>
+          <w:color w:val="000000" w:themeColor="text1"/>
+          <w:sz w:val="28"/>
+          <w:szCs w:val="28"/>
+          <w:lang w:val="en-US"/>
+        </w:rPr>
+        <w:t xml:space="preserve"> ……………………</w:t>
+      </w:r>
+      <w:r>
+        <w:rPr>
+          <w:rFonts w:ascii="Arial" w:hAnsi="Arial" w:cs="Arial"/>
+          <w:color w:val="000000" w:themeColor="text1"/>
+          <w:sz w:val="28"/>
+          <w:szCs w:val="28"/>
+          <w:lang w:val="en-US"/>
+        </w:rPr>
+        <w:t>….</w:t>
+      </w:r>
+      <w:r>
+        <w:rPr>
+          <w:rFonts w:ascii="Arial" w:hAnsi="Arial" w:cs="Arial"/>
+          <w:color w:val="000000" w:themeColor="text1"/>
+          <w:sz w:val="28"/>
+          <w:szCs w:val="28"/>
+          <w:lang w:val="en-US"/>
+        </w:rPr>
+        <w:t>………</w:t>
+      </w:r>
+      <w:r>
+        <w:rPr>
+          <w:rFonts w:ascii="Arial" w:hAnsi="Arial" w:cs="Arial"/>
+          <w:color w:val="000000" w:themeColor="text1"/>
+          <w:sz w:val="28"/>
+          <w:szCs w:val="28"/>
+          <w:lang w:val="en-US"/>
+        </w:rPr>
+        <w:t>.</w:t>
+      </w:r>
+      <w:r>
+        <w:rPr>
+          <w:rFonts w:ascii="Arial" w:hAnsi="Arial" w:cs="Arial"/>
+          <w:color w:val="000000" w:themeColor="text1"/>
+          <w:sz w:val="28"/>
+          <w:szCs w:val="28"/>
+          <w:lang w:val="en-US"/>
+        </w:rPr>
+        <w:t>…</w:t>
+      </w:r>
+      <w:r>
+        <w:rPr>
+          <w:rFonts w:ascii="Arial" w:hAnsi="Arial" w:cs="Arial"/>
+          <w:color w:val="000000" w:themeColor="text1"/>
+          <w:sz w:val="28"/>
+          <w:szCs w:val="28"/>
+          <w:lang w:val="en-US"/>
+        </w:rPr>
+        <w:t xml:space="preserve"> </w:t>
+      </w:r>
+      <w:r>
+        <w:rPr>
+          <w:rFonts w:ascii="Arial" w:hAnsi="Arial" w:cs="Arial"/>
+          <w:color w:val="000000" w:themeColor="text1"/>
+          <w:sz w:val="28"/>
+          <w:szCs w:val="28"/>
+          <w:lang w:val="en-US"/>
+        </w:rPr>
+        <w:t>6</w:t>
+      </w:r>
+    </w:p>
+    <w:p>
+      <w:pPr>
+        <w:spacing w:line="360" w:lineRule="auto"/>
+        <w:ind w:firstLine="567"/>
+        <w:rPr>
+          <w:rFonts w:ascii="Arial" w:hAnsi="Arial" w:cs="Arial"/>
+          <w:color w:val="000000" w:themeColor="text1"/>
+          <w:sz w:val="28"/>
+          <w:szCs w:val="28"/>
+          <w:lang w:val="en-US"/>
+        </w:rPr>
+      </w:pPr>
+      <w:r>
+        <w:rPr>
+          <w:rFonts w:ascii="Arial" w:hAnsi="Arial" w:cs="Arial"/>
+          <w:color w:val="000000" w:themeColor="text1"/>
+          <w:sz w:val="28"/>
+          <w:szCs w:val="28"/>
+          <w:lang w:val="en-US"/>
+        </w:rPr>
+        <w:t>Use case 4 Contact with Coordinator</w:t>
+      </w:r>
+      <w:r>
+        <w:rPr>
+          <w:rFonts w:ascii="Arial" w:hAnsi="Arial" w:cs="Arial"/>
+          <w:color w:val="000000" w:themeColor="text1"/>
+          <w:sz w:val="28"/>
+          <w:szCs w:val="28"/>
+          <w:lang w:val="en-US"/>
+        </w:rPr>
+        <w:t xml:space="preserve"> ………………</w:t>
+      </w:r>
+      <w:proofErr w:type="gramStart"/>
+      <w:r>
+        <w:rPr>
+          <w:rFonts w:ascii="Arial" w:hAnsi="Arial" w:cs="Arial"/>
+          <w:color w:val="000000" w:themeColor="text1"/>
+          <w:sz w:val="28"/>
+          <w:szCs w:val="28"/>
+          <w:lang w:val="en-US"/>
+        </w:rPr>
+        <w:t>…</w:t>
+      </w:r>
+      <w:r>
+        <w:rPr>
+          <w:rFonts w:ascii="Arial" w:hAnsi="Arial" w:cs="Arial"/>
+          <w:color w:val="000000" w:themeColor="text1"/>
+          <w:sz w:val="28"/>
+          <w:szCs w:val="28"/>
+          <w:lang w:val="en-US"/>
+        </w:rPr>
         <w:t>..</w:t>
       </w:r>
       <w:proofErr w:type="gramEnd"/>
@@ -725,17 +1146,27 @@
           <w:szCs w:val="28"/>
           <w:lang w:val="en-US"/>
         </w:rPr>
-        <w:t>………</w:t>
-      </w:r>
-      <w:r>
-        <w:rPr>
-          <w:rFonts w:ascii="Arial" w:hAnsi="Arial" w:cs="Arial"/>
-          <w:color w:val="000000" w:themeColor="text1"/>
-          <w:sz w:val="28"/>
-          <w:szCs w:val="28"/>
-          <w:lang w:val="en-US"/>
-        </w:rPr>
-        <w:t>4</w:t>
+        <w:t>……………</w:t>
+      </w:r>
+      <w:r>
+        <w:rPr>
+          <w:rFonts w:ascii="Arial" w:hAnsi="Arial" w:cs="Arial"/>
+          <w:color w:val="000000" w:themeColor="text1"/>
+          <w:sz w:val="28"/>
+          <w:szCs w:val="28"/>
+          <w:lang w:val="en-US"/>
+        </w:rPr>
+        <w:t xml:space="preserve"> </w:t>
+      </w:r>
+      <w:r>
+        <w:rPr>
+          <w:rFonts w:ascii="Arial" w:hAnsi="Arial" w:cs="Arial"/>
+          <w:color w:val="000000" w:themeColor="text1"/>
+          <w:sz w:val="28"/>
+          <w:szCs w:val="28"/>
+          <w:lang w:val="en-US"/>
+        </w:rPr>
+        <w:t>7</w:t>
       </w:r>
     </w:p>
     <w:p>
@@ -758,7 +1189,37 @@
           <w:szCs w:val="28"/>
           <w:lang w:val="en-US"/>
         </w:rPr>
-        <w:t>Use case 1 Create criteria</w:t>
+        <w:t>Use case 5 Select candidates</w:t>
+      </w:r>
+      <w:r>
+        <w:rPr>
+          <w:rFonts w:ascii="Arial" w:hAnsi="Arial" w:cs="Arial"/>
+          <w:color w:val="000000" w:themeColor="text1"/>
+          <w:sz w:val="28"/>
+          <w:szCs w:val="28"/>
+          <w:lang w:val="en-US"/>
+        </w:rPr>
+        <w:t xml:space="preserve"> ……………………</w:t>
+      </w:r>
+      <w:r>
+        <w:rPr>
+          <w:rFonts w:ascii="Arial" w:hAnsi="Arial" w:cs="Arial"/>
+          <w:color w:val="000000" w:themeColor="text1"/>
+          <w:sz w:val="28"/>
+          <w:szCs w:val="28"/>
+          <w:lang w:val="en-US"/>
+        </w:rPr>
+        <w:t>………...</w:t>
+      </w:r>
+      <w:r>
+        <w:rPr>
+          <w:rFonts w:ascii="Arial" w:hAnsi="Arial" w:cs="Arial"/>
+          <w:color w:val="000000" w:themeColor="text1"/>
+          <w:sz w:val="28"/>
+          <w:szCs w:val="28"/>
+          <w:lang w:val="en-US"/>
+        </w:rPr>
+        <w:t>…………</w:t>
       </w:r>
       <w:r>
         <w:rPr>
@@ -778,7 +1239,40 @@
           <w:szCs w:val="28"/>
           <w:lang w:val="en-US"/>
         </w:rPr>
-        <w:t>……………………………</w:t>
+        <w:t>8</w:t>
+      </w:r>
+    </w:p>
+    <w:p>
+      <w:pPr>
+        <w:spacing w:line="360" w:lineRule="auto"/>
+        <w:ind w:firstLine="567"/>
+        <w:rPr>
+          <w:rFonts w:ascii="Arial" w:hAnsi="Arial" w:cs="Arial"/>
+          <w:color w:val="000000" w:themeColor="text1"/>
+          <w:sz w:val="28"/>
+          <w:szCs w:val="28"/>
+          <w:lang w:val="en-US"/>
+        </w:rPr>
+      </w:pPr>
+      <w:r>
+        <w:rPr>
+          <w:rFonts w:ascii="Arial" w:hAnsi="Arial" w:cs="Arial"/>
+          <w:color w:val="000000" w:themeColor="text1"/>
+          <w:sz w:val="28"/>
+          <w:szCs w:val="28"/>
+          <w:lang w:val="en-US"/>
+        </w:rPr>
+        <w:t>Use case 6 Inform Mission Coordinator</w:t>
+      </w:r>
+      <w:r>
+        <w:rPr>
+          <w:rFonts w:ascii="Arial" w:hAnsi="Arial" w:cs="Arial"/>
+          <w:color w:val="000000" w:themeColor="text1"/>
+          <w:sz w:val="28"/>
+          <w:szCs w:val="28"/>
+          <w:lang w:val="en-US"/>
+        </w:rPr>
+        <w:t xml:space="preserve"> ……………………</w:t>
       </w:r>
       <w:proofErr w:type="gramStart"/>
       <w:r>
@@ -789,17 +1283,7 @@
           <w:szCs w:val="28"/>
           <w:lang w:val="en-US"/>
         </w:rPr>
-        <w:t>….</w:t>
-      </w:r>
-      <w:r>
-        <w:rPr>
-          <w:rFonts w:ascii="Arial" w:hAnsi="Arial" w:cs="Arial"/>
-          <w:color w:val="000000" w:themeColor="text1"/>
-          <w:sz w:val="28"/>
-          <w:szCs w:val="28"/>
-          <w:lang w:val="en-US"/>
-        </w:rPr>
-        <w:t>.</w:t>
+        <w:t>…..</w:t>
       </w:r>
       <w:proofErr w:type="gramEnd"/>
       <w:r>
@@ -810,17 +1294,92 @@
           <w:szCs w:val="28"/>
           <w:lang w:val="en-US"/>
         </w:rPr>
+        <w:t>……</w:t>
+      </w:r>
+      <w:r>
+        <w:rPr>
+          <w:rFonts w:ascii="Arial" w:hAnsi="Arial" w:cs="Arial"/>
+          <w:color w:val="000000" w:themeColor="text1"/>
+          <w:sz w:val="28"/>
+          <w:szCs w:val="28"/>
+          <w:lang w:val="en-US"/>
+        </w:rPr>
+        <w:t xml:space="preserve"> 9</w:t>
+      </w:r>
+    </w:p>
+    <w:p>
+      <w:pPr>
+        <w:spacing w:line="360" w:lineRule="auto"/>
+        <w:ind w:firstLine="567"/>
+        <w:rPr>
+          <w:rFonts w:ascii="Arial" w:hAnsi="Arial" w:cs="Arial"/>
+          <w:color w:val="000000" w:themeColor="text1"/>
+          <w:sz w:val="28"/>
+          <w:szCs w:val="28"/>
+          <w:lang w:val="en-US"/>
+        </w:rPr>
+      </w:pPr>
+      <w:r>
+        <w:rPr>
+          <w:rFonts w:ascii="Arial" w:hAnsi="Arial" w:cs="Arial"/>
+          <w:color w:val="000000" w:themeColor="text1"/>
+          <w:sz w:val="28"/>
+          <w:szCs w:val="28"/>
+          <w:lang w:val="en-US"/>
+        </w:rPr>
+        <w:t>Use case 7 Create profile</w:t>
+      </w:r>
+      <w:r>
+        <w:rPr>
+          <w:rFonts w:ascii="Arial" w:hAnsi="Arial" w:cs="Arial"/>
+          <w:color w:val="000000" w:themeColor="text1"/>
+          <w:sz w:val="28"/>
+          <w:szCs w:val="28"/>
+          <w:lang w:val="en-US"/>
+        </w:rPr>
+        <w:t xml:space="preserve"> ……………………</w:t>
+      </w:r>
+      <w:r>
+        <w:rPr>
+          <w:rFonts w:ascii="Arial" w:hAnsi="Arial" w:cs="Arial"/>
+          <w:color w:val="000000" w:themeColor="text1"/>
+          <w:sz w:val="28"/>
+          <w:szCs w:val="28"/>
+          <w:lang w:val="en-US"/>
+        </w:rPr>
         <w:t>……………</w:t>
       </w:r>
-      <w:r>
-        <w:rPr>
-          <w:rFonts w:ascii="Arial" w:hAnsi="Arial" w:cs="Arial"/>
-          <w:color w:val="000000" w:themeColor="text1"/>
-          <w:sz w:val="28"/>
-          <w:szCs w:val="28"/>
-          <w:lang w:val="en-US"/>
-        </w:rPr>
-        <w:t>4</w:t>
+      <w:proofErr w:type="gramStart"/>
+      <w:r>
+        <w:rPr>
+          <w:rFonts w:ascii="Arial" w:hAnsi="Arial" w:cs="Arial"/>
+          <w:color w:val="000000" w:themeColor="text1"/>
+          <w:sz w:val="28"/>
+          <w:szCs w:val="28"/>
+          <w:lang w:val="en-US"/>
+        </w:rPr>
+        <w:t>…..</w:t>
+      </w:r>
+      <w:proofErr w:type="gramEnd"/>
+      <w:r>
+        <w:rPr>
+          <w:rFonts w:ascii="Arial" w:hAnsi="Arial" w:cs="Arial"/>
+          <w:color w:val="000000" w:themeColor="text1"/>
+          <w:sz w:val="28"/>
+          <w:szCs w:val="28"/>
+          <w:lang w:val="en-US"/>
+        </w:rPr>
+        <w:t>……</w:t>
+      </w:r>
+      <w:r>
+        <w:rPr>
+          <w:rFonts w:ascii="Arial" w:hAnsi="Arial" w:cs="Arial"/>
+          <w:color w:val="000000" w:themeColor="text1"/>
+          <w:sz w:val="28"/>
+          <w:szCs w:val="28"/>
+          <w:lang w:val="en-US"/>
+        </w:rPr>
+        <w:t>.. 10</w:t>
       </w:r>
     </w:p>
     <w:p>
@@ -843,7 +1402,37 @@
           <w:szCs w:val="28"/>
           <w:lang w:val="en-US"/>
         </w:rPr>
-        <w:t>Use case 2 Choose the priority</w:t>
+        <w:t>Use case 8 Edit profile</w:t>
+      </w:r>
+      <w:r>
+        <w:rPr>
+          <w:rFonts w:ascii="Arial" w:hAnsi="Arial" w:cs="Arial"/>
+          <w:color w:val="000000" w:themeColor="text1"/>
+          <w:sz w:val="28"/>
+          <w:szCs w:val="28"/>
+          <w:lang w:val="en-US"/>
+        </w:rPr>
+        <w:t xml:space="preserve"> ……………………………….…………</w:t>
+      </w:r>
+      <w:r>
+        <w:rPr>
+          <w:rFonts w:ascii="Arial" w:hAnsi="Arial" w:cs="Arial"/>
+          <w:color w:val="000000" w:themeColor="text1"/>
+          <w:sz w:val="28"/>
+          <w:szCs w:val="28"/>
+          <w:lang w:val="en-US"/>
+        </w:rPr>
+        <w:t>…</w:t>
+      </w:r>
+      <w:r>
+        <w:rPr>
+          <w:rFonts w:ascii="Arial" w:hAnsi="Arial" w:cs="Arial"/>
+          <w:color w:val="000000" w:themeColor="text1"/>
+          <w:sz w:val="28"/>
+          <w:szCs w:val="28"/>
+          <w:lang w:val="en-US"/>
+        </w:rPr>
+        <w:t>…</w:t>
       </w:r>
       <w:r>
         <w:rPr>
@@ -863,501 +1452,17 @@
           <w:szCs w:val="28"/>
           <w:lang w:val="en-US"/>
         </w:rPr>
-        <w:t>……………………………</w:t>
-      </w:r>
-      <w:r>
-        <w:rPr>
-          <w:rFonts w:ascii="Arial" w:hAnsi="Arial" w:cs="Arial"/>
-          <w:color w:val="000000" w:themeColor="text1"/>
-          <w:sz w:val="28"/>
-          <w:szCs w:val="28"/>
-          <w:lang w:val="en-US"/>
-        </w:rPr>
-        <w:t>….</w:t>
-      </w:r>
-      <w:r>
-        <w:rPr>
-          <w:rFonts w:ascii="Arial" w:hAnsi="Arial" w:cs="Arial"/>
-          <w:color w:val="000000" w:themeColor="text1"/>
-          <w:sz w:val="28"/>
-          <w:szCs w:val="28"/>
-          <w:lang w:val="en-US"/>
-        </w:rPr>
-        <w:t>……….</w:t>
-      </w:r>
-      <w:r>
-        <w:rPr>
-          <w:rFonts w:ascii="Arial" w:hAnsi="Arial" w:cs="Arial"/>
-          <w:color w:val="000000" w:themeColor="text1"/>
-          <w:sz w:val="28"/>
-          <w:szCs w:val="28"/>
-          <w:lang w:val="en-US"/>
-        </w:rPr>
-        <w:t>5</w:t>
-      </w:r>
-    </w:p>
-    <w:p>
-      <w:pPr>
-        <w:spacing w:line="360" w:lineRule="auto"/>
-        <w:ind w:firstLine="567"/>
-        <w:rPr>
-          <w:rFonts w:ascii="Arial" w:hAnsi="Arial" w:cs="Arial"/>
-          <w:color w:val="000000" w:themeColor="text1"/>
-          <w:sz w:val="28"/>
-          <w:szCs w:val="28"/>
-          <w:lang w:val="en-US"/>
-        </w:rPr>
-      </w:pPr>
-      <w:r>
-        <w:rPr>
-          <w:rFonts w:ascii="Arial" w:hAnsi="Arial" w:cs="Arial"/>
-          <w:color w:val="000000" w:themeColor="text1"/>
-          <w:sz w:val="28"/>
-          <w:szCs w:val="28"/>
-          <w:lang w:val="en-US"/>
-        </w:rPr>
-        <w:t>Use case 3 Find N best candidates</w:t>
-      </w:r>
-      <w:r>
-        <w:rPr>
-          <w:rFonts w:ascii="Arial" w:hAnsi="Arial" w:cs="Arial"/>
-          <w:color w:val="000000" w:themeColor="text1"/>
-          <w:sz w:val="28"/>
-          <w:szCs w:val="28"/>
-          <w:lang w:val="en-US"/>
-        </w:rPr>
-        <w:t xml:space="preserve"> </w:t>
-      </w:r>
-      <w:r>
-        <w:rPr>
-          <w:rFonts w:ascii="Arial" w:hAnsi="Arial" w:cs="Arial"/>
-          <w:color w:val="000000" w:themeColor="text1"/>
-          <w:sz w:val="28"/>
-          <w:szCs w:val="28"/>
-          <w:lang w:val="en-US"/>
-        </w:rPr>
-        <w:t>……………………</w:t>
-      </w:r>
-      <w:r>
-        <w:rPr>
-          <w:rFonts w:ascii="Arial" w:hAnsi="Arial" w:cs="Arial"/>
-          <w:color w:val="000000" w:themeColor="text1"/>
-          <w:sz w:val="28"/>
-          <w:szCs w:val="28"/>
-          <w:lang w:val="en-US"/>
-        </w:rPr>
-        <w:t>….</w:t>
-      </w:r>
-      <w:r>
-        <w:rPr>
-          <w:rFonts w:ascii="Arial" w:hAnsi="Arial" w:cs="Arial"/>
-          <w:color w:val="000000" w:themeColor="text1"/>
-          <w:sz w:val="28"/>
-          <w:szCs w:val="28"/>
-          <w:lang w:val="en-US"/>
-        </w:rPr>
-        <w:t>………….</w:t>
-      </w:r>
-      <w:r>
-        <w:rPr>
-          <w:rFonts w:ascii="Arial" w:hAnsi="Arial" w:cs="Arial"/>
-          <w:color w:val="000000" w:themeColor="text1"/>
-          <w:sz w:val="28"/>
-          <w:szCs w:val="28"/>
-          <w:lang w:val="en-US"/>
-        </w:rPr>
-        <w:t>6</w:t>
-      </w:r>
-    </w:p>
-    <w:p>
-      <w:pPr>
-        <w:spacing w:line="360" w:lineRule="auto"/>
-        <w:ind w:firstLine="567"/>
-        <w:rPr>
-          <w:rFonts w:ascii="Arial" w:hAnsi="Arial" w:cs="Arial"/>
-          <w:color w:val="000000" w:themeColor="text1"/>
-          <w:sz w:val="28"/>
-          <w:szCs w:val="28"/>
-          <w:lang w:val="en-US"/>
-        </w:rPr>
-      </w:pPr>
-      <w:r>
-        <w:rPr>
-          <w:rFonts w:ascii="Arial" w:hAnsi="Arial" w:cs="Arial"/>
-          <w:color w:val="000000" w:themeColor="text1"/>
-          <w:sz w:val="28"/>
-          <w:szCs w:val="28"/>
-          <w:lang w:val="en-US"/>
-        </w:rPr>
-        <w:t>Use case 4 Contact with Coordinator</w:t>
-      </w:r>
-      <w:r>
-        <w:rPr>
-          <w:rFonts w:ascii="Arial" w:hAnsi="Arial" w:cs="Arial"/>
-          <w:color w:val="000000" w:themeColor="text1"/>
-          <w:sz w:val="28"/>
-          <w:szCs w:val="28"/>
-          <w:lang w:val="en-US"/>
-        </w:rPr>
-        <w:t xml:space="preserve"> </w:t>
-      </w:r>
-      <w:r>
-        <w:rPr>
-          <w:rFonts w:ascii="Arial" w:hAnsi="Arial" w:cs="Arial"/>
-          <w:color w:val="000000" w:themeColor="text1"/>
-          <w:sz w:val="28"/>
-          <w:szCs w:val="28"/>
-          <w:lang w:val="en-US"/>
-        </w:rPr>
-        <w:t>………………</w:t>
-      </w:r>
-      <w:proofErr w:type="gramStart"/>
-      <w:r>
-        <w:rPr>
-          <w:rFonts w:ascii="Arial" w:hAnsi="Arial" w:cs="Arial"/>
-          <w:color w:val="000000" w:themeColor="text1"/>
-          <w:sz w:val="28"/>
-          <w:szCs w:val="28"/>
-          <w:lang w:val="en-US"/>
-        </w:rPr>
-        <w:t>…</w:t>
-      </w:r>
-      <w:r>
-        <w:rPr>
-          <w:rFonts w:ascii="Arial" w:hAnsi="Arial" w:cs="Arial"/>
-          <w:color w:val="000000" w:themeColor="text1"/>
-          <w:sz w:val="28"/>
-          <w:szCs w:val="28"/>
-          <w:lang w:val="en-US"/>
-        </w:rPr>
-        <w:t>..</w:t>
-      </w:r>
-      <w:proofErr w:type="gramEnd"/>
-      <w:r>
-        <w:rPr>
-          <w:rFonts w:ascii="Arial" w:hAnsi="Arial" w:cs="Arial"/>
-          <w:color w:val="000000" w:themeColor="text1"/>
-          <w:sz w:val="28"/>
-          <w:szCs w:val="28"/>
-          <w:lang w:val="en-US"/>
-        </w:rPr>
-        <w:t>…………….</w:t>
-      </w:r>
-      <w:r>
-        <w:rPr>
-          <w:rFonts w:ascii="Arial" w:hAnsi="Arial" w:cs="Arial"/>
-          <w:color w:val="000000" w:themeColor="text1"/>
-          <w:sz w:val="28"/>
-          <w:szCs w:val="28"/>
-          <w:lang w:val="en-US"/>
-        </w:rPr>
-        <w:t>7</w:t>
-      </w:r>
-    </w:p>
-    <w:p>
-      <w:pPr>
-        <w:spacing w:line="360" w:lineRule="auto"/>
-        <w:ind w:firstLine="567"/>
-        <w:rPr>
-          <w:rFonts w:ascii="Arial" w:hAnsi="Arial" w:cs="Arial"/>
-          <w:color w:val="000000" w:themeColor="text1"/>
-          <w:sz w:val="28"/>
-          <w:szCs w:val="28"/>
-          <w:lang w:val="en-US"/>
-        </w:rPr>
-      </w:pPr>
-      <w:r>
-        <w:rPr>
-          <w:rFonts w:ascii="Arial" w:hAnsi="Arial" w:cs="Arial"/>
-          <w:color w:val="000000" w:themeColor="text1"/>
-          <w:sz w:val="28"/>
-          <w:szCs w:val="28"/>
-          <w:lang w:val="en-US"/>
-        </w:rPr>
-        <w:t>Use case 5 Select candidates</w:t>
-      </w:r>
-      <w:r>
-        <w:rPr>
-          <w:rFonts w:ascii="Arial" w:hAnsi="Arial" w:cs="Arial"/>
-          <w:color w:val="000000" w:themeColor="text1"/>
-          <w:sz w:val="28"/>
-          <w:szCs w:val="28"/>
-          <w:lang w:val="en-US"/>
-        </w:rPr>
-        <w:t xml:space="preserve"> </w:t>
-      </w:r>
-      <w:r>
-        <w:rPr>
-          <w:rFonts w:ascii="Arial" w:hAnsi="Arial" w:cs="Arial"/>
-          <w:color w:val="000000" w:themeColor="text1"/>
-          <w:sz w:val="28"/>
-          <w:szCs w:val="28"/>
-          <w:lang w:val="en-US"/>
-        </w:rPr>
-        <w:t>……………………</w:t>
-      </w:r>
-      <w:r>
-        <w:rPr>
-          <w:rFonts w:ascii="Arial" w:hAnsi="Arial" w:cs="Arial"/>
-          <w:color w:val="000000" w:themeColor="text1"/>
-          <w:sz w:val="28"/>
-          <w:szCs w:val="28"/>
-          <w:lang w:val="en-US"/>
-        </w:rPr>
-        <w:t>………...</w:t>
-      </w:r>
-      <w:r>
-        <w:rPr>
-          <w:rFonts w:ascii="Arial" w:hAnsi="Arial" w:cs="Arial"/>
-          <w:color w:val="000000" w:themeColor="text1"/>
-          <w:sz w:val="28"/>
-          <w:szCs w:val="28"/>
-          <w:lang w:val="en-US"/>
-        </w:rPr>
-        <w:t>………….</w:t>
-      </w:r>
-      <w:r>
-        <w:rPr>
-          <w:rFonts w:ascii="Arial" w:hAnsi="Arial" w:cs="Arial"/>
-          <w:color w:val="000000" w:themeColor="text1"/>
-          <w:sz w:val="28"/>
-          <w:szCs w:val="28"/>
-          <w:lang w:val="en-US"/>
-        </w:rPr>
-        <w:t>8</w:t>
-      </w:r>
-    </w:p>
-    <w:p>
-      <w:pPr>
-        <w:spacing w:line="360" w:lineRule="auto"/>
-        <w:ind w:firstLine="567"/>
-        <w:rPr>
-          <w:rFonts w:ascii="Arial" w:hAnsi="Arial" w:cs="Arial"/>
-          <w:color w:val="000000" w:themeColor="text1"/>
-          <w:sz w:val="28"/>
-          <w:szCs w:val="28"/>
-          <w:lang w:val="en-US"/>
-        </w:rPr>
-      </w:pPr>
-      <w:r>
-        <w:rPr>
-          <w:rFonts w:ascii="Arial" w:hAnsi="Arial" w:cs="Arial"/>
-          <w:color w:val="000000" w:themeColor="text1"/>
-          <w:sz w:val="28"/>
-          <w:szCs w:val="28"/>
-          <w:lang w:val="en-US"/>
-        </w:rPr>
-        <w:t>Use case 6 Inform Mission Coordinator</w:t>
-      </w:r>
-      <w:r>
-        <w:rPr>
-          <w:rFonts w:ascii="Arial" w:hAnsi="Arial" w:cs="Arial"/>
-          <w:color w:val="000000" w:themeColor="text1"/>
-          <w:sz w:val="28"/>
-          <w:szCs w:val="28"/>
-          <w:lang w:val="en-US"/>
-        </w:rPr>
-        <w:t xml:space="preserve"> </w:t>
-      </w:r>
-      <w:r>
-        <w:rPr>
-          <w:rFonts w:ascii="Arial" w:hAnsi="Arial" w:cs="Arial"/>
-          <w:color w:val="000000" w:themeColor="text1"/>
-          <w:sz w:val="28"/>
-          <w:szCs w:val="28"/>
-          <w:lang w:val="en-US"/>
-        </w:rPr>
-        <w:t>……………………</w:t>
-      </w:r>
-      <w:proofErr w:type="gramStart"/>
-      <w:r>
-        <w:rPr>
-          <w:rFonts w:ascii="Arial" w:hAnsi="Arial" w:cs="Arial"/>
-          <w:color w:val="000000" w:themeColor="text1"/>
-          <w:sz w:val="28"/>
-          <w:szCs w:val="28"/>
-          <w:lang w:val="en-US"/>
-        </w:rPr>
-        <w:t>…..</w:t>
-      </w:r>
-      <w:proofErr w:type="gramEnd"/>
-      <w:r>
-        <w:rPr>
-          <w:rFonts w:ascii="Arial" w:hAnsi="Arial" w:cs="Arial"/>
-          <w:color w:val="000000" w:themeColor="text1"/>
-          <w:sz w:val="28"/>
-          <w:szCs w:val="28"/>
-          <w:lang w:val="en-US"/>
-        </w:rPr>
-        <w:t>…….</w:t>
-      </w:r>
-      <w:r>
-        <w:rPr>
-          <w:rFonts w:ascii="Arial" w:hAnsi="Arial" w:cs="Arial"/>
-          <w:color w:val="000000" w:themeColor="text1"/>
-          <w:sz w:val="28"/>
-          <w:szCs w:val="28"/>
-          <w:lang w:val="en-US"/>
-        </w:rPr>
-        <w:t>8</w:t>
-      </w:r>
-    </w:p>
-    <w:p>
-      <w:pPr>
-        <w:spacing w:line="360" w:lineRule="auto"/>
-        <w:ind w:firstLine="567"/>
-        <w:rPr>
-          <w:rFonts w:ascii="Arial" w:hAnsi="Arial" w:cs="Arial"/>
-          <w:color w:val="000000" w:themeColor="text1"/>
-          <w:sz w:val="28"/>
-          <w:szCs w:val="28"/>
-          <w:lang w:val="en-US"/>
-        </w:rPr>
-      </w:pPr>
-      <w:r>
-        <w:rPr>
-          <w:rFonts w:ascii="Arial" w:hAnsi="Arial" w:cs="Arial"/>
-          <w:color w:val="000000" w:themeColor="text1"/>
-          <w:sz w:val="28"/>
-          <w:szCs w:val="28"/>
-          <w:lang w:val="en-US"/>
-        </w:rPr>
-        <w:t>Use case 7 Create profile</w:t>
-      </w:r>
-      <w:r>
-        <w:rPr>
-          <w:rFonts w:ascii="Arial" w:hAnsi="Arial" w:cs="Arial"/>
-          <w:color w:val="000000" w:themeColor="text1"/>
-          <w:sz w:val="28"/>
-          <w:szCs w:val="28"/>
-          <w:lang w:val="en-US"/>
-        </w:rPr>
-        <w:t xml:space="preserve"> </w:t>
-      </w:r>
-      <w:r>
-        <w:rPr>
-          <w:rFonts w:ascii="Arial" w:hAnsi="Arial" w:cs="Arial"/>
-          <w:color w:val="000000" w:themeColor="text1"/>
-          <w:sz w:val="28"/>
-          <w:szCs w:val="28"/>
-          <w:lang w:val="en-US"/>
-        </w:rPr>
-        <w:t>……………………</w:t>
-      </w:r>
-      <w:r>
-        <w:rPr>
-          <w:rFonts w:ascii="Arial" w:hAnsi="Arial" w:cs="Arial"/>
-          <w:color w:val="000000" w:themeColor="text1"/>
-          <w:sz w:val="28"/>
-          <w:szCs w:val="28"/>
-          <w:lang w:val="en-US"/>
-        </w:rPr>
-        <w:t>……………</w:t>
-      </w:r>
-      <w:proofErr w:type="gramStart"/>
-      <w:r>
-        <w:rPr>
-          <w:rFonts w:ascii="Arial" w:hAnsi="Arial" w:cs="Arial"/>
-          <w:color w:val="000000" w:themeColor="text1"/>
-          <w:sz w:val="28"/>
-          <w:szCs w:val="28"/>
-          <w:lang w:val="en-US"/>
-        </w:rPr>
-        <w:t>…..</w:t>
-      </w:r>
-      <w:proofErr w:type="gramEnd"/>
-      <w:r>
-        <w:rPr>
-          <w:rFonts w:ascii="Arial" w:hAnsi="Arial" w:cs="Arial"/>
-          <w:color w:val="000000" w:themeColor="text1"/>
-          <w:sz w:val="28"/>
-          <w:szCs w:val="28"/>
-          <w:lang w:val="en-US"/>
-        </w:rPr>
-        <w:t>……….</w:t>
-      </w:r>
-      <w:r>
-        <w:rPr>
-          <w:rFonts w:ascii="Arial" w:hAnsi="Arial" w:cs="Arial"/>
-          <w:color w:val="000000" w:themeColor="text1"/>
-          <w:sz w:val="28"/>
-          <w:szCs w:val="28"/>
-          <w:lang w:val="en-US"/>
-        </w:rPr>
-        <w:t>9</w:t>
-      </w:r>
-    </w:p>
-    <w:p>
-      <w:pPr>
-        <w:spacing w:line="360" w:lineRule="auto"/>
-        <w:ind w:firstLine="567"/>
-        <w:rPr>
-          <w:rFonts w:ascii="Arial" w:hAnsi="Arial" w:cs="Arial"/>
-          <w:color w:val="000000" w:themeColor="text1"/>
-          <w:sz w:val="28"/>
-          <w:szCs w:val="28"/>
-          <w:lang w:val="en-US"/>
-        </w:rPr>
-      </w:pPr>
-      <w:r>
-        <w:rPr>
-          <w:rFonts w:ascii="Arial" w:hAnsi="Arial" w:cs="Arial"/>
-          <w:color w:val="000000" w:themeColor="text1"/>
-          <w:sz w:val="28"/>
-          <w:szCs w:val="28"/>
-          <w:lang w:val="en-US"/>
-        </w:rPr>
-        <w:t>Use case 8 Edit profile</w:t>
-      </w:r>
-      <w:r>
-        <w:rPr>
-          <w:rFonts w:ascii="Arial" w:hAnsi="Arial" w:cs="Arial"/>
-          <w:color w:val="000000" w:themeColor="text1"/>
-          <w:sz w:val="28"/>
-          <w:szCs w:val="28"/>
-          <w:lang w:val="en-US"/>
-        </w:rPr>
-        <w:t xml:space="preserve"> </w:t>
-      </w:r>
-      <w:r>
-        <w:rPr>
-          <w:rFonts w:ascii="Arial" w:hAnsi="Arial" w:cs="Arial"/>
-          <w:color w:val="000000" w:themeColor="text1"/>
-          <w:sz w:val="28"/>
-          <w:szCs w:val="28"/>
-          <w:lang w:val="en-US"/>
-        </w:rPr>
-        <w:t>……………………………….…………</w:t>
-      </w:r>
-      <w:r>
-        <w:rPr>
-          <w:rFonts w:ascii="Arial" w:hAnsi="Arial" w:cs="Arial"/>
-          <w:color w:val="000000" w:themeColor="text1"/>
-          <w:sz w:val="28"/>
-          <w:szCs w:val="28"/>
-          <w:lang w:val="en-US"/>
-        </w:rPr>
-        <w:t>….</w:t>
-      </w:r>
-      <w:r>
-        <w:rPr>
-          <w:rFonts w:ascii="Arial" w:hAnsi="Arial" w:cs="Arial"/>
-          <w:color w:val="000000" w:themeColor="text1"/>
-          <w:sz w:val="28"/>
-          <w:szCs w:val="28"/>
-          <w:lang w:val="en-US"/>
-        </w:rPr>
-        <w:t>…</w:t>
-      </w:r>
-      <w:r>
-        <w:rPr>
-          <w:rFonts w:ascii="Arial" w:hAnsi="Arial" w:cs="Arial"/>
-          <w:color w:val="000000" w:themeColor="text1"/>
-          <w:sz w:val="28"/>
-          <w:szCs w:val="28"/>
-          <w:lang w:val="en-US"/>
-        </w:rPr>
-        <w:t>10</w:t>
+        <w:t>1</w:t>
+      </w:r>
+      <w:r>
+        <w:rPr>
+          <w:rFonts w:ascii="Arial" w:hAnsi="Arial" w:cs="Arial"/>
+          <w:color w:val="000000" w:themeColor="text1"/>
+          <w:sz w:val="28"/>
+          <w:szCs w:val="28"/>
+          <w:lang w:val="en-US"/>
+        </w:rPr>
+        <w:t>1</w:t>
       </w:r>
     </w:p>
     <w:p>
@@ -1562,27 +1667,7 @@
             <w:u w:val="none"/>
             <w:lang w:val="en-US"/>
           </w:rPr>
-          <w:t>https://www.lucidchart.c</w:t>
-        </w:r>
-        <w:r>
-          <w:rPr>
-            <w:rStyle w:val="Hyperlink"/>
-            <w:rFonts w:ascii="Arial" w:hAnsi="Arial" w:cs="Arial"/>
-            <w:color w:val="000000" w:themeColor="text1"/>
-            <w:u w:val="none"/>
-            <w:lang w:val="en-US"/>
-          </w:rPr>
-          <w:t>o</w:t>
-        </w:r>
-        <w:r>
-          <w:rPr>
-            <w:rStyle w:val="Hyperlink"/>
-            <w:rFonts w:ascii="Arial" w:hAnsi="Arial" w:cs="Arial"/>
-            <w:color w:val="000000" w:themeColor="text1"/>
-            <w:u w:val="none"/>
-            <w:lang w:val="en-US"/>
-          </w:rPr>
-          <w:t>m/invitations/accept/b52e0176-f28a-4f43-b7b6-53262e73c08a</w:t>
+          <w:t>https://www.lucidchart.com/invitations/accept/b52e0176-f28a-4f43-b7b6-53262e73c08a</w:t>
         </w:r>
       </w:hyperlink>
       <w:r>
@@ -2825,15 +2910,15 @@
         <w:spacing w:line="360" w:lineRule="auto"/>
         <w:jc w:val="both"/>
         <w:rPr>
-          <w:rFonts w:ascii="Arial" w:hAnsi="Arial" w:cs="Arial"/>
-          <w:color w:val="000000" w:themeColor="text1"/>
-          <w:lang w:val="en-US"/>
-        </w:rPr>
-      </w:pPr>
-      <w:r>
-        <w:rPr>
-          <w:rFonts w:ascii="Arial" w:hAnsi="Arial" w:cs="Arial"/>
-          <w:color w:val="000000" w:themeColor="text1"/>
+          <w:rFonts w:ascii="Arial" w:eastAsia="Times New Roman" w:hAnsi="Arial" w:cs="Arial"/>
+          <w:color w:val="000000"/>
+          <w:lang w:val="en-US"/>
+        </w:rPr>
+      </w:pPr>
+      <w:r>
+        <w:rPr>
+          <w:rFonts w:ascii="Arial" w:eastAsia="Times New Roman" w:hAnsi="Arial" w:cs="Arial"/>
+          <w:color w:val="000000"/>
           <w:lang w:val="en-US"/>
         </w:rPr>
         <w:t>As an Administrator, I want to type the number (N) of the candidates, so that the system can generate the candidate list with N candidates.</w:t>
@@ -2845,7 +2930,6 @@
         <w:rPr>
           <w:rFonts w:ascii="Arial" w:hAnsi="Arial" w:cs="Arial"/>
           <w:color w:val="000000" w:themeColor="text1"/>
-          <w:lang w:val="en-US"/>
         </w:rPr>
       </w:pPr>
     </w:p>
@@ -3067,104 +3151,115 @@
     </w:p>
     <w:p>
       <w:pPr>
-        <w:spacing w:line="360" w:lineRule="auto"/>
-        <w:rPr>
-          <w:rFonts w:ascii="Arial" w:hAnsi="Arial" w:cs="Arial"/>
-          <w:color w:val="000000" w:themeColor="text1"/>
-          <w:lang w:val="en-US"/>
-        </w:rPr>
-      </w:pPr>
-    </w:p>
-    <w:p>
-      <w:pPr>
-        <w:spacing w:line="360" w:lineRule="auto"/>
-        <w:jc w:val="both"/>
-        <w:rPr>
-          <w:rFonts w:ascii="Arial" w:hAnsi="Arial" w:cs="Arial"/>
-          <w:color w:val="000000" w:themeColor="text1"/>
-          <w:lang w:val="en-US"/>
-        </w:rPr>
-      </w:pPr>
-      <w:r>
-        <w:rPr>
-          <w:rFonts w:ascii="Arial" w:hAnsi="Arial" w:cs="Arial"/>
-          <w:color w:val="000000" w:themeColor="text1"/>
-          <w:lang w:val="en-US"/>
+        <w:pStyle w:val="ListParagraph"/>
+        <w:spacing w:line="360" w:lineRule="auto"/>
+        <w:jc w:val="both"/>
+        <w:rPr>
+          <w:rFonts w:ascii="Arial" w:eastAsia="Times New Roman" w:hAnsi="Arial" w:cs="Arial"/>
+          <w:color w:val="000000"/>
+        </w:rPr>
+      </w:pPr>
+    </w:p>
+    <w:p>
+      <w:pPr>
+        <w:spacing w:line="360" w:lineRule="auto"/>
+        <w:jc w:val="both"/>
+        <w:rPr>
+          <w:rFonts w:ascii="Arial" w:eastAsia="Times New Roman" w:hAnsi="Arial" w:cs="Arial"/>
+          <w:b/>
+          <w:bCs/>
+          <w:color w:val="000000"/>
+          <w:shd w:val="clear" w:color="auto" w:fill="FFFFFF"/>
+        </w:rPr>
+      </w:pPr>
+      <w:r>
+        <w:rPr>
+          <w:rFonts w:ascii="Arial" w:eastAsia="Times New Roman" w:hAnsi="Arial" w:cs="Arial"/>
+          <w:b/>
+          <w:bCs/>
+          <w:color w:val="000000"/>
+          <w:shd w:val="clear" w:color="auto" w:fill="FFFFFF"/>
         </w:rPr>
         <w:t>Acceptance Criteria: </w:t>
       </w:r>
     </w:p>
     <w:p>
       <w:pPr>
+        <w:pStyle w:val="ListParagraph"/>
         <w:numPr>
           <w:ilvl w:val="0"/>
-          <w:numId w:val="5"/>
+          <w:numId w:val="22"/>
         </w:numPr>
         <w:spacing w:line="360" w:lineRule="auto"/>
         <w:jc w:val="both"/>
-        <w:textAlignment w:val="baseline"/>
-        <w:rPr>
-          <w:rFonts w:ascii="Arial" w:hAnsi="Arial" w:cs="Arial"/>
-          <w:color w:val="000000" w:themeColor="text1"/>
-          <w:lang w:val="en-US"/>
-        </w:rPr>
-      </w:pPr>
-      <w:r>
-        <w:rPr>
-          <w:rFonts w:ascii="Arial" w:hAnsi="Arial" w:cs="Arial"/>
-          <w:color w:val="000000" w:themeColor="text1"/>
-          <w:lang w:val="en-US"/>
+        <w:rPr>
+          <w:rFonts w:ascii="Arial" w:eastAsia="Times New Roman" w:hAnsi="Arial" w:cs="Arial"/>
+          <w:color w:val="000000"/>
+        </w:rPr>
+      </w:pPr>
+      <w:r>
+        <w:rPr>
+          <w:rFonts w:ascii="Arial" w:eastAsia="Times New Roman" w:hAnsi="Arial" w:cs="Arial"/>
+          <w:color w:val="000000"/>
         </w:rPr>
         <w:t>The administrator is able to type the number (N) of candidates for the mission that he/she wants.</w:t>
       </w:r>
     </w:p>
     <w:p>
       <w:pPr>
+        <w:pStyle w:val="ListParagraph"/>
         <w:numPr>
           <w:ilvl w:val="0"/>
-          <w:numId w:val="5"/>
+          <w:numId w:val="22"/>
         </w:numPr>
         <w:spacing w:line="360" w:lineRule="auto"/>
         <w:jc w:val="both"/>
-        <w:textAlignment w:val="baseline"/>
-        <w:rPr>
-          <w:rFonts w:ascii="Arial" w:hAnsi="Arial" w:cs="Arial"/>
-          <w:color w:val="000000" w:themeColor="text1"/>
-          <w:lang w:val="en-US"/>
-        </w:rPr>
-      </w:pPr>
-      <w:r>
-        <w:rPr>
-          <w:rFonts w:ascii="Arial" w:hAnsi="Arial" w:cs="Arial"/>
-          <w:color w:val="000000" w:themeColor="text1"/>
-          <w:lang w:val="en-US"/>
+        <w:rPr>
+          <w:rFonts w:ascii="Arial" w:eastAsia="Times New Roman" w:hAnsi="Arial" w:cs="Arial"/>
+          <w:color w:val="000000"/>
+        </w:rPr>
+      </w:pPr>
+      <w:r>
+        <w:rPr>
+          <w:rFonts w:ascii="Arial" w:eastAsia="Times New Roman" w:hAnsi="Arial" w:cs="Arial"/>
+          <w:color w:val="000000"/>
         </w:rPr>
         <w:t>The system will filter out the best N number of candidates regarding the mission criteria.</w:t>
       </w:r>
     </w:p>
     <w:p>
       <w:pPr>
+        <w:pStyle w:val="ListParagraph"/>
         <w:numPr>
           <w:ilvl w:val="0"/>
-          <w:numId w:val="5"/>
+          <w:numId w:val="22"/>
         </w:numPr>
         <w:spacing w:line="360" w:lineRule="auto"/>
         <w:jc w:val="both"/>
+        <w:rPr>
+          <w:rFonts w:ascii="Arial" w:eastAsia="Times New Roman" w:hAnsi="Arial" w:cs="Arial"/>
+          <w:color w:val="000000"/>
+        </w:rPr>
+      </w:pPr>
+      <w:r>
+        <w:rPr>
+          <w:rFonts w:ascii="Arial" w:eastAsia="Times New Roman" w:hAnsi="Arial" w:cs="Arial"/>
+          <w:color w:val="000000"/>
+        </w:rPr>
+        <w:t>The information on the N number of candidates will be shown in a list and then the administrator is able to add them to the mission.</w:t>
+      </w:r>
+    </w:p>
+    <w:p>
+      <w:pPr>
+        <w:spacing w:line="360" w:lineRule="auto"/>
+        <w:ind w:left="720"/>
+        <w:jc w:val="both"/>
         <w:textAlignment w:val="baseline"/>
         <w:rPr>
           <w:rFonts w:ascii="Arial" w:hAnsi="Arial" w:cs="Arial"/>
           <w:color w:val="000000" w:themeColor="text1"/>
-          <w:lang w:val="en-US"/>
-        </w:rPr>
-      </w:pPr>
-      <w:r>
-        <w:rPr>
-          <w:rFonts w:ascii="Arial" w:hAnsi="Arial" w:cs="Arial"/>
-          <w:color w:val="000000" w:themeColor="text1"/>
-          <w:lang w:val="en-US"/>
-        </w:rPr>
-        <w:t>The information on the N number of candidates will be shown in a list and then the administrator is able to add them to the mission.</w:t>
-      </w:r>
+        </w:rPr>
+      </w:pPr>
     </w:p>
     <w:p>
       <w:pPr>
@@ -3213,7 +3308,10 @@
           <w:u w:val="single"/>
         </w:rPr>
       </w:pPr>
-      <w:r>
+    </w:p>
+    <w:p>
+      <w:pPr>
+        <w:jc w:val="both"/>
         <w:rPr>
           <w:rFonts w:ascii="Arial" w:eastAsia="Times New Roman" w:hAnsi="Arial" w:cs="Arial"/>
           <w:color w:val="233D67"/>
@@ -3221,6 +3319,15 @@
           <w:szCs w:val="32"/>
           <w:u w:val="single"/>
         </w:rPr>
+      </w:pPr>
+      <w:r>
+        <w:rPr>
+          <w:rFonts w:ascii="Arial" w:eastAsia="Times New Roman" w:hAnsi="Arial" w:cs="Arial"/>
+          <w:color w:val="233D67"/>
+          <w:sz w:val="32"/>
+          <w:szCs w:val="32"/>
+          <w:u w:val="single"/>
+        </w:rPr>
         <w:t>Use case 4 Contact with Coordinator</w:t>
       </w:r>
     </w:p>
@@ -3262,15 +3369,15 @@
         <w:spacing w:line="360" w:lineRule="auto"/>
         <w:jc w:val="both"/>
         <w:rPr>
-          <w:rFonts w:ascii="Arial" w:hAnsi="Arial" w:cs="Arial"/>
-          <w:color w:val="000000" w:themeColor="text1"/>
-          <w:lang w:val="en-US"/>
-        </w:rPr>
-      </w:pPr>
-      <w:r>
-        <w:rPr>
-          <w:rFonts w:ascii="Arial" w:hAnsi="Arial" w:cs="Arial"/>
-          <w:color w:val="000000" w:themeColor="text1"/>
+          <w:rFonts w:ascii="Arial" w:eastAsia="Times New Roman" w:hAnsi="Arial" w:cs="Arial"/>
+          <w:color w:val="000000"/>
+          <w:lang w:val="en-US"/>
+        </w:rPr>
+      </w:pPr>
+      <w:r>
+        <w:rPr>
+          <w:rFonts w:ascii="Arial" w:eastAsia="Times New Roman" w:hAnsi="Arial" w:cs="Arial"/>
+          <w:color w:val="000000"/>
           <w:lang w:val="en-US"/>
         </w:rPr>
         <w:t>As an Administrator, I want to contact the Mission Coordinator when the number of the best candidates is less than the employment requirement so that the Administrator can discuss with him/her to find a solution.</w:t>
@@ -3282,7 +3389,6 @@
         <w:rPr>
           <w:rFonts w:ascii="Arial" w:hAnsi="Arial" w:cs="Arial"/>
           <w:color w:val="000000" w:themeColor="text1"/>
-          <w:lang w:val="en-US"/>
         </w:rPr>
       </w:pPr>
     </w:p>
@@ -3308,35 +3414,32 @@
         <w:pStyle w:val="ListParagraph"/>
         <w:numPr>
           <w:ilvl w:val="0"/>
-          <w:numId w:val="18"/>
+          <w:numId w:val="11"/>
         </w:numPr>
         <w:spacing w:line="360" w:lineRule="auto"/>
         <w:jc w:val="both"/>
         <w:rPr>
-          <w:rFonts w:ascii="Arial" w:hAnsi="Arial" w:cs="Arial"/>
-          <w:color w:val="000000" w:themeColor="text1"/>
-          <w:lang w:val="en-US"/>
-        </w:rPr>
-      </w:pPr>
-      <w:r>
-        <w:rPr>
-          <w:rFonts w:ascii="Arial" w:hAnsi="Arial" w:cs="Arial"/>
+          <w:rFonts w:ascii="Arial" w:eastAsia="Times New Roman" w:hAnsi="Arial" w:cs="Arial"/>
+          <w:color w:val="000000"/>
+        </w:rPr>
+      </w:pPr>
+      <w:r>
+        <w:rPr>
+          <w:rFonts w:ascii="Arial" w:eastAsia="Times New Roman" w:hAnsi="Arial" w:cs="Arial"/>
           <w:b/>
           <w:bCs/>
           <w:i/>
           <w:iCs/>
-          <w:color w:val="000000" w:themeColor="text1"/>
-          <w:lang w:val="en-US"/>
+          <w:color w:val="000000"/>
         </w:rPr>
         <w:t>Independent:</w:t>
       </w:r>
       <w:r>
         <w:rPr>
-          <w:rFonts w:ascii="Arial" w:hAnsi="Arial" w:cs="Arial"/>
-          <w:color w:val="000000" w:themeColor="text1"/>
-          <w:lang w:val="en-US"/>
-        </w:rPr>
-        <w:t xml:space="preserve"> This user story is not independent because it depends on the result from other users.</w:t>
+          <w:rFonts w:ascii="Arial" w:eastAsia="Times New Roman" w:hAnsi="Arial" w:cs="Arial"/>
+          <w:color w:val="000000"/>
+        </w:rPr>
+        <w:t xml:space="preserve"> This user story is not independent because it depends on the result from other user.</w:t>
       </w:r>
     </w:p>
     <w:p>
@@ -3344,35 +3447,32 @@
         <w:pStyle w:val="ListParagraph"/>
         <w:numPr>
           <w:ilvl w:val="0"/>
-          <w:numId w:val="18"/>
+          <w:numId w:val="11"/>
         </w:numPr>
         <w:spacing w:line="360" w:lineRule="auto"/>
         <w:jc w:val="both"/>
         <w:rPr>
-          <w:rFonts w:ascii="Arial" w:hAnsi="Arial" w:cs="Arial"/>
-          <w:color w:val="000000" w:themeColor="text1"/>
-          <w:lang w:val="en-US"/>
-        </w:rPr>
-      </w:pPr>
-      <w:r>
-        <w:rPr>
-          <w:rFonts w:ascii="Arial" w:hAnsi="Arial" w:cs="Arial"/>
+          <w:rFonts w:ascii="Arial" w:eastAsia="Times New Roman" w:hAnsi="Arial" w:cs="Arial"/>
+          <w:color w:val="000000"/>
+        </w:rPr>
+      </w:pPr>
+      <w:r>
+        <w:rPr>
+          <w:rFonts w:ascii="Arial" w:eastAsia="Times New Roman" w:hAnsi="Arial" w:cs="Arial"/>
           <w:b/>
           <w:bCs/>
           <w:i/>
           <w:iCs/>
-          <w:color w:val="000000" w:themeColor="text1"/>
-          <w:lang w:val="en-US"/>
+          <w:color w:val="000000"/>
         </w:rPr>
         <w:t>Negotiable:</w:t>
       </w:r>
       <w:r>
         <w:rPr>
-          <w:rFonts w:ascii="Arial" w:hAnsi="Arial" w:cs="Arial"/>
-          <w:color w:val="000000" w:themeColor="text1"/>
-          <w:lang w:val="en-US"/>
-        </w:rPr>
-        <w:t xml:space="preserve"> This user story is negotiable because it can be negotiated when team members can provide their solution for the user story.</w:t>
+          <w:rFonts w:ascii="Arial" w:eastAsia="Times New Roman" w:hAnsi="Arial" w:cs="Arial"/>
+          <w:color w:val="000000"/>
+        </w:rPr>
+        <w:t xml:space="preserve"> This user story is negotiable because it can be negotiated when team member can provide their solution for the user story.</w:t>
       </w:r>
     </w:p>
     <w:p>
@@ -3380,33 +3480,30 @@
         <w:pStyle w:val="ListParagraph"/>
         <w:numPr>
           <w:ilvl w:val="0"/>
-          <w:numId w:val="18"/>
+          <w:numId w:val="11"/>
         </w:numPr>
         <w:spacing w:line="360" w:lineRule="auto"/>
         <w:jc w:val="both"/>
         <w:rPr>
-          <w:rFonts w:ascii="Arial" w:hAnsi="Arial" w:cs="Arial"/>
-          <w:color w:val="000000" w:themeColor="text1"/>
-          <w:lang w:val="en-US"/>
-        </w:rPr>
-      </w:pPr>
-      <w:r>
-        <w:rPr>
-          <w:rFonts w:ascii="Arial" w:hAnsi="Arial" w:cs="Arial"/>
+          <w:rFonts w:ascii="Arial" w:eastAsia="Times New Roman" w:hAnsi="Arial" w:cs="Arial"/>
+          <w:color w:val="000000"/>
+        </w:rPr>
+      </w:pPr>
+      <w:r>
+        <w:rPr>
+          <w:rFonts w:ascii="Arial" w:eastAsia="Times New Roman" w:hAnsi="Arial" w:cs="Arial"/>
           <w:b/>
           <w:bCs/>
           <w:i/>
           <w:iCs/>
-          <w:color w:val="000000" w:themeColor="text1"/>
-          <w:lang w:val="en-US"/>
+          <w:color w:val="000000"/>
         </w:rPr>
         <w:t>Valuable:</w:t>
       </w:r>
       <w:r>
         <w:rPr>
-          <w:rFonts w:ascii="Arial" w:hAnsi="Arial" w:cs="Arial"/>
-          <w:color w:val="000000" w:themeColor="text1"/>
-          <w:lang w:val="en-US"/>
+          <w:rFonts w:ascii="Arial" w:eastAsia="Times New Roman" w:hAnsi="Arial" w:cs="Arial"/>
+          <w:color w:val="000000"/>
         </w:rPr>
         <w:t xml:space="preserve"> This user story is Valuable because the end-user will know what they can do when the number of N candidates can not be sufficient.</w:t>
       </w:r>
@@ -3416,52 +3513,211 @@
         <w:pStyle w:val="ListParagraph"/>
         <w:numPr>
           <w:ilvl w:val="0"/>
-          <w:numId w:val="18"/>
+          <w:numId w:val="11"/>
         </w:numPr>
         <w:spacing w:line="360" w:lineRule="auto"/>
         <w:jc w:val="both"/>
         <w:rPr>
-          <w:rFonts w:ascii="Arial" w:hAnsi="Arial" w:cs="Arial"/>
-          <w:color w:val="000000" w:themeColor="text1"/>
-          <w:lang w:val="en-US"/>
-        </w:rPr>
-      </w:pPr>
-      <w:r>
-        <w:rPr>
-          <w:rFonts w:ascii="Arial" w:hAnsi="Arial" w:cs="Arial"/>
+          <w:rFonts w:ascii="Arial" w:eastAsia="Times New Roman" w:hAnsi="Arial" w:cs="Arial"/>
+          <w:color w:val="000000"/>
+        </w:rPr>
+      </w:pPr>
+      <w:r>
+        <w:rPr>
+          <w:rFonts w:ascii="Arial" w:eastAsia="Times New Roman" w:hAnsi="Arial" w:cs="Arial"/>
           <w:b/>
           <w:bCs/>
           <w:i/>
           <w:iCs/>
-          <w:color w:val="000000" w:themeColor="text1"/>
-          <w:lang w:val="en-US"/>
-        </w:rPr>
-        <w:t>Estimale:</w:t>
-      </w:r>
-      <w:r>
-        <w:rPr>
-          <w:rFonts w:ascii="Arial" w:hAnsi="Arial" w:cs="Arial"/>
-          <w:color w:val="000000" w:themeColor="text1"/>
-          <w:lang w:val="en-US"/>
-        </w:rPr>
-        <w:t xml:space="preserve"> This user story is Estimable because</w:t>
-      </w:r>
-      <w:r>
-        <w:rPr>
-          <w:rFonts w:ascii="Arial" w:hAnsi="Arial" w:cs="Arial"/>
-          <w:color w:val="000000" w:themeColor="text1"/>
-          <w:lang w:val="en-US"/>
-        </w:rPr>
-        <w:t xml:space="preserve"> a</w:t>
-      </w:r>
-      <w:r>
-        <w:rPr>
-          <w:rFonts w:ascii="Arial" w:hAnsi="Arial" w:cs="Arial"/>
-          <w:color w:val="000000" w:themeColor="text1"/>
-          <w:lang w:val="en-US"/>
-        </w:rPr>
-        <w:t>s an Administrator, I want to display the matched candidates when the number of the best candidates is less than the employment requirement.</w:t>
-      </w:r>
+          <w:color w:val="000000"/>
+        </w:rPr>
+        <w:t>Estimable:</w:t>
+      </w:r>
+      <w:r>
+        <w:rPr>
+          <w:rFonts w:ascii="Arial" w:eastAsia="Times New Roman" w:hAnsi="Arial" w:cs="Arial"/>
+          <w:color w:val="000000"/>
+        </w:rPr>
+        <w:t xml:space="preserve"> This user story is Estimable because it shows how the function of the system will work.</w:t>
+      </w:r>
+    </w:p>
+    <w:p>
+      <w:pPr>
+        <w:pStyle w:val="ListParagraph"/>
+        <w:numPr>
+          <w:ilvl w:val="0"/>
+          <w:numId w:val="11"/>
+        </w:numPr>
+        <w:spacing w:line="360" w:lineRule="auto"/>
+        <w:jc w:val="both"/>
+        <w:rPr>
+          <w:rFonts w:ascii="Arial" w:eastAsia="Times New Roman" w:hAnsi="Arial" w:cs="Arial"/>
+          <w:color w:val="000000"/>
+        </w:rPr>
+      </w:pPr>
+      <w:r>
+        <w:rPr>
+          <w:rFonts w:ascii="Arial" w:eastAsia="Times New Roman" w:hAnsi="Arial" w:cs="Arial"/>
+          <w:b/>
+          <w:bCs/>
+          <w:i/>
+          <w:iCs/>
+          <w:color w:val="000000"/>
+        </w:rPr>
+        <w:t>Small:</w:t>
+      </w:r>
+      <w:r>
+        <w:rPr>
+          <w:rFonts w:ascii="Arial" w:eastAsia="Times New Roman" w:hAnsi="Arial" w:cs="Arial"/>
+          <w:color w:val="000000"/>
+        </w:rPr>
+        <w:t xml:space="preserve"> The user story is small because it describes the simple task of the whole system.</w:t>
+      </w:r>
+    </w:p>
+    <w:p>
+      <w:pPr>
+        <w:pStyle w:val="ListParagraph"/>
+        <w:numPr>
+          <w:ilvl w:val="0"/>
+          <w:numId w:val="11"/>
+        </w:numPr>
+        <w:spacing w:line="360" w:lineRule="auto"/>
+        <w:jc w:val="both"/>
+        <w:rPr>
+          <w:rFonts w:ascii="Arial" w:eastAsia="Times New Roman" w:hAnsi="Arial" w:cs="Arial"/>
+          <w:color w:val="000000"/>
+        </w:rPr>
+      </w:pPr>
+      <w:r>
+        <w:rPr>
+          <w:rFonts w:ascii="Arial" w:eastAsia="Times New Roman" w:hAnsi="Arial" w:cs="Arial"/>
+          <w:b/>
+          <w:bCs/>
+          <w:i/>
+          <w:iCs/>
+          <w:color w:val="000000"/>
+        </w:rPr>
+        <w:lastRenderedPageBreak/>
+        <w:t>Testable:</w:t>
+      </w:r>
+      <w:r>
+        <w:rPr>
+          <w:rFonts w:ascii="Arial" w:eastAsia="Times New Roman" w:hAnsi="Arial" w:cs="Arial"/>
+          <w:color w:val="000000"/>
+        </w:rPr>
+        <w:t xml:space="preserve"> The user story is not Testable because when the interaction between Administrator and Coordinator happen, it will not show the result after it but they will spend more time to discuss about the problems.</w:t>
+      </w:r>
+    </w:p>
+    <w:p>
+      <w:pPr>
+        <w:spacing w:after="240"/>
+        <w:rPr>
+          <w:rFonts w:ascii="Times New Roman" w:eastAsia="Times New Roman" w:hAnsi="Times New Roman" w:cs="Times New Roman"/>
+        </w:rPr>
+      </w:pPr>
+    </w:p>
+    <w:p>
+      <w:pPr>
+        <w:spacing w:line="360" w:lineRule="auto"/>
+        <w:jc w:val="both"/>
+        <w:rPr>
+          <w:rFonts w:ascii="Arial" w:hAnsi="Arial" w:cs="Arial"/>
+          <w:b/>
+          <w:bCs/>
+          <w:color w:val="000000" w:themeColor="text1"/>
+          <w:lang w:val="en-US"/>
+        </w:rPr>
+      </w:pPr>
+      <w:r>
+        <w:rPr>
+          <w:rFonts w:ascii="Times New Roman" w:eastAsia="Times New Roman" w:hAnsi="Times New Roman" w:cs="Times New Roman"/>
+          <w:b/>
+          <w:bCs/>
+        </w:rPr>
+        <w:t xml:space="preserve"> </w:t>
+      </w:r>
+      <w:r>
+        <w:rPr>
+          <w:rFonts w:ascii="Arial" w:hAnsi="Arial" w:cs="Arial"/>
+          <w:b/>
+          <w:bCs/>
+          <w:color w:val="000000" w:themeColor="text1"/>
+          <w:lang w:val="en-US"/>
+        </w:rPr>
+        <w:t>Acceptance Criteria:</w:t>
+      </w:r>
+    </w:p>
+    <w:p>
+      <w:pPr>
+        <w:pStyle w:val="ListParagraph"/>
+        <w:numPr>
+          <w:ilvl w:val="0"/>
+          <w:numId w:val="24"/>
+        </w:numPr>
+        <w:spacing w:line="360" w:lineRule="auto"/>
+        <w:jc w:val="both"/>
+        <w:rPr>
+          <w:rFonts w:ascii="Arial" w:hAnsi="Arial" w:cs="Arial"/>
+          <w:color w:val="000000" w:themeColor="text1"/>
+          <w:lang w:val="en-US"/>
+        </w:rPr>
+      </w:pPr>
+      <w:r>
+        <w:rPr>
+          <w:rFonts w:ascii="Arial" w:hAnsi="Arial" w:cs="Arial"/>
+          <w:color w:val="000000" w:themeColor="text1"/>
+          <w:lang w:val="en-US"/>
+        </w:rPr>
+        <w:t>The Administrator receive the number of best candidates from the previous task.</w:t>
+      </w:r>
+    </w:p>
+    <w:p>
+      <w:pPr>
+        <w:pStyle w:val="ListParagraph"/>
+        <w:numPr>
+          <w:ilvl w:val="0"/>
+          <w:numId w:val="24"/>
+        </w:numPr>
+        <w:spacing w:line="360" w:lineRule="auto"/>
+        <w:jc w:val="both"/>
+        <w:rPr>
+          <w:rFonts w:ascii="Arial" w:hAnsi="Arial" w:cs="Arial"/>
+          <w:color w:val="000000" w:themeColor="text1"/>
+          <w:lang w:val="en-US"/>
+        </w:rPr>
+      </w:pPr>
+      <w:r>
+        <w:rPr>
+          <w:rFonts w:ascii="Arial" w:hAnsi="Arial" w:cs="Arial"/>
+          <w:color w:val="000000" w:themeColor="text1"/>
+          <w:lang w:val="en-US"/>
+        </w:rPr>
+        <w:t xml:space="preserve">The option to contact the Coordinator will be chosen by Administrator when the they realise the number of best candidates is less than the </w:t>
+      </w:r>
+      <w:r>
+        <w:rPr>
+          <w:rFonts w:ascii="Arial" w:hAnsi="Arial" w:cs="Arial" w:hint="eastAsia"/>
+          <w:color w:val="000000" w:themeColor="text1"/>
+          <w:lang w:val="en-US"/>
+        </w:rPr>
+        <w:t>requirement</w:t>
+      </w:r>
+      <w:r>
+        <w:rPr>
+          <w:rFonts w:ascii="Arial" w:hAnsi="Arial" w:cs="Arial"/>
+          <w:color w:val="000000" w:themeColor="text1"/>
+          <w:lang w:val="en-US"/>
+        </w:rPr>
+        <w:t>.</w:t>
+      </w:r>
+    </w:p>
+    <w:p>
+      <w:pPr>
+        <w:spacing w:after="240"/>
+        <w:rPr>
+          <w:rFonts w:ascii="Times New Roman" w:eastAsia="Times New Roman" w:hAnsi="Times New Roman" w:cs="Times New Roman"/>
+        </w:rPr>
+      </w:pPr>
     </w:p>
     <w:p>
       <w:pPr>
@@ -3502,7 +3758,6 @@
           <w:szCs w:val="32"/>
           <w:u w:val="single"/>
         </w:rPr>
-        <w:lastRenderedPageBreak/>
         <w:t xml:space="preserve">Use </w:t>
       </w:r>
       <w:r>
@@ -3543,8 +3798,6 @@
           <w:b/>
           <w:bCs/>
           <w:color w:val="000000"/>
-          <w:sz w:val="22"/>
-          <w:szCs w:val="22"/>
         </w:rPr>
       </w:pPr>
       <w:r>
@@ -3553,8 +3806,6 @@
           <w:b/>
           <w:bCs/>
           <w:color w:val="000000"/>
-          <w:sz w:val="22"/>
-          <w:szCs w:val="22"/>
         </w:rPr>
         <w:t xml:space="preserve">User story: </w:t>
       </w:r>
@@ -3565,14 +3816,14 @@
         <w:jc w:val="both"/>
         <w:rPr>
           <w:rFonts w:ascii="Times New Roman" w:eastAsia="Times New Roman" w:hAnsi="Times New Roman" w:cs="Times New Roman"/>
-        </w:rPr>
-      </w:pPr>
-      <w:r>
-        <w:rPr>
-          <w:rFonts w:ascii="Arial" w:eastAsia="Times New Roman" w:hAnsi="Arial" w:cs="Arial"/>
-          <w:color w:val="000000"/>
-          <w:sz w:val="22"/>
-          <w:szCs w:val="22"/>
+          <w:sz w:val="28"/>
+          <w:szCs w:val="28"/>
+        </w:rPr>
+      </w:pPr>
+      <w:r>
+        <w:rPr>
+          <w:rFonts w:ascii="Arial" w:eastAsia="Times New Roman" w:hAnsi="Arial" w:cs="Arial"/>
+          <w:color w:val="000000"/>
         </w:rPr>
         <w:t>As an administrator, I want to select candidates displayed on the list, so that I can recruit them as my employees. </w:t>
       </w:r>
@@ -3582,6 +3833,8 @@
         <w:spacing w:line="360" w:lineRule="auto"/>
         <w:rPr>
           <w:rFonts w:ascii="Times New Roman" w:eastAsia="Times New Roman" w:hAnsi="Times New Roman" w:cs="Times New Roman"/>
+          <w:sz w:val="28"/>
+          <w:szCs w:val="28"/>
         </w:rPr>
       </w:pPr>
     </w:p>
@@ -3591,14 +3844,14 @@
         <w:jc w:val="both"/>
         <w:rPr>
           <w:rFonts w:ascii="Times New Roman" w:eastAsia="Times New Roman" w:hAnsi="Times New Roman" w:cs="Times New Roman"/>
-        </w:rPr>
-      </w:pPr>
-      <w:r>
-        <w:rPr>
-          <w:rFonts w:ascii="Arial" w:eastAsia="Times New Roman" w:hAnsi="Arial" w:cs="Arial"/>
-          <w:color w:val="000000"/>
-          <w:sz w:val="22"/>
-          <w:szCs w:val="22"/>
+          <w:sz w:val="28"/>
+          <w:szCs w:val="28"/>
+        </w:rPr>
+      </w:pPr>
+      <w:r>
+        <w:rPr>
+          <w:rFonts w:ascii="Arial" w:eastAsia="Times New Roman" w:hAnsi="Arial" w:cs="Arial"/>
+          <w:color w:val="000000"/>
         </w:rPr>
         <w:t>Summary of how it is achievable using INVEST:</w:t>
       </w:r>
@@ -3614,6 +3867,8 @@
         <w:jc w:val="both"/>
         <w:rPr>
           <w:rFonts w:ascii="Times New Roman" w:eastAsia="Times New Roman" w:hAnsi="Times New Roman" w:cs="Times New Roman"/>
+          <w:sz w:val="28"/>
+          <w:szCs w:val="28"/>
         </w:rPr>
       </w:pPr>
       <w:r>
@@ -3624,8 +3879,6 @@
           <w:i/>
           <w:iCs/>
           <w:color w:val="000000"/>
-          <w:sz w:val="22"/>
-          <w:szCs w:val="22"/>
           <w:shd w:val="clear" w:color="auto" w:fill="FFFFFF"/>
         </w:rPr>
         <w:t>Independent</w:t>
@@ -3636,8 +3889,6 @@
           <w:i/>
           <w:iCs/>
           <w:color w:val="000000"/>
-          <w:sz w:val="22"/>
-          <w:szCs w:val="22"/>
           <w:shd w:val="clear" w:color="auto" w:fill="FFFFFF"/>
         </w:rPr>
         <w:t>:</w:t>
@@ -3646,8 +3897,6 @@
         <w:rPr>
           <w:rFonts w:ascii="Arial" w:eastAsia="Times New Roman" w:hAnsi="Arial" w:cs="Arial"/>
           <w:color w:val="000000"/>
-          <w:sz w:val="22"/>
-          <w:szCs w:val="22"/>
           <w:shd w:val="clear" w:color="auto" w:fill="FFFFFF"/>
         </w:rPr>
         <w:t xml:space="preserve"> This user story is non dependent because the candidates list depends on the candidates list from finding N best candidates above.</w:t>
@@ -3664,6 +3913,8 @@
         <w:jc w:val="both"/>
         <w:rPr>
           <w:rFonts w:ascii="Times New Roman" w:eastAsia="Times New Roman" w:hAnsi="Times New Roman" w:cs="Times New Roman"/>
+          <w:sz w:val="28"/>
+          <w:szCs w:val="28"/>
         </w:rPr>
       </w:pPr>
       <w:r>
@@ -3674,8 +3925,6 @@
           <w:i/>
           <w:iCs/>
           <w:color w:val="000000"/>
-          <w:sz w:val="22"/>
-          <w:szCs w:val="22"/>
           <w:shd w:val="clear" w:color="auto" w:fill="FFFFFF"/>
         </w:rPr>
         <w:t>Negotiable</w:t>
@@ -3686,8 +3935,6 @@
           <w:i/>
           <w:iCs/>
           <w:color w:val="000000"/>
-          <w:sz w:val="22"/>
-          <w:szCs w:val="22"/>
           <w:shd w:val="clear" w:color="auto" w:fill="FFFFFF"/>
         </w:rPr>
         <w:t>:</w:t>
@@ -3696,8 +3943,6 @@
         <w:rPr>
           <w:rFonts w:ascii="Arial" w:eastAsia="Times New Roman" w:hAnsi="Arial" w:cs="Arial"/>
           <w:color w:val="000000"/>
-          <w:sz w:val="22"/>
-          <w:szCs w:val="22"/>
           <w:shd w:val="clear" w:color="auto" w:fill="FFFFFF"/>
         </w:rPr>
         <w:t xml:space="preserve"> This user story is non-negotiable because the selected candidates must be the best N of the list and some of those candidates must be selected to perform the missions.</w:t>
@@ -3714,6 +3959,8 @@
         <w:jc w:val="both"/>
         <w:rPr>
           <w:rFonts w:ascii="Times New Roman" w:eastAsia="Times New Roman" w:hAnsi="Times New Roman" w:cs="Times New Roman"/>
+          <w:sz w:val="28"/>
+          <w:szCs w:val="28"/>
         </w:rPr>
       </w:pPr>
       <w:r>
@@ -3724,8 +3971,6 @@
           <w:i/>
           <w:iCs/>
           <w:color w:val="000000"/>
-          <w:sz w:val="22"/>
-          <w:szCs w:val="22"/>
           <w:shd w:val="clear" w:color="auto" w:fill="FFFFFF"/>
         </w:rPr>
         <w:t>Valuable</w:t>
@@ -3736,8 +3981,6 @@
           <w:i/>
           <w:iCs/>
           <w:color w:val="000000"/>
-          <w:sz w:val="22"/>
-          <w:szCs w:val="22"/>
           <w:shd w:val="clear" w:color="auto" w:fill="FFFFFF"/>
         </w:rPr>
         <w:t>:</w:t>
@@ -3746,8 +3989,6 @@
         <w:rPr>
           <w:rFonts w:ascii="Arial" w:eastAsia="Times New Roman" w:hAnsi="Arial" w:cs="Arial"/>
           <w:color w:val="000000"/>
-          <w:sz w:val="22"/>
-          <w:szCs w:val="22"/>
           <w:shd w:val="clear" w:color="auto" w:fill="FFFFFF"/>
         </w:rPr>
         <w:t xml:space="preserve"> This user story is valuable because end users can find out candidates who will be responsible for the mission.</w:t>
@@ -3764,6 +4005,8 @@
         <w:jc w:val="both"/>
         <w:rPr>
           <w:rFonts w:ascii="Times New Roman" w:eastAsia="Times New Roman" w:hAnsi="Times New Roman" w:cs="Times New Roman"/>
+          <w:sz w:val="28"/>
+          <w:szCs w:val="28"/>
         </w:rPr>
       </w:pPr>
       <w:r>
@@ -3774,8 +4017,6 @@
           <w:i/>
           <w:iCs/>
           <w:color w:val="000000"/>
-          <w:sz w:val="22"/>
-          <w:szCs w:val="22"/>
           <w:shd w:val="clear" w:color="auto" w:fill="FFFFFF"/>
         </w:rPr>
         <w:t>Estimable</w:t>
@@ -3786,8 +4027,6 @@
           <w:i/>
           <w:iCs/>
           <w:color w:val="000000"/>
-          <w:sz w:val="22"/>
-          <w:szCs w:val="22"/>
           <w:shd w:val="clear" w:color="auto" w:fill="FFFFFF"/>
         </w:rPr>
         <w:t>:</w:t>
@@ -3796,8 +4035,6 @@
         <w:rPr>
           <w:rFonts w:ascii="Arial" w:eastAsia="Times New Roman" w:hAnsi="Arial" w:cs="Arial"/>
           <w:color w:val="000000"/>
-          <w:sz w:val="22"/>
-          <w:szCs w:val="22"/>
           <w:shd w:val="clear" w:color="auto" w:fill="FFFFFF"/>
         </w:rPr>
         <w:t xml:space="preserve"> This user story is estimable because the selected candidates must be in the list.</w:t>
@@ -3814,6 +4051,8 @@
         <w:jc w:val="both"/>
         <w:rPr>
           <w:rFonts w:ascii="Times New Roman" w:eastAsia="Times New Roman" w:hAnsi="Times New Roman" w:cs="Times New Roman"/>
+          <w:sz w:val="28"/>
+          <w:szCs w:val="28"/>
         </w:rPr>
       </w:pPr>
       <w:r>
@@ -3824,8 +4063,6 @@
           <w:i/>
           <w:iCs/>
           <w:color w:val="000000"/>
-          <w:sz w:val="22"/>
-          <w:szCs w:val="22"/>
           <w:shd w:val="clear" w:color="auto" w:fill="FFFFFF"/>
         </w:rPr>
         <w:t>Small</w:t>
@@ -3836,8 +4073,6 @@
           <w:i/>
           <w:iCs/>
           <w:color w:val="000000"/>
-          <w:sz w:val="22"/>
-          <w:szCs w:val="22"/>
           <w:shd w:val="clear" w:color="auto" w:fill="FFFFFF"/>
         </w:rPr>
         <w:t>:</w:t>
@@ -3846,8 +4081,6 @@
         <w:rPr>
           <w:rFonts w:ascii="Arial" w:eastAsia="Times New Roman" w:hAnsi="Arial" w:cs="Arial"/>
           <w:color w:val="000000"/>
-          <w:sz w:val="22"/>
-          <w:szCs w:val="22"/>
           <w:shd w:val="clear" w:color="auto" w:fill="FFFFFF"/>
         </w:rPr>
         <w:t xml:space="preserve"> This user story is small because the candidates list has been already generated from finding N best candidates, candidates only need to accept or reject the mission.</w:t>
@@ -3864,6 +4097,8 @@
         <w:jc w:val="both"/>
         <w:rPr>
           <w:rFonts w:ascii="Times New Roman" w:eastAsia="Times New Roman" w:hAnsi="Times New Roman" w:cs="Times New Roman"/>
+          <w:sz w:val="28"/>
+          <w:szCs w:val="28"/>
         </w:rPr>
       </w:pPr>
       <w:r>
@@ -3874,10 +4109,9 @@
           <w:i/>
           <w:iCs/>
           <w:color w:val="000000"/>
-          <w:sz w:val="22"/>
-          <w:szCs w:val="22"/>
-          <w:shd w:val="clear" w:color="auto" w:fill="FFFFFF"/>
-        </w:rPr>
+          <w:shd w:val="clear" w:color="auto" w:fill="FFFFFF"/>
+        </w:rPr>
+        <w:lastRenderedPageBreak/>
         <w:t>Testable</w:t>
       </w:r>
       <w:r>
@@ -3886,8 +4120,6 @@
           <w:i/>
           <w:iCs/>
           <w:color w:val="000000"/>
-          <w:sz w:val="22"/>
-          <w:szCs w:val="22"/>
           <w:shd w:val="clear" w:color="auto" w:fill="FFFFFF"/>
         </w:rPr>
         <w:t>:</w:t>
@@ -3896,8 +4128,6 @@
         <w:rPr>
           <w:rFonts w:ascii="Arial" w:eastAsia="Times New Roman" w:hAnsi="Arial" w:cs="Arial"/>
           <w:color w:val="000000"/>
-          <w:sz w:val="22"/>
-          <w:szCs w:val="22"/>
           <w:shd w:val="clear" w:color="auto" w:fill="FFFFFF"/>
         </w:rPr>
         <w:t xml:space="preserve"> This user story is not testable because the system will inform the best N candidates on the list automatically.</w:t>
@@ -3908,18 +4138,19 @@
         <w:spacing w:line="360" w:lineRule="auto"/>
         <w:rPr>
           <w:rFonts w:ascii="Times New Roman" w:eastAsia="Times New Roman" w:hAnsi="Times New Roman" w:cs="Times New Roman"/>
-        </w:rPr>
-      </w:pPr>
-    </w:p>
-    <w:p>
-      <w:pPr>
-        <w:spacing w:line="360" w:lineRule="auto"/>
-        <w:jc w:val="both"/>
-        <w:rPr>
-          <w:rFonts w:ascii="Times New Roman" w:eastAsia="Times New Roman" w:hAnsi="Times New Roman" w:cs="Times New Roman"/>
+          <w:sz w:val="28"/>
+          <w:szCs w:val="28"/>
+        </w:rPr>
+      </w:pPr>
+    </w:p>
+    <w:p>
+      <w:pPr>
+        <w:spacing w:line="360" w:lineRule="auto"/>
+        <w:jc w:val="both"/>
+        <w:rPr>
+          <w:rFonts w:ascii="Arial" w:eastAsia="Times New Roman" w:hAnsi="Arial" w:cs="Arial"/>
           <w:b/>
           <w:bCs/>
-          <w:lang w:val="en-US"/>
         </w:rPr>
       </w:pPr>
       <w:r>
@@ -3927,10 +4158,6 @@
           <w:rFonts w:ascii="Arial" w:eastAsia="Times New Roman" w:hAnsi="Arial" w:cs="Arial"/>
           <w:b/>
           <w:bCs/>
-          <w:color w:val="000000"/>
-          <w:sz w:val="22"/>
-          <w:szCs w:val="22"/>
-          <w:shd w:val="clear" w:color="auto" w:fill="FFFFFF"/>
         </w:rPr>
         <w:t>Acceptance Criteria</w:t>
       </w:r>
@@ -3939,11 +4166,6 @@
           <w:rFonts w:ascii="Arial" w:eastAsia="Times New Roman" w:hAnsi="Arial" w:cs="Arial"/>
           <w:b/>
           <w:bCs/>
-          <w:color w:val="000000"/>
-          <w:sz w:val="22"/>
-          <w:szCs w:val="22"/>
-          <w:shd w:val="clear" w:color="auto" w:fill="FFFFFF"/>
-          <w:lang w:val="en-US"/>
         </w:rPr>
         <w:t>:</w:t>
       </w:r>
@@ -3960,16 +4182,12 @@
         <w:rPr>
           <w:rFonts w:ascii="Arial" w:eastAsia="Times New Roman" w:hAnsi="Arial" w:cs="Arial"/>
           <w:color w:val="000000"/>
-          <w:sz w:val="22"/>
-          <w:szCs w:val="22"/>
-        </w:rPr>
-      </w:pPr>
-      <w:r>
-        <w:rPr>
-          <w:rFonts w:ascii="Arial" w:eastAsia="Times New Roman" w:hAnsi="Arial" w:cs="Arial"/>
-          <w:color w:val="000000"/>
-          <w:sz w:val="22"/>
-          <w:szCs w:val="22"/>
+        </w:rPr>
+      </w:pPr>
+      <w:r>
+        <w:rPr>
+          <w:rFonts w:ascii="Arial" w:eastAsia="Times New Roman" w:hAnsi="Arial" w:cs="Arial"/>
+          <w:color w:val="000000"/>
           <w:shd w:val="clear" w:color="auto" w:fill="FFFFFF"/>
         </w:rPr>
         <w:t>The administrator will inform candidates from the selected candidates list and then see which candidates accept or reject the mission.</w:t>
@@ -3987,16 +4205,12 @@
         <w:rPr>
           <w:rFonts w:ascii="Arial" w:eastAsia="Times New Roman" w:hAnsi="Arial" w:cs="Arial"/>
           <w:color w:val="000000"/>
-          <w:sz w:val="22"/>
-          <w:szCs w:val="22"/>
-        </w:rPr>
-      </w:pPr>
-      <w:r>
-        <w:rPr>
-          <w:rFonts w:ascii="Arial" w:eastAsia="Times New Roman" w:hAnsi="Arial" w:cs="Arial"/>
-          <w:color w:val="000000"/>
-          <w:sz w:val="22"/>
-          <w:szCs w:val="22"/>
+        </w:rPr>
+      </w:pPr>
+      <w:r>
+        <w:rPr>
+          <w:rFonts w:ascii="Arial" w:eastAsia="Times New Roman" w:hAnsi="Arial" w:cs="Arial"/>
+          <w:color w:val="000000"/>
           <w:shd w:val="clear" w:color="auto" w:fill="FFFFFF"/>
         </w:rPr>
         <w:t>The candidates will only accept or reject the mission.</w:t>
@@ -4014,16 +4228,12 @@
         <w:rPr>
           <w:rFonts w:ascii="Arial" w:eastAsia="Times New Roman" w:hAnsi="Arial" w:cs="Arial"/>
           <w:color w:val="000000"/>
-          <w:sz w:val="22"/>
-          <w:szCs w:val="22"/>
-        </w:rPr>
-      </w:pPr>
-      <w:r>
-        <w:rPr>
-          <w:rFonts w:ascii="Arial" w:eastAsia="Times New Roman" w:hAnsi="Arial" w:cs="Arial"/>
-          <w:color w:val="000000"/>
-          <w:sz w:val="22"/>
-          <w:szCs w:val="22"/>
+        </w:rPr>
+      </w:pPr>
+      <w:r>
+        <w:rPr>
+          <w:rFonts w:ascii="Arial" w:eastAsia="Times New Roman" w:hAnsi="Arial" w:cs="Arial"/>
+          <w:color w:val="000000"/>
           <w:shd w:val="clear" w:color="auto" w:fill="FFFFFF"/>
         </w:rPr>
         <w:t>When candidates  reject, a replacement of candidates will be generated automatically.</w:t>
@@ -4041,16 +4251,12 @@
         <w:rPr>
           <w:rFonts w:ascii="Arial" w:eastAsia="Times New Roman" w:hAnsi="Arial" w:cs="Arial"/>
           <w:color w:val="000000"/>
-          <w:sz w:val="22"/>
-          <w:szCs w:val="22"/>
-        </w:rPr>
-      </w:pPr>
-      <w:r>
-        <w:rPr>
-          <w:rFonts w:ascii="Arial" w:eastAsia="Times New Roman" w:hAnsi="Arial" w:cs="Arial"/>
-          <w:color w:val="000000"/>
-          <w:sz w:val="22"/>
-          <w:szCs w:val="22"/>
+        </w:rPr>
+      </w:pPr>
+      <w:r>
+        <w:rPr>
+          <w:rFonts w:ascii="Arial" w:eastAsia="Times New Roman" w:hAnsi="Arial" w:cs="Arial"/>
+          <w:color w:val="000000"/>
           <w:shd w:val="clear" w:color="auto" w:fill="FFFFFF"/>
         </w:rPr>
         <w:t>When all the candidates accept to go to the mission, the mission coordinator will be informed.</w:t>
@@ -4074,6 +4280,27 @@
           <w:color w:val="FF0000"/>
           <w:sz w:val="28"/>
           <w:szCs w:val="28"/>
+        </w:rPr>
+      </w:pPr>
+    </w:p>
+    <w:p>
+      <w:pPr>
+        <w:jc w:val="both"/>
+        <w:rPr>
+          <w:rFonts w:ascii="Arial" w:eastAsia="Times New Roman" w:hAnsi="Arial" w:cs="Arial"/>
+          <w:b/>
+          <w:bCs/>
+          <w:color w:val="FF0000"/>
+          <w:sz w:val="28"/>
+          <w:szCs w:val="28"/>
+        </w:rPr>
+      </w:pPr>
+    </w:p>
+    <w:p>
+      <w:pPr>
+        <w:jc w:val="both"/>
+        <w:rPr>
+          <w:rFonts w:ascii="Times New Roman" w:eastAsia="Times New Roman" w:hAnsi="Times New Roman" w:cs="Times New Roman"/>
         </w:rPr>
       </w:pPr>
     </w:p>
@@ -4161,8 +4388,6 @@
           <w:b/>
           <w:bCs/>
           <w:color w:val="000000"/>
-          <w:sz w:val="22"/>
-          <w:szCs w:val="22"/>
         </w:rPr>
       </w:pPr>
       <w:r>
@@ -4171,8 +4396,6 @@
           <w:b/>
           <w:bCs/>
           <w:color w:val="000000"/>
-          <w:sz w:val="22"/>
-          <w:szCs w:val="22"/>
         </w:rPr>
         <w:t>User story:</w:t>
       </w:r>
@@ -4183,14 +4406,14 @@
         <w:jc w:val="both"/>
         <w:rPr>
           <w:rFonts w:ascii="Times New Roman" w:eastAsia="Times New Roman" w:hAnsi="Times New Roman" w:cs="Times New Roman"/>
-        </w:rPr>
-      </w:pPr>
-      <w:r>
-        <w:rPr>
-          <w:rFonts w:ascii="Arial" w:eastAsia="Times New Roman" w:hAnsi="Arial" w:cs="Arial"/>
-          <w:color w:val="000000"/>
-          <w:sz w:val="22"/>
-          <w:szCs w:val="22"/>
+          <w:sz w:val="28"/>
+          <w:szCs w:val="28"/>
+        </w:rPr>
+      </w:pPr>
+      <w:r>
+        <w:rPr>
+          <w:rFonts w:ascii="Arial" w:eastAsia="Times New Roman" w:hAnsi="Arial" w:cs="Arial"/>
+          <w:color w:val="000000"/>
         </w:rPr>
         <w:t>As an administrator, I want to inform the coordinator when all the candidates accept the invitation so that the coordinator would know the candidate selection is finished.</w:t>
       </w:r>
@@ -4200,6 +4423,8 @@
         <w:spacing w:line="360" w:lineRule="auto"/>
         <w:rPr>
           <w:rFonts w:ascii="Times New Roman" w:eastAsia="Times New Roman" w:hAnsi="Times New Roman" w:cs="Times New Roman"/>
+          <w:sz w:val="28"/>
+          <w:szCs w:val="28"/>
         </w:rPr>
       </w:pPr>
     </w:p>
@@ -4209,14 +4434,14 @@
         <w:jc w:val="both"/>
         <w:rPr>
           <w:rFonts w:ascii="Times New Roman" w:eastAsia="Times New Roman" w:hAnsi="Times New Roman" w:cs="Times New Roman"/>
-        </w:rPr>
-      </w:pPr>
-      <w:r>
-        <w:rPr>
-          <w:rFonts w:ascii="Arial" w:eastAsia="Times New Roman" w:hAnsi="Arial" w:cs="Arial"/>
-          <w:color w:val="000000"/>
-          <w:sz w:val="22"/>
-          <w:szCs w:val="22"/>
+          <w:sz w:val="28"/>
+          <w:szCs w:val="28"/>
+        </w:rPr>
+      </w:pPr>
+      <w:r>
+        <w:rPr>
+          <w:rFonts w:ascii="Arial" w:eastAsia="Times New Roman" w:hAnsi="Arial" w:cs="Arial"/>
+          <w:color w:val="000000"/>
         </w:rPr>
         <w:t>Summary of how it is achievable using INVEST:</w:t>
       </w:r>
@@ -4232,6 +4457,8 @@
         <w:jc w:val="both"/>
         <w:rPr>
           <w:rFonts w:ascii="Times New Roman" w:eastAsia="Times New Roman" w:hAnsi="Times New Roman" w:cs="Times New Roman"/>
+          <w:sz w:val="28"/>
+          <w:szCs w:val="28"/>
         </w:rPr>
       </w:pPr>
       <w:r>
@@ -4242,8 +4469,6 @@
           <w:i/>
           <w:iCs/>
           <w:color w:val="000000"/>
-          <w:sz w:val="22"/>
-          <w:szCs w:val="22"/>
           <w:shd w:val="clear" w:color="auto" w:fill="FFFFFF"/>
         </w:rPr>
         <w:t>Independent</w:t>
@@ -4254,8 +4479,6 @@
           <w:i/>
           <w:iCs/>
           <w:color w:val="000000"/>
-          <w:sz w:val="22"/>
-          <w:szCs w:val="22"/>
           <w:shd w:val="clear" w:color="auto" w:fill="FFFFFF"/>
         </w:rPr>
         <w:t>:</w:t>
@@ -4264,8 +4487,6 @@
         <w:rPr>
           <w:rFonts w:ascii="Arial" w:eastAsia="Times New Roman" w:hAnsi="Arial" w:cs="Arial"/>
           <w:color w:val="000000"/>
-          <w:sz w:val="22"/>
-          <w:szCs w:val="22"/>
           <w:shd w:val="clear" w:color="auto" w:fill="FFFFFF"/>
         </w:rPr>
         <w:t xml:space="preserve"> This user story is non dependent because the administrator can only inform the coordinator after all the candidates accept.</w:t>
@@ -4282,6 +4503,8 @@
         <w:jc w:val="both"/>
         <w:rPr>
           <w:rFonts w:ascii="Times New Roman" w:eastAsia="Times New Roman" w:hAnsi="Times New Roman" w:cs="Times New Roman"/>
+          <w:sz w:val="28"/>
+          <w:szCs w:val="28"/>
         </w:rPr>
       </w:pPr>
       <w:r>
@@ -4292,8 +4515,6 @@
           <w:i/>
           <w:iCs/>
           <w:color w:val="000000"/>
-          <w:sz w:val="22"/>
-          <w:szCs w:val="22"/>
           <w:shd w:val="clear" w:color="auto" w:fill="FFFFFF"/>
         </w:rPr>
         <w:t>Negotiable</w:t>
@@ -4304,8 +4525,6 @@
           <w:i/>
           <w:iCs/>
           <w:color w:val="000000"/>
-          <w:sz w:val="22"/>
-          <w:szCs w:val="22"/>
           <w:shd w:val="clear" w:color="auto" w:fill="FFFFFF"/>
         </w:rPr>
         <w:t>:</w:t>
@@ -4314,8 +4533,6 @@
         <w:rPr>
           <w:rFonts w:ascii="Arial" w:eastAsia="Times New Roman" w:hAnsi="Arial" w:cs="Arial"/>
           <w:color w:val="000000"/>
-          <w:sz w:val="22"/>
-          <w:szCs w:val="22"/>
           <w:shd w:val="clear" w:color="auto" w:fill="FFFFFF"/>
         </w:rPr>
         <w:t xml:space="preserve"> This user story is non-negotiable because the information must be all the candidates accept to go to the mission.</w:t>
@@ -4332,6 +4549,8 @@
         <w:jc w:val="both"/>
         <w:rPr>
           <w:rFonts w:ascii="Times New Roman" w:eastAsia="Times New Roman" w:hAnsi="Times New Roman" w:cs="Times New Roman"/>
+          <w:sz w:val="28"/>
+          <w:szCs w:val="28"/>
         </w:rPr>
       </w:pPr>
       <w:r>
@@ -4342,8 +4561,6 @@
           <w:i/>
           <w:iCs/>
           <w:color w:val="000000"/>
-          <w:sz w:val="22"/>
-          <w:szCs w:val="22"/>
           <w:shd w:val="clear" w:color="auto" w:fill="FFFFFF"/>
         </w:rPr>
         <w:t>Valuable</w:t>
@@ -4354,8 +4571,6 @@
           <w:i/>
           <w:iCs/>
           <w:color w:val="000000"/>
-          <w:sz w:val="22"/>
-          <w:szCs w:val="22"/>
           <w:shd w:val="clear" w:color="auto" w:fill="FFFFFF"/>
         </w:rPr>
         <w:t>:</w:t>
@@ -4364,8 +4579,6 @@
         <w:rPr>
           <w:rFonts w:ascii="Arial" w:eastAsia="Times New Roman" w:hAnsi="Arial" w:cs="Arial"/>
           <w:color w:val="000000"/>
-          <w:sz w:val="22"/>
-          <w:szCs w:val="22"/>
           <w:shd w:val="clear" w:color="auto" w:fill="FFFFFF"/>
         </w:rPr>
         <w:t xml:space="preserve"> This user story is valuable because end users can know that the selecting of the candidates is finished.</w:t>
@@ -4382,6 +4595,8 @@
         <w:jc w:val="both"/>
         <w:rPr>
           <w:rFonts w:ascii="Times New Roman" w:eastAsia="Times New Roman" w:hAnsi="Times New Roman" w:cs="Times New Roman"/>
+          <w:sz w:val="28"/>
+          <w:szCs w:val="28"/>
         </w:rPr>
       </w:pPr>
       <w:r>
@@ -4392,8 +4607,6 @@
           <w:i/>
           <w:iCs/>
           <w:color w:val="000000"/>
-          <w:sz w:val="22"/>
-          <w:szCs w:val="22"/>
           <w:shd w:val="clear" w:color="auto" w:fill="FFFFFF"/>
         </w:rPr>
         <w:t>Estimable</w:t>
@@ -4404,8 +4617,6 @@
           <w:i/>
           <w:iCs/>
           <w:color w:val="000000"/>
-          <w:sz w:val="22"/>
-          <w:szCs w:val="22"/>
           <w:shd w:val="clear" w:color="auto" w:fill="FFFFFF"/>
         </w:rPr>
         <w:t>:</w:t>
@@ -4414,8 +4625,6 @@
         <w:rPr>
           <w:rFonts w:ascii="Arial" w:eastAsia="Times New Roman" w:hAnsi="Arial" w:cs="Arial"/>
           <w:color w:val="000000"/>
-          <w:sz w:val="22"/>
-          <w:szCs w:val="22"/>
           <w:shd w:val="clear" w:color="auto" w:fill="FFFFFF"/>
         </w:rPr>
         <w:t xml:space="preserve"> This user story is estimable because the information must be the mission created.</w:t>
@@ -4432,6 +4641,8 @@
         <w:jc w:val="both"/>
         <w:rPr>
           <w:rFonts w:ascii="Times New Roman" w:eastAsia="Times New Roman" w:hAnsi="Times New Roman" w:cs="Times New Roman"/>
+          <w:sz w:val="28"/>
+          <w:szCs w:val="28"/>
         </w:rPr>
       </w:pPr>
       <w:r>
@@ -4442,8 +4653,6 @@
           <w:i/>
           <w:iCs/>
           <w:color w:val="000000"/>
-          <w:sz w:val="22"/>
-          <w:szCs w:val="22"/>
           <w:shd w:val="clear" w:color="auto" w:fill="FFFFFF"/>
         </w:rPr>
         <w:t>Small</w:t>
@@ -4454,8 +4663,6 @@
           <w:i/>
           <w:iCs/>
           <w:color w:val="000000"/>
-          <w:sz w:val="22"/>
-          <w:szCs w:val="22"/>
           <w:shd w:val="clear" w:color="auto" w:fill="FFFFFF"/>
         </w:rPr>
         <w:t>:</w:t>
@@ -4464,8 +4671,6 @@
         <w:rPr>
           <w:rFonts w:ascii="Arial" w:eastAsia="Times New Roman" w:hAnsi="Arial" w:cs="Arial"/>
           <w:color w:val="000000"/>
-          <w:sz w:val="22"/>
-          <w:szCs w:val="22"/>
           <w:shd w:val="clear" w:color="auto" w:fill="FFFFFF"/>
         </w:rPr>
         <w:t xml:space="preserve"> This user story is small because the administrator just needs to inform the coordinator.</w:t>
@@ -4482,6 +4687,8 @@
         <w:jc w:val="both"/>
         <w:rPr>
           <w:rFonts w:ascii="Times New Roman" w:eastAsia="Times New Roman" w:hAnsi="Times New Roman" w:cs="Times New Roman"/>
+          <w:sz w:val="28"/>
+          <w:szCs w:val="28"/>
         </w:rPr>
       </w:pPr>
       <w:r>
@@ -4492,10 +4699,9 @@
           <w:i/>
           <w:iCs/>
           <w:color w:val="000000"/>
-          <w:sz w:val="22"/>
-          <w:szCs w:val="22"/>
-          <w:shd w:val="clear" w:color="auto" w:fill="FFFFFF"/>
-        </w:rPr>
+          <w:shd w:val="clear" w:color="auto" w:fill="FFFFFF"/>
+        </w:rPr>
+        <w:lastRenderedPageBreak/>
         <w:t>Testable</w:t>
       </w:r>
       <w:r>
@@ -4504,8 +4710,6 @@
           <w:i/>
           <w:iCs/>
           <w:color w:val="000000"/>
-          <w:sz w:val="22"/>
-          <w:szCs w:val="22"/>
           <w:shd w:val="clear" w:color="auto" w:fill="FFFFFF"/>
         </w:rPr>
         <w:t>:</w:t>
@@ -4514,8 +4718,6 @@
         <w:rPr>
           <w:rFonts w:ascii="Arial" w:eastAsia="Times New Roman" w:hAnsi="Arial" w:cs="Arial"/>
           <w:color w:val="000000"/>
-          <w:sz w:val="22"/>
-          <w:szCs w:val="22"/>
           <w:shd w:val="clear" w:color="auto" w:fill="FFFFFF"/>
         </w:rPr>
         <w:t xml:space="preserve"> This user story is testable because the administrator can inform the coordinator by any function.</w:t>
@@ -4538,6 +4740,8 @@
           <w:rFonts w:ascii="Times New Roman" w:eastAsia="Times New Roman" w:hAnsi="Times New Roman" w:cs="Times New Roman"/>
           <w:b/>
           <w:bCs/>
+          <w:sz w:val="28"/>
+          <w:szCs w:val="28"/>
           <w:lang w:val="en-US"/>
         </w:rPr>
       </w:pPr>
@@ -4547,8 +4751,6 @@
           <w:b/>
           <w:bCs/>
           <w:color w:val="000000"/>
-          <w:sz w:val="22"/>
-          <w:szCs w:val="22"/>
           <w:shd w:val="clear" w:color="auto" w:fill="FFFFFF"/>
         </w:rPr>
         <w:t>Acceptance Criteria</w:t>
@@ -4559,8 +4761,6 @@
           <w:b/>
           <w:bCs/>
           <w:color w:val="000000"/>
-          <w:sz w:val="22"/>
-          <w:szCs w:val="22"/>
           <w:shd w:val="clear" w:color="auto" w:fill="FFFFFF"/>
           <w:lang w:val="en-US"/>
         </w:rPr>
@@ -4579,16 +4779,12 @@
         <w:rPr>
           <w:rFonts w:ascii="Arial" w:eastAsia="Times New Roman" w:hAnsi="Arial" w:cs="Arial"/>
           <w:color w:val="000000"/>
-          <w:sz w:val="22"/>
-          <w:szCs w:val="22"/>
-        </w:rPr>
-      </w:pPr>
-      <w:r>
-        <w:rPr>
-          <w:rFonts w:ascii="Arial" w:eastAsia="Times New Roman" w:hAnsi="Arial" w:cs="Arial"/>
-          <w:color w:val="000000"/>
-          <w:sz w:val="22"/>
-          <w:szCs w:val="22"/>
+        </w:rPr>
+      </w:pPr>
+      <w:r>
+        <w:rPr>
+          <w:rFonts w:ascii="Arial" w:eastAsia="Times New Roman" w:hAnsi="Arial" w:cs="Arial"/>
+          <w:color w:val="000000"/>
           <w:shd w:val="clear" w:color="auto" w:fill="FFFFFF"/>
         </w:rPr>
         <w:t>The system will tell the administrator that all the candidates accept.</w:t>
@@ -4606,20 +4802,24 @@
         <w:rPr>
           <w:rFonts w:ascii="Arial" w:eastAsia="Times New Roman" w:hAnsi="Arial" w:cs="Arial"/>
           <w:color w:val="000000"/>
-          <w:sz w:val="22"/>
-          <w:szCs w:val="22"/>
-        </w:rPr>
-      </w:pPr>
-      <w:r>
-        <w:rPr>
-          <w:rFonts w:ascii="Arial" w:eastAsia="Times New Roman" w:hAnsi="Arial" w:cs="Arial"/>
-          <w:color w:val="000000"/>
-          <w:sz w:val="22"/>
-          <w:szCs w:val="22"/>
+        </w:rPr>
+      </w:pPr>
+      <w:r>
+        <w:rPr>
+          <w:rFonts w:ascii="Arial" w:eastAsia="Times New Roman" w:hAnsi="Arial" w:cs="Arial"/>
+          <w:color w:val="000000"/>
           <w:shd w:val="clear" w:color="auto" w:fill="FFFFFF"/>
         </w:rPr>
         <w:t>The administrator types the information then sends it to the coordinator.</w:t>
       </w:r>
+    </w:p>
+    <w:p>
+      <w:pPr>
+        <w:jc w:val="both"/>
+        <w:rPr>
+          <w:rFonts w:ascii="Times New Roman" w:eastAsia="Times New Roman" w:hAnsi="Times New Roman" w:cs="Times New Roman"/>
+        </w:rPr>
+      </w:pPr>
     </w:p>
     <w:p>
       <w:pPr>
@@ -4729,8 +4929,6 @@
           <w:b/>
           <w:bCs/>
           <w:color w:val="000000"/>
-          <w:sz w:val="22"/>
-          <w:szCs w:val="22"/>
         </w:rPr>
       </w:pPr>
       <w:r>
@@ -4739,8 +4937,6 @@
           <w:b/>
           <w:bCs/>
           <w:color w:val="000000"/>
-          <w:sz w:val="22"/>
-          <w:szCs w:val="22"/>
         </w:rPr>
         <w:t xml:space="preserve">User story: </w:t>
       </w:r>
@@ -4757,8 +4953,6 @@
         <w:rPr>
           <w:rFonts w:ascii="Arial" w:eastAsia="Times New Roman" w:hAnsi="Arial" w:cs="Arial"/>
           <w:color w:val="000000"/>
-          <w:sz w:val="22"/>
-          <w:szCs w:val="22"/>
         </w:rPr>
         <w:t>As a candidate, I want to create a profile , so that I can register as a candidate. </w:t>
       </w:r>
@@ -4783,8 +4977,6 @@
         <w:rPr>
           <w:rFonts w:ascii="Arial" w:eastAsia="Times New Roman" w:hAnsi="Arial" w:cs="Arial"/>
           <w:color w:val="000000"/>
-          <w:sz w:val="22"/>
-          <w:szCs w:val="22"/>
         </w:rPr>
         <w:t>Summary of how it is achievable using INVEST:</w:t>
       </w:r>
@@ -4810,8 +5002,6 @@
           <w:i/>
           <w:iCs/>
           <w:color w:val="000000"/>
-          <w:sz w:val="22"/>
-          <w:szCs w:val="22"/>
           <w:shd w:val="clear" w:color="auto" w:fill="FFFFFF"/>
         </w:rPr>
         <w:t>Independent</w:t>
@@ -4822,8 +5012,6 @@
           <w:i/>
           <w:iCs/>
           <w:color w:val="000000"/>
-          <w:sz w:val="22"/>
-          <w:szCs w:val="22"/>
           <w:shd w:val="clear" w:color="auto" w:fill="FFFFFF"/>
         </w:rPr>
         <w:t>:</w:t>
@@ -4832,8 +5020,6 @@
         <w:rPr>
           <w:rFonts w:ascii="Arial" w:eastAsia="Times New Roman" w:hAnsi="Arial" w:cs="Arial"/>
           <w:color w:val="000000"/>
-          <w:sz w:val="22"/>
-          <w:szCs w:val="22"/>
           <w:shd w:val="clear" w:color="auto" w:fill="FFFFFF"/>
         </w:rPr>
         <w:t xml:space="preserve"> This user story is dependent because the candidate can create his or her own profile without relying on other features.</w:t>
@@ -4860,8 +5046,6 @@
           <w:i/>
           <w:iCs/>
           <w:color w:val="000000"/>
-          <w:sz w:val="22"/>
-          <w:szCs w:val="22"/>
           <w:shd w:val="clear" w:color="auto" w:fill="FFFFFF"/>
         </w:rPr>
         <w:t>Negotiable</w:t>
@@ -4872,8 +5056,6 @@
           <w:i/>
           <w:iCs/>
           <w:color w:val="000000"/>
-          <w:sz w:val="22"/>
-          <w:szCs w:val="22"/>
           <w:shd w:val="clear" w:color="auto" w:fill="FFFFFF"/>
         </w:rPr>
         <w:t>:</w:t>
@@ -4882,8 +5064,6 @@
         <w:rPr>
           <w:rFonts w:ascii="Arial" w:eastAsia="Times New Roman" w:hAnsi="Arial" w:cs="Arial"/>
           <w:color w:val="000000"/>
-          <w:sz w:val="22"/>
-          <w:szCs w:val="22"/>
           <w:shd w:val="clear" w:color="auto" w:fill="FFFFFF"/>
         </w:rPr>
         <w:t xml:space="preserve"> This user story is not negotiable because only when a candidate registered can he or her continue to employ for the missions and complete the missions.</w:t>
@@ -4910,8 +5090,6 @@
           <w:i/>
           <w:iCs/>
           <w:color w:val="000000"/>
-          <w:sz w:val="22"/>
-          <w:szCs w:val="22"/>
           <w:shd w:val="clear" w:color="auto" w:fill="FFFFFF"/>
         </w:rPr>
         <w:t>Valuable</w:t>
@@ -4922,8 +5100,6 @@
           <w:i/>
           <w:iCs/>
           <w:color w:val="000000"/>
-          <w:sz w:val="22"/>
-          <w:szCs w:val="22"/>
           <w:shd w:val="clear" w:color="auto" w:fill="FFFFFF"/>
         </w:rPr>
         <w:t>:</w:t>
@@ -4932,8 +5108,6 @@
         <w:rPr>
           <w:rFonts w:ascii="Arial" w:eastAsia="Times New Roman" w:hAnsi="Arial" w:cs="Arial"/>
           <w:color w:val="000000"/>
-          <w:sz w:val="22"/>
-          <w:szCs w:val="22"/>
           <w:shd w:val="clear" w:color="auto" w:fill="FFFFFF"/>
         </w:rPr>
         <w:t xml:space="preserve"> This user story is valuable because the end user can register as a candidate and participate in various missions.</w:t>
@@ -4960,8 +5134,6 @@
           <w:i/>
           <w:iCs/>
           <w:color w:val="000000"/>
-          <w:sz w:val="22"/>
-          <w:szCs w:val="22"/>
           <w:shd w:val="clear" w:color="auto" w:fill="FFFFFF"/>
         </w:rPr>
         <w:t>Estimable</w:t>
@@ -4972,8 +5144,6 @@
           <w:i/>
           <w:iCs/>
           <w:color w:val="000000"/>
-          <w:sz w:val="22"/>
-          <w:szCs w:val="22"/>
           <w:shd w:val="clear" w:color="auto" w:fill="FFFFFF"/>
         </w:rPr>
         <w:t>:</w:t>
@@ -4982,8 +5152,6 @@
         <w:rPr>
           <w:rFonts w:ascii="Arial" w:eastAsia="Times New Roman" w:hAnsi="Arial" w:cs="Arial"/>
           <w:color w:val="000000"/>
-          <w:sz w:val="22"/>
-          <w:szCs w:val="22"/>
           <w:shd w:val="clear" w:color="auto" w:fill="FFFFFF"/>
         </w:rPr>
         <w:t xml:space="preserve"> This user story is estimable because registering as a candidate is a normal entry of the system.</w:t>
@@ -5010,11 +5178,8 @@
           <w:i/>
           <w:iCs/>
           <w:color w:val="000000"/>
-          <w:sz w:val="22"/>
-          <w:szCs w:val="22"/>
-          <w:shd w:val="clear" w:color="auto" w:fill="FFFFFF"/>
-        </w:rPr>
-        <w:lastRenderedPageBreak/>
+          <w:shd w:val="clear" w:color="auto" w:fill="FFFFFF"/>
+        </w:rPr>
         <w:t>Small</w:t>
       </w:r>
       <w:r>
@@ -5023,8 +5188,6 @@
           <w:i/>
           <w:iCs/>
           <w:color w:val="000000"/>
-          <w:sz w:val="22"/>
-          <w:szCs w:val="22"/>
           <w:shd w:val="clear" w:color="auto" w:fill="FFFFFF"/>
         </w:rPr>
         <w:t>:</w:t>
@@ -5033,8 +5196,6 @@
         <w:rPr>
           <w:rFonts w:ascii="Arial" w:eastAsia="Times New Roman" w:hAnsi="Arial" w:cs="Arial"/>
           <w:color w:val="000000"/>
-          <w:sz w:val="22"/>
-          <w:szCs w:val="22"/>
           <w:shd w:val="clear" w:color="auto" w:fill="FFFFFF"/>
         </w:rPr>
         <w:t xml:space="preserve"> This user story is not small because it requires much information of the candidate and also requests a third-party to get the candidate’s criminal and health records. </w:t>
@@ -5061,8 +5222,6 @@
           <w:i/>
           <w:iCs/>
           <w:color w:val="000000"/>
-          <w:sz w:val="22"/>
-          <w:szCs w:val="22"/>
           <w:shd w:val="clear" w:color="auto" w:fill="FFFFFF"/>
         </w:rPr>
         <w:t>Testable</w:t>
@@ -5073,8 +5232,6 @@
           <w:i/>
           <w:iCs/>
           <w:color w:val="000000"/>
-          <w:sz w:val="22"/>
-          <w:szCs w:val="22"/>
           <w:shd w:val="clear" w:color="auto" w:fill="FFFFFF"/>
         </w:rPr>
         <w:t>:</w:t>
@@ -5083,8 +5240,6 @@
         <w:rPr>
           <w:rFonts w:ascii="Arial" w:eastAsia="Times New Roman" w:hAnsi="Arial" w:cs="Arial"/>
           <w:color w:val="000000"/>
-          <w:sz w:val="22"/>
-          <w:szCs w:val="22"/>
           <w:shd w:val="clear" w:color="auto" w:fill="FFFFFF"/>
         </w:rPr>
         <w:t xml:space="preserve"> This user story is untestable because the system will inform the best N candidates on the list automatically.</w:t>
@@ -5115,8 +5270,6 @@
           <w:b/>
           <w:bCs/>
           <w:color w:val="000000"/>
-          <w:sz w:val="22"/>
-          <w:szCs w:val="22"/>
           <w:shd w:val="clear" w:color="auto" w:fill="FFFFFF"/>
         </w:rPr>
         <w:t>Acceptance Criteria</w:t>
@@ -5127,8 +5280,6 @@
           <w:b/>
           <w:bCs/>
           <w:color w:val="000000"/>
-          <w:sz w:val="22"/>
-          <w:szCs w:val="22"/>
           <w:shd w:val="clear" w:color="auto" w:fill="FFFFFF"/>
           <w:lang w:val="en-US"/>
         </w:rPr>
@@ -5147,16 +5298,12 @@
         <w:rPr>
           <w:rFonts w:ascii="Arial" w:eastAsia="Times New Roman" w:hAnsi="Arial" w:cs="Arial"/>
           <w:color w:val="000000"/>
-          <w:sz w:val="22"/>
-          <w:szCs w:val="22"/>
-        </w:rPr>
-      </w:pPr>
-      <w:r>
-        <w:rPr>
-          <w:rFonts w:ascii="Arial" w:eastAsia="Times New Roman" w:hAnsi="Arial" w:cs="Arial"/>
-          <w:color w:val="000000"/>
-          <w:sz w:val="22"/>
-          <w:szCs w:val="22"/>
+        </w:rPr>
+      </w:pPr>
+      <w:r>
+        <w:rPr>
+          <w:rFonts w:ascii="Arial" w:eastAsia="Times New Roman" w:hAnsi="Arial" w:cs="Arial"/>
+          <w:color w:val="000000"/>
           <w:shd w:val="clear" w:color="auto" w:fill="FFFFFF"/>
         </w:rPr>
         <w:t>The candidates available in the module have been interviewed, The candidates will enter the information for creating his or her profile.</w:t>
@@ -5174,50 +5321,16 @@
         <w:rPr>
           <w:rFonts w:ascii="Arial" w:eastAsia="Times New Roman" w:hAnsi="Arial" w:cs="Arial"/>
           <w:color w:val="000000"/>
-          <w:sz w:val="22"/>
-          <w:szCs w:val="22"/>
-        </w:rPr>
-      </w:pPr>
-      <w:r>
-        <w:rPr>
-          <w:rFonts w:ascii="Arial" w:eastAsia="Times New Roman" w:hAnsi="Arial" w:cs="Arial"/>
-          <w:color w:val="000000"/>
-          <w:sz w:val="22"/>
-          <w:szCs w:val="22"/>
+        </w:rPr>
+      </w:pPr>
+      <w:r>
+        <w:rPr>
+          <w:rFonts w:ascii="Arial" w:eastAsia="Times New Roman" w:hAnsi="Arial" w:cs="Arial"/>
+          <w:color w:val="000000"/>
           <w:shd w:val="clear" w:color="auto" w:fill="FFFFFF"/>
         </w:rPr>
         <w:t>A third-party is going to get the candidate’s criminal and health records.</w:t>
       </w:r>
-    </w:p>
-    <w:p>
-      <w:pPr>
-        <w:rPr>
-          <w:rFonts w:ascii="Times New Roman" w:eastAsia="Times New Roman" w:hAnsi="Times New Roman" w:cs="Times New Roman"/>
-        </w:rPr>
-      </w:pPr>
-    </w:p>
-    <w:p>
-      <w:pPr>
-        <w:jc w:val="both"/>
-        <w:rPr>
-          <w:rFonts w:ascii="Times New Roman" w:eastAsia="Times New Roman" w:hAnsi="Times New Roman" w:cs="Times New Roman"/>
-        </w:rPr>
-      </w:pPr>
-    </w:p>
-    <w:p>
-      <w:pPr>
-        <w:jc w:val="both"/>
-        <w:rPr>
-          <w:rFonts w:ascii="Times New Roman" w:eastAsia="Times New Roman" w:hAnsi="Times New Roman" w:cs="Times New Roman"/>
-        </w:rPr>
-      </w:pPr>
-    </w:p>
-    <w:p>
-      <w:pPr>
-        <w:rPr>
-          <w:rFonts w:ascii="Times New Roman" w:eastAsia="Times New Roman" w:hAnsi="Times New Roman" w:cs="Times New Roman"/>
-        </w:rPr>
-      </w:pPr>
     </w:p>
     <w:p>
       <w:pPr>
@@ -5238,6 +5351,7 @@
           <w:szCs w:val="32"/>
           <w:u w:val="single"/>
         </w:rPr>
+        <w:lastRenderedPageBreak/>
         <w:t xml:space="preserve">Use </w:t>
       </w:r>
       <w:r>
@@ -5278,8 +5392,6 @@
           <w:b/>
           <w:bCs/>
           <w:color w:val="000000"/>
-          <w:sz w:val="22"/>
-          <w:szCs w:val="22"/>
         </w:rPr>
       </w:pPr>
       <w:r>
@@ -5288,8 +5400,6 @@
           <w:b/>
           <w:bCs/>
           <w:color w:val="000000"/>
-          <w:sz w:val="22"/>
-          <w:szCs w:val="22"/>
         </w:rPr>
         <w:t xml:space="preserve">User story: </w:t>
       </w:r>
@@ -5306,8 +5416,6 @@
         <w:rPr>
           <w:rFonts w:ascii="Arial" w:eastAsia="Times New Roman" w:hAnsi="Arial" w:cs="Arial"/>
           <w:color w:val="000000"/>
-          <w:sz w:val="22"/>
-          <w:szCs w:val="22"/>
         </w:rPr>
         <w:t>As a candidate, I want to edit my profile, so that my profile is updated as real time data.</w:t>
       </w:r>
@@ -5332,8 +5440,6 @@
         <w:rPr>
           <w:rFonts w:ascii="Arial" w:eastAsia="Times New Roman" w:hAnsi="Arial" w:cs="Arial"/>
           <w:color w:val="000000"/>
-          <w:sz w:val="22"/>
-          <w:szCs w:val="22"/>
         </w:rPr>
         <w:t>Summary of how it is achievable using INVEST:</w:t>
       </w:r>
@@ -5359,8 +5465,6 @@
           <w:i/>
           <w:iCs/>
           <w:color w:val="000000"/>
-          <w:sz w:val="22"/>
-          <w:szCs w:val="22"/>
           <w:shd w:val="clear" w:color="auto" w:fill="FFFFFF"/>
         </w:rPr>
         <w:t>Independent</w:t>
@@ -5371,8 +5475,6 @@
           <w:i/>
           <w:iCs/>
           <w:color w:val="000000"/>
-          <w:sz w:val="22"/>
-          <w:szCs w:val="22"/>
           <w:shd w:val="clear" w:color="auto" w:fill="FFFFFF"/>
         </w:rPr>
         <w:t>:</w:t>
@@ -5381,8 +5483,6 @@
         <w:rPr>
           <w:rFonts w:ascii="Arial" w:eastAsia="Times New Roman" w:hAnsi="Arial" w:cs="Arial"/>
           <w:color w:val="000000"/>
-          <w:sz w:val="22"/>
-          <w:szCs w:val="22"/>
           <w:shd w:val="clear" w:color="auto" w:fill="FFFFFF"/>
         </w:rPr>
         <w:t xml:space="preserve"> This user story is non dependent because the profile can be modified after it has been created. </w:t>
@@ -5409,8 +5509,6 @@
           <w:i/>
           <w:iCs/>
           <w:color w:val="000000"/>
-          <w:sz w:val="22"/>
-          <w:szCs w:val="22"/>
           <w:shd w:val="clear" w:color="auto" w:fill="FFFFFF"/>
         </w:rPr>
         <w:t>Negotiable</w:t>
@@ -5421,8 +5519,6 @@
           <w:i/>
           <w:iCs/>
           <w:color w:val="000000"/>
-          <w:sz w:val="22"/>
-          <w:szCs w:val="22"/>
           <w:shd w:val="clear" w:color="auto" w:fill="FFFFFF"/>
         </w:rPr>
         <w:t>:</w:t>
@@ -5431,8 +5527,6 @@
         <w:rPr>
           <w:rFonts w:ascii="Arial" w:eastAsia="Times New Roman" w:hAnsi="Arial" w:cs="Arial"/>
           <w:color w:val="000000"/>
-          <w:sz w:val="22"/>
-          <w:szCs w:val="22"/>
           <w:shd w:val="clear" w:color="auto" w:fill="FFFFFF"/>
         </w:rPr>
         <w:t xml:space="preserve"> This user story is non-negotiable because the profile can not be modified in other user stories.</w:t>
@@ -5459,8 +5553,6 @@
           <w:i/>
           <w:iCs/>
           <w:color w:val="000000"/>
-          <w:sz w:val="22"/>
-          <w:szCs w:val="22"/>
           <w:shd w:val="clear" w:color="auto" w:fill="FFFFFF"/>
         </w:rPr>
         <w:t>Valuable</w:t>
@@ -5471,8 +5563,6 @@
           <w:i/>
           <w:iCs/>
           <w:color w:val="000000"/>
-          <w:sz w:val="22"/>
-          <w:szCs w:val="22"/>
           <w:shd w:val="clear" w:color="auto" w:fill="FFFFFF"/>
         </w:rPr>
         <w:t>:</w:t>
@@ -5481,8 +5571,6 @@
         <w:rPr>
           <w:rFonts w:ascii="Arial" w:eastAsia="Times New Roman" w:hAnsi="Arial" w:cs="Arial"/>
           <w:color w:val="000000"/>
-          <w:sz w:val="22"/>
-          <w:szCs w:val="22"/>
           <w:shd w:val="clear" w:color="auto" w:fill="FFFFFF"/>
         </w:rPr>
         <w:t xml:space="preserve"> This user story is valuable because the end user may join the mission by editing their profiles.</w:t>
@@ -5509,8 +5597,6 @@
           <w:i/>
           <w:iCs/>
           <w:color w:val="000000"/>
-          <w:sz w:val="22"/>
-          <w:szCs w:val="22"/>
           <w:shd w:val="clear" w:color="auto" w:fill="FFFFFF"/>
         </w:rPr>
         <w:t>Estimable</w:t>
@@ -5521,8 +5607,6 @@
           <w:i/>
           <w:iCs/>
           <w:color w:val="000000"/>
-          <w:sz w:val="22"/>
-          <w:szCs w:val="22"/>
           <w:shd w:val="clear" w:color="auto" w:fill="FFFFFF"/>
         </w:rPr>
         <w:t>:</w:t>
@@ -5531,8 +5615,6 @@
         <w:rPr>
           <w:rFonts w:ascii="Arial" w:eastAsia="Times New Roman" w:hAnsi="Arial" w:cs="Arial"/>
           <w:color w:val="000000"/>
-          <w:sz w:val="22"/>
-          <w:szCs w:val="22"/>
           <w:shd w:val="clear" w:color="auto" w:fill="FFFFFF"/>
         </w:rPr>
         <w:t xml:space="preserve"> This user story is estimable because the profile must be the things asked to be provided.</w:t>
@@ -5559,8 +5641,6 @@
           <w:i/>
           <w:iCs/>
           <w:color w:val="000000"/>
-          <w:sz w:val="22"/>
-          <w:szCs w:val="22"/>
           <w:shd w:val="clear" w:color="auto" w:fill="FFFFFF"/>
         </w:rPr>
         <w:t>Small</w:t>
@@ -5571,8 +5651,6 @@
           <w:i/>
           <w:iCs/>
           <w:color w:val="000000"/>
-          <w:sz w:val="22"/>
-          <w:szCs w:val="22"/>
           <w:shd w:val="clear" w:color="auto" w:fill="FFFFFF"/>
         </w:rPr>
         <w:t>:</w:t>
@@ -5581,8 +5659,6 @@
         <w:rPr>
           <w:rFonts w:ascii="Arial" w:eastAsia="Times New Roman" w:hAnsi="Arial" w:cs="Arial"/>
           <w:color w:val="000000"/>
-          <w:sz w:val="22"/>
-          <w:szCs w:val="22"/>
           <w:shd w:val="clear" w:color="auto" w:fill="FFFFFF"/>
         </w:rPr>
         <w:t xml:space="preserve"> This user story is small because the candidates only modified their profile.</w:t>
@@ -5609,8 +5685,6 @@
           <w:i/>
           <w:iCs/>
           <w:color w:val="000000"/>
-          <w:sz w:val="22"/>
-          <w:szCs w:val="22"/>
           <w:shd w:val="clear" w:color="auto" w:fill="FFFFFF"/>
         </w:rPr>
         <w:t>Testable</w:t>
@@ -5621,8 +5695,6 @@
           <w:i/>
           <w:iCs/>
           <w:color w:val="000000"/>
-          <w:sz w:val="22"/>
-          <w:szCs w:val="22"/>
           <w:shd w:val="clear" w:color="auto" w:fill="FFFFFF"/>
         </w:rPr>
         <w:t>:</w:t>
@@ -5631,8 +5703,6 @@
         <w:rPr>
           <w:rFonts w:ascii="Arial" w:eastAsia="Times New Roman" w:hAnsi="Arial" w:cs="Arial"/>
           <w:color w:val="000000"/>
-          <w:sz w:val="22"/>
-          <w:szCs w:val="22"/>
           <w:shd w:val="clear" w:color="auto" w:fill="FFFFFF"/>
         </w:rPr>
         <w:t xml:space="preserve"> This user story is testable because the result will show after the candidates can modify their profiles.</w:t>
@@ -5663,8 +5733,6 @@
           <w:b/>
           <w:bCs/>
           <w:color w:val="000000"/>
-          <w:sz w:val="22"/>
-          <w:szCs w:val="22"/>
           <w:shd w:val="clear" w:color="auto" w:fill="FFFFFF"/>
         </w:rPr>
         <w:t>Acceptance Criteria</w:t>
@@ -5675,8 +5743,6 @@
           <w:b/>
           <w:bCs/>
           <w:color w:val="000000"/>
-          <w:sz w:val="22"/>
-          <w:szCs w:val="22"/>
           <w:shd w:val="clear" w:color="auto" w:fill="FFFFFF"/>
           <w:lang w:val="en-US"/>
         </w:rPr>
@@ -5695,16 +5761,12 @@
         <w:rPr>
           <w:rFonts w:ascii="Arial" w:eastAsia="Times New Roman" w:hAnsi="Arial" w:cs="Arial"/>
           <w:color w:val="000000"/>
-          <w:sz w:val="22"/>
-          <w:szCs w:val="22"/>
-        </w:rPr>
-      </w:pPr>
-      <w:r>
-        <w:rPr>
-          <w:rFonts w:ascii="Arial" w:eastAsia="Times New Roman" w:hAnsi="Arial" w:cs="Arial"/>
-          <w:color w:val="000000"/>
-          <w:sz w:val="22"/>
-          <w:szCs w:val="22"/>
+        </w:rPr>
+      </w:pPr>
+      <w:r>
+        <w:rPr>
+          <w:rFonts w:ascii="Arial" w:eastAsia="Times New Roman" w:hAnsi="Arial" w:cs="Arial"/>
+          <w:color w:val="000000"/>
           <w:shd w:val="clear" w:color="auto" w:fill="FFFFFF"/>
         </w:rPr>
         <w:t>The candidates can type their information when modifying their profiles.</w:t>
@@ -5722,16 +5784,12 @@
         <w:rPr>
           <w:rFonts w:ascii="Arial" w:eastAsia="Times New Roman" w:hAnsi="Arial" w:cs="Arial"/>
           <w:color w:val="000000"/>
-          <w:sz w:val="22"/>
-          <w:szCs w:val="22"/>
-        </w:rPr>
-      </w:pPr>
-      <w:r>
-        <w:rPr>
-          <w:rFonts w:ascii="Arial" w:eastAsia="Times New Roman" w:hAnsi="Arial" w:cs="Arial"/>
-          <w:color w:val="000000"/>
-          <w:sz w:val="22"/>
-          <w:szCs w:val="22"/>
+        </w:rPr>
+      </w:pPr>
+      <w:r>
+        <w:rPr>
+          <w:rFonts w:ascii="Arial" w:eastAsia="Times New Roman" w:hAnsi="Arial" w:cs="Arial"/>
+          <w:color w:val="000000"/>
           <w:shd w:val="clear" w:color="auto" w:fill="FFFFFF"/>
         </w:rPr>
         <w:t>The candidates can type submit to save their data.</w:t>
@@ -5749,16 +5807,12 @@
         <w:rPr>
           <w:rFonts w:ascii="Arial" w:eastAsia="Times New Roman" w:hAnsi="Arial" w:cs="Arial"/>
           <w:color w:val="000000"/>
-          <w:sz w:val="22"/>
-          <w:szCs w:val="22"/>
-        </w:rPr>
-      </w:pPr>
-      <w:r>
-        <w:rPr>
-          <w:rFonts w:ascii="Arial" w:eastAsia="Times New Roman" w:hAnsi="Arial" w:cs="Arial"/>
-          <w:color w:val="000000"/>
-          <w:sz w:val="22"/>
-          <w:szCs w:val="22"/>
+        </w:rPr>
+      </w:pPr>
+      <w:r>
+        <w:rPr>
+          <w:rFonts w:ascii="Arial" w:eastAsia="Times New Roman" w:hAnsi="Arial" w:cs="Arial"/>
+          <w:color w:val="000000"/>
           <w:shd w:val="clear" w:color="auto" w:fill="FFFFFF"/>
         </w:rPr>
         <w:t>The system will record the data used for choosing best N candidates.</w:t>
@@ -5768,6 +5822,51 @@
       <w:pPr>
         <w:jc w:val="right"/>
         <w:rPr>
+          <w:rFonts w:ascii="Times New Roman" w:eastAsia="Times New Roman" w:hAnsi="Times New Roman" w:cs="Times New Roman"/>
+          <w:lang w:val="en-US"/>
+        </w:rPr>
+      </w:pPr>
+    </w:p>
+    <w:p>
+      <w:pPr>
+        <w:jc w:val="right"/>
+        <w:rPr>
+          <w:rFonts w:ascii="Times New Roman" w:eastAsia="Times New Roman" w:hAnsi="Times New Roman" w:cs="Times New Roman"/>
+          <w:lang w:val="en-US"/>
+        </w:rPr>
+      </w:pPr>
+    </w:p>
+    <w:p>
+      <w:pPr>
+        <w:jc w:val="right"/>
+        <w:rPr>
+          <w:rFonts w:ascii="Times New Roman" w:eastAsia="Times New Roman" w:hAnsi="Times New Roman" w:cs="Times New Roman"/>
+          <w:lang w:val="en-US"/>
+        </w:rPr>
+      </w:pPr>
+    </w:p>
+    <w:p>
+      <w:pPr>
+        <w:jc w:val="right"/>
+        <w:rPr>
+          <w:rFonts w:ascii="Times New Roman" w:eastAsia="Times New Roman" w:hAnsi="Times New Roman" w:cs="Times New Roman"/>
+          <w:lang w:val="en-US"/>
+        </w:rPr>
+      </w:pPr>
+    </w:p>
+    <w:p>
+      <w:pPr>
+        <w:jc w:val="right"/>
+        <w:rPr>
+          <w:rFonts w:ascii="Times New Roman" w:eastAsia="Times New Roman" w:hAnsi="Times New Roman" w:cs="Times New Roman"/>
+          <w:lang w:val="en-US"/>
+        </w:rPr>
+      </w:pPr>
+    </w:p>
+    <w:p>
+      <w:pPr>
+        <w:jc w:val="right"/>
+        <w:rPr>
           <w:color w:val="2F5496"/>
           <w:lang w:val="en-US"/>
         </w:rPr>
@@ -5777,7 +5876,14 @@
           <w:rFonts w:ascii="Times New Roman" w:eastAsia="Times New Roman" w:hAnsi="Times New Roman" w:cs="Times New Roman"/>
           <w:lang w:val="en-US"/>
         </w:rPr>
-        <w:t>Word count: 1941</w:t>
+        <w:t xml:space="preserve">Word count: </w:t>
+      </w:r>
+      <w:r>
+        <w:rPr>
+          <w:rFonts w:ascii="Times New Roman" w:eastAsia="Times New Roman" w:hAnsi="Times New Roman" w:cs="Times New Roman"/>
+          <w:lang w:val="en-US"/>
+        </w:rPr>
+        <w:t>2090</w:t>
       </w:r>
     </w:p>
     <w:sectPr>
@@ -5826,6 +5932,11 @@
         <w:docPartUnique/>
       </w:docPartObj>
     </w:sdtPr>
+    <w:sdtEndPr>
+      <w:rPr>
+        <w:rStyle w:val="PageNumber"/>
+      </w:rPr>
+    </w:sdtEndPr>
     <w:sdtContent>
       <w:p>
         <w:pPr>
@@ -5878,6 +5989,11 @@
         <w:docPartUnique/>
       </w:docPartObj>
     </w:sdtPr>
+    <w:sdtEndPr>
+      <w:rPr>
+        <w:rStyle w:val="PageNumber"/>
+      </w:rPr>
+    </w:sdtEndPr>
     <w:sdtContent>
       <w:p>
         <w:pPr>
@@ -5989,6 +6105,92 @@
 <file path=word/numbering.xml><?xml version="1.0" encoding="utf-8"?>
 <w:numbering xmlns:wpc="http://schemas.microsoft.com/office/word/2010/wordprocessingCanvas" xmlns:cx="http://schemas.microsoft.com/office/drawing/2014/chartex" xmlns:cx1="http://schemas.microsoft.com/office/drawing/2015/9/8/chartex" xmlns:cx2="http://schemas.microsoft.com/office/drawing/2015/10/21/chartex" xmlns:cx3="http://schemas.microsoft.com/office/drawing/2016/5/9/chartex" xmlns:cx4="http://schemas.microsoft.com/office/drawing/2016/5/10/chartex" xmlns:cx5="http://schemas.microsoft.com/office/drawing/2016/5/11/chartex" xmlns:cx6="http://schemas.microsoft.com/office/drawing/2016/5/12/chartex" xmlns:cx7="http://schemas.microsoft.com/office/drawing/2016/5/13/chartex" xmlns:cx8="http://schemas.microsoft.com/office/drawing/2016/5/14/chartex" xmlns:mc="http://schemas.openxmlformats.org/markup-compatibility/2006" xmlns:aink="http://schemas.microsoft.com/office/drawing/2016/ink" xmlns:am3d="http://schemas.microsoft.com/office/drawing/2017/model3d" xmlns:o="urn:schemas-microsoft-com:office:office" xmlns:r="http://schemas.openxmlformats.org/officeDocument/2006/relationships" xmlns:m="http://schemas.openxmlformats.org/officeDocument/2006/math" xmlns:v="urn:schemas-microsoft-com:vml" xmlns:wp14="http://schemas.microsoft.com/office/word/2010/wordprocessingDrawing" xmlns:wp="http://schemas.openxmlformats.org/drawingml/2006/wordprocessingDrawing" xmlns:w10="urn:schemas-microsoft-com:office:word" xmlns:w="http://schemas.openxmlformats.org/wordprocessingml/2006/main" xmlns:w14="http://schemas.microsoft.com/office/word/2010/wordml" xmlns:w15="http://schemas.microsoft.com/office/word/2012/wordml" xmlns:w16cex="http://schemas.microsoft.com/office/word/2018/wordml/cex" xmlns:w16cid="http://schemas.microsoft.com/office/word/2016/wordml/cid" xmlns:w16="http://schemas.microsoft.com/office/word/2018/wordml" xmlns:w16se="http://schemas.microsoft.com/office/word/2015/wordml/symex" xmlns:wpg="http://schemas.microsoft.com/office/word/2010/wordprocessingGroup" xmlns:wpi="http://schemas.microsoft.com/office/word/2010/wordprocessingInk" xmlns:wne="http://schemas.microsoft.com/office/word/2006/wordml" xmlns:wps="http://schemas.microsoft.com/office/word/2010/wordprocessingShape" mc:Ignorable="w14 w15 w16se w16cid w16 w16cex wp14">
   <w:abstractNum w:abstractNumId="0" w15:restartNumberingAfterBreak="0">
+    <w:nsid w:val="0210535A"/>
+    <w:multiLevelType w:val="hybridMultilevel"/>
+    <w:tmpl w:val="CB6EEB6A"/>
+    <w:lvl w:ilvl="0" w:tplc="0C09000F">
+      <w:start w:val="1"/>
+      <w:numFmt w:val="decimal"/>
+      <w:lvlText w:val="%1."/>
+      <w:lvlJc w:val="left"/>
+      <w:pPr>
+        <w:ind w:left="720" w:hanging="360"/>
+      </w:pPr>
+    </w:lvl>
+    <w:lvl w:ilvl="1" w:tplc="0C090019" w:tentative="1">
+      <w:start w:val="1"/>
+      <w:numFmt w:val="lowerLetter"/>
+      <w:lvlText w:val="%2."/>
+      <w:lvlJc w:val="left"/>
+      <w:pPr>
+        <w:ind w:left="1440" w:hanging="360"/>
+      </w:pPr>
+    </w:lvl>
+    <w:lvl w:ilvl="2" w:tplc="0C09001B" w:tentative="1">
+      <w:start w:val="1"/>
+      <w:numFmt w:val="lowerRoman"/>
+      <w:lvlText w:val="%3."/>
+      <w:lvlJc w:val="right"/>
+      <w:pPr>
+        <w:ind w:left="2160" w:hanging="180"/>
+      </w:pPr>
+    </w:lvl>
+    <w:lvl w:ilvl="3" w:tplc="0C09000F" w:tentative="1">
+      <w:start w:val="1"/>
+      <w:numFmt w:val="decimal"/>
+      <w:lvlText w:val="%4."/>
+      <w:lvlJc w:val="left"/>
+      <w:pPr>
+        <w:ind w:left="2880" w:hanging="360"/>
+      </w:pPr>
+    </w:lvl>
+    <w:lvl w:ilvl="4" w:tplc="0C090019" w:tentative="1">
+      <w:start w:val="1"/>
+      <w:numFmt w:val="lowerLetter"/>
+      <w:lvlText w:val="%5."/>
+      <w:lvlJc w:val="left"/>
+      <w:pPr>
+        <w:ind w:left="3600" w:hanging="360"/>
+      </w:pPr>
+    </w:lvl>
+    <w:lvl w:ilvl="5" w:tplc="0C09001B" w:tentative="1">
+      <w:start w:val="1"/>
+      <w:numFmt w:val="lowerRoman"/>
+      <w:lvlText w:val="%6."/>
+      <w:lvlJc w:val="right"/>
+      <w:pPr>
+        <w:ind w:left="4320" w:hanging="180"/>
+      </w:pPr>
+    </w:lvl>
+    <w:lvl w:ilvl="6" w:tplc="0C09000F" w:tentative="1">
+      <w:start w:val="1"/>
+      <w:numFmt w:val="decimal"/>
+      <w:lvlText w:val="%7."/>
+      <w:lvlJc w:val="left"/>
+      <w:pPr>
+        <w:ind w:left="5040" w:hanging="360"/>
+      </w:pPr>
+    </w:lvl>
+    <w:lvl w:ilvl="7" w:tplc="0C090019" w:tentative="1">
+      <w:start w:val="1"/>
+      <w:numFmt w:val="lowerLetter"/>
+      <w:lvlText w:val="%8."/>
+      <w:lvlJc w:val="left"/>
+      <w:pPr>
+        <w:ind w:left="5760" w:hanging="360"/>
+      </w:pPr>
+    </w:lvl>
+    <w:lvl w:ilvl="8" w:tplc="0C09001B" w:tentative="1">
+      <w:start w:val="1"/>
+      <w:numFmt w:val="lowerRoman"/>
+      <w:lvlText w:val="%9."/>
+      <w:lvlJc w:val="right"/>
+      <w:pPr>
+        <w:ind w:left="6480" w:hanging="180"/>
+      </w:pPr>
+    </w:lvl>
+  </w:abstractNum>
+  <w:abstractNum w:abstractNumId="1" w15:restartNumberingAfterBreak="0">
     <w:nsid w:val="04695316"/>
     <w:multiLevelType w:val="hybridMultilevel"/>
     <w:tmpl w:val="72DA905E"/>
@@ -6101,7 +6303,7 @@
       </w:rPr>
     </w:lvl>
   </w:abstractNum>
-  <w:abstractNum w:abstractNumId="1" w15:restartNumberingAfterBreak="0">
+  <w:abstractNum w:abstractNumId="2" w15:restartNumberingAfterBreak="0">
     <w:nsid w:val="08F675E7"/>
     <w:multiLevelType w:val="hybridMultilevel"/>
     <w:tmpl w:val="0094751C"/>
@@ -6214,7 +6416,120 @@
       </w:rPr>
     </w:lvl>
   </w:abstractNum>
-  <w:abstractNum w:abstractNumId="2" w15:restartNumberingAfterBreak="0">
+  <w:abstractNum w:abstractNumId="3" w15:restartNumberingAfterBreak="0">
+    <w:nsid w:val="0F9E4249"/>
+    <w:multiLevelType w:val="multilevel"/>
+    <w:tmpl w:val="72AE2002"/>
+    <w:lvl w:ilvl="0">
+      <w:start w:val="1"/>
+      <w:numFmt w:val="decimal"/>
+      <w:lvlText w:val="%1."/>
+      <w:lvlJc w:val="left"/>
+      <w:pPr>
+        <w:tabs>
+          <w:tab w:val="num" w:pos="720"/>
+        </w:tabs>
+        <w:ind w:left="720" w:hanging="360"/>
+      </w:pPr>
+    </w:lvl>
+    <w:lvl w:ilvl="1" w:tentative="1">
+      <w:start w:val="1"/>
+      <w:numFmt w:val="decimal"/>
+      <w:lvlText w:val="%2."/>
+      <w:lvlJc w:val="left"/>
+      <w:pPr>
+        <w:tabs>
+          <w:tab w:val="num" w:pos="1440"/>
+        </w:tabs>
+        <w:ind w:left="1440" w:hanging="360"/>
+      </w:pPr>
+    </w:lvl>
+    <w:lvl w:ilvl="2" w:tentative="1">
+      <w:start w:val="1"/>
+      <w:numFmt w:val="decimal"/>
+      <w:lvlText w:val="%3."/>
+      <w:lvlJc w:val="left"/>
+      <w:pPr>
+        <w:tabs>
+          <w:tab w:val="num" w:pos="2160"/>
+        </w:tabs>
+        <w:ind w:left="2160" w:hanging="360"/>
+      </w:pPr>
+    </w:lvl>
+    <w:lvl w:ilvl="3" w:tentative="1">
+      <w:start w:val="1"/>
+      <w:numFmt w:val="decimal"/>
+      <w:lvlText w:val="%4."/>
+      <w:lvlJc w:val="left"/>
+      <w:pPr>
+        <w:tabs>
+          <w:tab w:val="num" w:pos="2880"/>
+        </w:tabs>
+        <w:ind w:left="2880" w:hanging="360"/>
+      </w:pPr>
+    </w:lvl>
+    <w:lvl w:ilvl="4" w:tentative="1">
+      <w:start w:val="1"/>
+      <w:numFmt w:val="decimal"/>
+      <w:lvlText w:val="%5."/>
+      <w:lvlJc w:val="left"/>
+      <w:pPr>
+        <w:tabs>
+          <w:tab w:val="num" w:pos="3600"/>
+        </w:tabs>
+        <w:ind w:left="3600" w:hanging="360"/>
+      </w:pPr>
+    </w:lvl>
+    <w:lvl w:ilvl="5" w:tentative="1">
+      <w:start w:val="1"/>
+      <w:numFmt w:val="decimal"/>
+      <w:lvlText w:val="%6."/>
+      <w:lvlJc w:val="left"/>
+      <w:pPr>
+        <w:tabs>
+          <w:tab w:val="num" w:pos="4320"/>
+        </w:tabs>
+        <w:ind w:left="4320" w:hanging="360"/>
+      </w:pPr>
+    </w:lvl>
+    <w:lvl w:ilvl="6" w:tentative="1">
+      <w:start w:val="1"/>
+      <w:numFmt w:val="decimal"/>
+      <w:lvlText w:val="%7."/>
+      <w:lvlJc w:val="left"/>
+      <w:pPr>
+        <w:tabs>
+          <w:tab w:val="num" w:pos="5040"/>
+        </w:tabs>
+        <w:ind w:left="5040" w:hanging="360"/>
+      </w:pPr>
+    </w:lvl>
+    <w:lvl w:ilvl="7" w:tentative="1">
+      <w:start w:val="1"/>
+      <w:numFmt w:val="decimal"/>
+      <w:lvlText w:val="%8."/>
+      <w:lvlJc w:val="left"/>
+      <w:pPr>
+        <w:tabs>
+          <w:tab w:val="num" w:pos="5760"/>
+        </w:tabs>
+        <w:ind w:left="5760" w:hanging="360"/>
+      </w:pPr>
+    </w:lvl>
+    <w:lvl w:ilvl="8" w:tentative="1">
+      <w:start w:val="1"/>
+      <w:numFmt w:val="decimal"/>
+      <w:lvlText w:val="%9."/>
+      <w:lvlJc w:val="left"/>
+      <w:pPr>
+        <w:tabs>
+          <w:tab w:val="num" w:pos="6480"/>
+        </w:tabs>
+        <w:ind w:left="6480" w:hanging="360"/>
+      </w:pPr>
+    </w:lvl>
+  </w:abstractNum>
+  <w:abstractNum w:abstractNumId="4" w15:restartNumberingAfterBreak="0">
     <w:nsid w:val="157974DF"/>
     <w:multiLevelType w:val="hybridMultilevel"/>
     <w:tmpl w:val="B3B6E030"/>
@@ -6327,7 +6642,7 @@
       </w:rPr>
     </w:lvl>
   </w:abstractNum>
-  <w:abstractNum w:abstractNumId="3" w15:restartNumberingAfterBreak="0">
+  <w:abstractNum w:abstractNumId="5" w15:restartNumberingAfterBreak="0">
     <w:nsid w:val="19627510"/>
     <w:multiLevelType w:val="multilevel"/>
     <w:tmpl w:val="535C4486"/>
@@ -6440,7 +6755,7 @@
       </w:pPr>
     </w:lvl>
   </w:abstractNum>
-  <w:abstractNum w:abstractNumId="4" w15:restartNumberingAfterBreak="0">
+  <w:abstractNum w:abstractNumId="6" w15:restartNumberingAfterBreak="0">
     <w:nsid w:val="1C910BBD"/>
     <w:multiLevelType w:val="hybridMultilevel"/>
     <w:tmpl w:val="28C8D1BA"/>
@@ -6526,7 +6841,7 @@
       </w:pPr>
     </w:lvl>
   </w:abstractNum>
-  <w:abstractNum w:abstractNumId="5" w15:restartNumberingAfterBreak="0">
+  <w:abstractNum w:abstractNumId="7" w15:restartNumberingAfterBreak="0">
     <w:nsid w:val="286862AC"/>
     <w:multiLevelType w:val="multilevel"/>
     <w:tmpl w:val="39F28CCE"/>
@@ -6639,7 +6954,7 @@
       </w:pPr>
     </w:lvl>
   </w:abstractNum>
-  <w:abstractNum w:abstractNumId="6" w15:restartNumberingAfterBreak="0">
+  <w:abstractNum w:abstractNumId="8" w15:restartNumberingAfterBreak="0">
     <w:nsid w:val="2B0513F6"/>
     <w:multiLevelType w:val="multilevel"/>
     <w:tmpl w:val="F2C06FA6"/>
@@ -6752,7 +7067,7 @@
       </w:pPr>
     </w:lvl>
   </w:abstractNum>
-  <w:abstractNum w:abstractNumId="7" w15:restartNumberingAfterBreak="0">
+  <w:abstractNum w:abstractNumId="9" w15:restartNumberingAfterBreak="0">
     <w:nsid w:val="2D000956"/>
     <w:multiLevelType w:val="hybridMultilevel"/>
     <w:tmpl w:val="D70C855A"/>
@@ -6865,7 +7180,7 @@
       </w:rPr>
     </w:lvl>
   </w:abstractNum>
-  <w:abstractNum w:abstractNumId="8" w15:restartNumberingAfterBreak="0">
+  <w:abstractNum w:abstractNumId="10" w15:restartNumberingAfterBreak="0">
     <w:nsid w:val="2F0E731B"/>
     <w:multiLevelType w:val="multilevel"/>
     <w:tmpl w:val="35127A26"/>
@@ -6978,7 +7293,120 @@
       </w:pPr>
     </w:lvl>
   </w:abstractNum>
-  <w:abstractNum w:abstractNumId="9" w15:restartNumberingAfterBreak="0">
+  <w:abstractNum w:abstractNumId="11" w15:restartNumberingAfterBreak="0">
+    <w:nsid w:val="429C136B"/>
+    <w:multiLevelType w:val="hybridMultilevel"/>
+    <w:tmpl w:val="51022A8E"/>
+    <w:lvl w:ilvl="0" w:tplc="04090001">
+      <w:start w:val="1"/>
+      <w:numFmt w:val="bullet"/>
+      <w:lvlText w:val=""/>
+      <w:lvlJc w:val="left"/>
+      <w:pPr>
+        <w:ind w:left="720" w:hanging="360"/>
+      </w:pPr>
+      <w:rPr>
+        <w:rFonts w:ascii="Symbol" w:hAnsi="Symbol" w:hint="default"/>
+      </w:rPr>
+    </w:lvl>
+    <w:lvl w:ilvl="1" w:tplc="04090003" w:tentative="1">
+      <w:start w:val="1"/>
+      <w:numFmt w:val="bullet"/>
+      <w:lvlText w:val="o"/>
+      <w:lvlJc w:val="left"/>
+      <w:pPr>
+        <w:ind w:left="1440" w:hanging="360"/>
+      </w:pPr>
+      <w:rPr>
+        <w:rFonts w:ascii="Courier New" w:hAnsi="Courier New" w:cs="Courier New" w:hint="default"/>
+      </w:rPr>
+    </w:lvl>
+    <w:lvl w:ilvl="2" w:tplc="04090005" w:tentative="1">
+      <w:start w:val="1"/>
+      <w:numFmt w:val="bullet"/>
+      <w:lvlText w:val=""/>
+      <w:lvlJc w:val="left"/>
+      <w:pPr>
+        <w:ind w:left="2160" w:hanging="360"/>
+      </w:pPr>
+      <w:rPr>
+        <w:rFonts w:ascii="Wingdings" w:hAnsi="Wingdings" w:hint="default"/>
+      </w:rPr>
+    </w:lvl>
+    <w:lvl w:ilvl="3" w:tplc="04090001" w:tentative="1">
+      <w:start w:val="1"/>
+      <w:numFmt w:val="bullet"/>
+      <w:lvlText w:val=""/>
+      <w:lvlJc w:val="left"/>
+      <w:pPr>
+        <w:ind w:left="2880" w:hanging="360"/>
+      </w:pPr>
+      <w:rPr>
+        <w:rFonts w:ascii="Symbol" w:hAnsi="Symbol" w:hint="default"/>
+      </w:rPr>
+    </w:lvl>
+    <w:lvl w:ilvl="4" w:tplc="04090003" w:tentative="1">
+      <w:start w:val="1"/>
+      <w:numFmt w:val="bullet"/>
+      <w:lvlText w:val="o"/>
+      <w:lvlJc w:val="left"/>
+      <w:pPr>
+        <w:ind w:left="3600" w:hanging="360"/>
+      </w:pPr>
+      <w:rPr>
+        <w:rFonts w:ascii="Courier New" w:hAnsi="Courier New" w:cs="Courier New" w:hint="default"/>
+      </w:rPr>
+    </w:lvl>
+    <w:lvl w:ilvl="5" w:tplc="04090005" w:tentative="1">
+      <w:start w:val="1"/>
+      <w:numFmt w:val="bullet"/>
+      <w:lvlText w:val=""/>
+      <w:lvlJc w:val="left"/>
+      <w:pPr>
+        <w:ind w:left="4320" w:hanging="360"/>
+      </w:pPr>
+      <w:rPr>
+        <w:rFonts w:ascii="Wingdings" w:hAnsi="Wingdings" w:hint="default"/>
+      </w:rPr>
+    </w:lvl>
+    <w:lvl w:ilvl="6" w:tplc="04090001" w:tentative="1">
+      <w:start w:val="1"/>
+      <w:numFmt w:val="bullet"/>
+      <w:lvlText w:val=""/>
+      <w:lvlJc w:val="left"/>
+      <w:pPr>
+        <w:ind w:left="5040" w:hanging="360"/>
+      </w:pPr>
+      <w:rPr>
+        <w:rFonts w:ascii="Symbol" w:hAnsi="Symbol" w:hint="default"/>
+      </w:rPr>
+    </w:lvl>
+    <w:lvl w:ilvl="7" w:tplc="04090003" w:tentative="1">
+      <w:start w:val="1"/>
+      <w:numFmt w:val="bullet"/>
+      <w:lvlText w:val="o"/>
+      <w:lvlJc w:val="left"/>
+      <w:pPr>
+        <w:ind w:left="5760" w:hanging="360"/>
+      </w:pPr>
+      <w:rPr>
+        <w:rFonts w:ascii="Courier New" w:hAnsi="Courier New" w:cs="Courier New" w:hint="default"/>
+      </w:rPr>
+    </w:lvl>
+    <w:lvl w:ilvl="8" w:tplc="04090005" w:tentative="1">
+      <w:start w:val="1"/>
+      <w:numFmt w:val="bullet"/>
+      <w:lvlText w:val=""/>
+      <w:lvlJc w:val="left"/>
+      <w:pPr>
+        <w:ind w:left="6480" w:hanging="360"/>
+      </w:pPr>
+      <w:rPr>
+        <w:rFonts w:ascii="Wingdings" w:hAnsi="Wingdings" w:hint="default"/>
+      </w:rPr>
+    </w:lvl>
+  </w:abstractNum>
+  <w:abstractNum w:abstractNumId="12" w15:restartNumberingAfterBreak="0">
     <w:nsid w:val="43E44788"/>
     <w:multiLevelType w:val="hybridMultilevel"/>
     <w:tmpl w:val="C992912A"/>
@@ -7091,7 +7519,7 @@
       </w:rPr>
     </w:lvl>
   </w:abstractNum>
-  <w:abstractNum w:abstractNumId="10" w15:restartNumberingAfterBreak="0">
+  <w:abstractNum w:abstractNumId="13" w15:restartNumberingAfterBreak="0">
     <w:nsid w:val="4B3E3C6F"/>
     <w:multiLevelType w:val="multilevel"/>
     <w:tmpl w:val="6902D64A"/>
@@ -7204,7 +7632,93 @@
       </w:pPr>
     </w:lvl>
   </w:abstractNum>
-  <w:abstractNum w:abstractNumId="11" w15:restartNumberingAfterBreak="0">
+  <w:abstractNum w:abstractNumId="14" w15:restartNumberingAfterBreak="0">
+    <w:nsid w:val="4ED92AEB"/>
+    <w:multiLevelType w:val="hybridMultilevel"/>
+    <w:tmpl w:val="5586570E"/>
+    <w:lvl w:ilvl="0" w:tplc="0409000F">
+      <w:start w:val="1"/>
+      <w:numFmt w:val="decimal"/>
+      <w:lvlText w:val="%1."/>
+      <w:lvlJc w:val="left"/>
+      <w:pPr>
+        <w:ind w:left="720" w:hanging="360"/>
+      </w:pPr>
+    </w:lvl>
+    <w:lvl w:ilvl="1" w:tplc="04090019" w:tentative="1">
+      <w:start w:val="1"/>
+      <w:numFmt w:val="lowerLetter"/>
+      <w:lvlText w:val="%2."/>
+      <w:lvlJc w:val="left"/>
+      <w:pPr>
+        <w:ind w:left="1440" w:hanging="360"/>
+      </w:pPr>
+    </w:lvl>
+    <w:lvl w:ilvl="2" w:tplc="0409001B" w:tentative="1">
+      <w:start w:val="1"/>
+      <w:numFmt w:val="lowerRoman"/>
+      <w:lvlText w:val="%3."/>
+      <w:lvlJc w:val="right"/>
+      <w:pPr>
+        <w:ind w:left="2160" w:hanging="180"/>
+      </w:pPr>
+    </w:lvl>
+    <w:lvl w:ilvl="3" w:tplc="0409000F" w:tentative="1">
+      <w:start w:val="1"/>
+      <w:numFmt w:val="decimal"/>
+      <w:lvlText w:val="%4."/>
+      <w:lvlJc w:val="left"/>
+      <w:pPr>
+        <w:ind w:left="2880" w:hanging="360"/>
+      </w:pPr>
+    </w:lvl>
+    <w:lvl w:ilvl="4" w:tplc="04090019" w:tentative="1">
+      <w:start w:val="1"/>
+      <w:numFmt w:val="lowerLetter"/>
+      <w:lvlText w:val="%5."/>
+      <w:lvlJc w:val="left"/>
+      <w:pPr>
+        <w:ind w:left="3600" w:hanging="360"/>
+      </w:pPr>
+    </w:lvl>
+    <w:lvl w:ilvl="5" w:tplc="0409001B" w:tentative="1">
+      <w:start w:val="1"/>
+      <w:numFmt w:val="lowerRoman"/>
+      <w:lvlText w:val="%6."/>
+      <w:lvlJc w:val="right"/>
+      <w:pPr>
+        <w:ind w:left="4320" w:hanging="180"/>
+      </w:pPr>
+    </w:lvl>
+    <w:lvl w:ilvl="6" w:tplc="0409000F" w:tentative="1">
+      <w:start w:val="1"/>
+      <w:numFmt w:val="decimal"/>
+      <w:lvlText w:val="%7."/>
+      <w:lvlJc w:val="left"/>
+      <w:pPr>
+        <w:ind w:left="5040" w:hanging="360"/>
+      </w:pPr>
+    </w:lvl>
+    <w:lvl w:ilvl="7" w:tplc="04090019" w:tentative="1">
+      <w:start w:val="1"/>
+      <w:numFmt w:val="lowerLetter"/>
+      <w:lvlText w:val="%8."/>
+      <w:lvlJc w:val="left"/>
+      <w:pPr>
+        <w:ind w:left="5760" w:hanging="360"/>
+      </w:pPr>
+    </w:lvl>
+    <w:lvl w:ilvl="8" w:tplc="0409001B" w:tentative="1">
+      <w:start w:val="1"/>
+      <w:numFmt w:val="lowerRoman"/>
+      <w:lvlText w:val="%9."/>
+      <w:lvlJc w:val="right"/>
+      <w:pPr>
+        <w:ind w:left="6480" w:hanging="180"/>
+      </w:pPr>
+    </w:lvl>
+  </w:abstractNum>
+  <w:abstractNum w:abstractNumId="15" w15:restartNumberingAfterBreak="0">
     <w:nsid w:val="55461439"/>
     <w:multiLevelType w:val="multilevel"/>
     <w:tmpl w:val="042C4A18"/>
@@ -7317,7 +7831,7 @@
       </w:pPr>
     </w:lvl>
   </w:abstractNum>
-  <w:abstractNum w:abstractNumId="12" w15:restartNumberingAfterBreak="0">
+  <w:abstractNum w:abstractNumId="16" w15:restartNumberingAfterBreak="0">
     <w:nsid w:val="573128EF"/>
     <w:multiLevelType w:val="multilevel"/>
     <w:tmpl w:val="278EE074"/>
@@ -7430,7 +7944,7 @@
       </w:pPr>
     </w:lvl>
   </w:abstractNum>
-  <w:abstractNum w:abstractNumId="13" w15:restartNumberingAfterBreak="0">
+  <w:abstractNum w:abstractNumId="17" w15:restartNumberingAfterBreak="0">
     <w:nsid w:val="58E51508"/>
     <w:multiLevelType w:val="hybridMultilevel"/>
     <w:tmpl w:val="040CBC86"/>
@@ -7543,7 +8057,7 @@
       </w:rPr>
     </w:lvl>
   </w:abstractNum>
-  <w:abstractNum w:abstractNumId="14" w15:restartNumberingAfterBreak="0">
+  <w:abstractNum w:abstractNumId="18" w15:restartNumberingAfterBreak="0">
     <w:nsid w:val="6A06243E"/>
     <w:multiLevelType w:val="hybridMultilevel"/>
     <w:tmpl w:val="163AFD20"/>
@@ -7656,7 +8170,7 @@
       </w:rPr>
     </w:lvl>
   </w:abstractNum>
-  <w:abstractNum w:abstractNumId="15" w15:restartNumberingAfterBreak="0">
+  <w:abstractNum w:abstractNumId="19" w15:restartNumberingAfterBreak="0">
     <w:nsid w:val="6A70067C"/>
     <w:multiLevelType w:val="hybridMultilevel"/>
     <w:tmpl w:val="0076FCA0"/>
@@ -7769,7 +8283,7 @@
       </w:rPr>
     </w:lvl>
   </w:abstractNum>
-  <w:abstractNum w:abstractNumId="16" w15:restartNumberingAfterBreak="0">
+  <w:abstractNum w:abstractNumId="20" w15:restartNumberingAfterBreak="0">
     <w:nsid w:val="6A853ADE"/>
     <w:multiLevelType w:val="hybridMultilevel"/>
     <w:tmpl w:val="262AA642"/>
@@ -7882,7 +8396,209 @@
       </w:rPr>
     </w:lvl>
   </w:abstractNum>
-  <w:abstractNum w:abstractNumId="17" w15:restartNumberingAfterBreak="0">
+  <w:abstractNum w:abstractNumId="21" w15:restartNumberingAfterBreak="0">
+    <w:nsid w:val="6CFC469A"/>
+    <w:multiLevelType w:val="multilevel"/>
+    <w:tmpl w:val="81869476"/>
+    <w:lvl w:ilvl="0">
+      <w:start w:val="1"/>
+      <w:numFmt w:val="decimal"/>
+      <w:lvlText w:val="%1."/>
+      <w:lvlJc w:val="right"/>
+      <w:pPr>
+        <w:ind w:left="720" w:hanging="360"/>
+      </w:pPr>
+      <w:rPr>
+        <w:u w:val="none"/>
+      </w:rPr>
+    </w:lvl>
+    <w:lvl w:ilvl="1">
+      <w:start w:val="1"/>
+      <w:numFmt w:val="decimal"/>
+      <w:lvlText w:val="%1.%2."/>
+      <w:lvlJc w:val="right"/>
+      <w:pPr>
+        <w:ind w:left="1440" w:hanging="360"/>
+      </w:pPr>
+      <w:rPr>
+        <w:u w:val="none"/>
+      </w:rPr>
+    </w:lvl>
+    <w:lvl w:ilvl="2">
+      <w:start w:val="1"/>
+      <w:numFmt w:val="decimal"/>
+      <w:lvlText w:val="%1.%2.%3."/>
+      <w:lvlJc w:val="right"/>
+      <w:pPr>
+        <w:ind w:left="2160" w:hanging="360"/>
+      </w:pPr>
+      <w:rPr>
+        <w:u w:val="none"/>
+      </w:rPr>
+    </w:lvl>
+    <w:lvl w:ilvl="3">
+      <w:start w:val="1"/>
+      <w:numFmt w:val="decimal"/>
+      <w:lvlText w:val="%1.%2.%3.%4."/>
+      <w:lvlJc w:val="right"/>
+      <w:pPr>
+        <w:ind w:left="2880" w:hanging="360"/>
+      </w:pPr>
+      <w:rPr>
+        <w:u w:val="none"/>
+      </w:rPr>
+    </w:lvl>
+    <w:lvl w:ilvl="4">
+      <w:start w:val="1"/>
+      <w:numFmt w:val="decimal"/>
+      <w:lvlText w:val="%1.%2.%3.%4.%5."/>
+      <w:lvlJc w:val="right"/>
+      <w:pPr>
+        <w:ind w:left="3600" w:hanging="360"/>
+      </w:pPr>
+      <w:rPr>
+        <w:u w:val="none"/>
+      </w:rPr>
+    </w:lvl>
+    <w:lvl w:ilvl="5">
+      <w:start w:val="1"/>
+      <w:numFmt w:val="decimal"/>
+      <w:lvlText w:val="%1.%2.%3.%4.%5.%6."/>
+      <w:lvlJc w:val="right"/>
+      <w:pPr>
+        <w:ind w:left="4320" w:hanging="360"/>
+      </w:pPr>
+      <w:rPr>
+        <w:u w:val="none"/>
+      </w:rPr>
+    </w:lvl>
+    <w:lvl w:ilvl="6">
+      <w:start w:val="1"/>
+      <w:numFmt w:val="decimal"/>
+      <w:lvlText w:val="%1.%2.%3.%4.%5.%6.%7."/>
+      <w:lvlJc w:val="right"/>
+      <w:pPr>
+        <w:ind w:left="5040" w:hanging="360"/>
+      </w:pPr>
+      <w:rPr>
+        <w:u w:val="none"/>
+      </w:rPr>
+    </w:lvl>
+    <w:lvl w:ilvl="7">
+      <w:start w:val="1"/>
+      <w:numFmt w:val="decimal"/>
+      <w:lvlText w:val="%1.%2.%3.%4.%5.%6.%7.%8."/>
+      <w:lvlJc w:val="right"/>
+      <w:pPr>
+        <w:ind w:left="5760" w:hanging="360"/>
+      </w:pPr>
+      <w:rPr>
+        <w:u w:val="none"/>
+      </w:rPr>
+    </w:lvl>
+    <w:lvl w:ilvl="8">
+      <w:start w:val="1"/>
+      <w:numFmt w:val="decimal"/>
+      <w:lvlText w:val="%1.%2.%3.%4.%5.%6.%7.%8.%9."/>
+      <w:lvlJc w:val="right"/>
+      <w:pPr>
+        <w:ind w:left="6480" w:hanging="360"/>
+      </w:pPr>
+      <w:rPr>
+        <w:u w:val="none"/>
+      </w:rPr>
+    </w:lvl>
+  </w:abstractNum>
+  <w:abstractNum w:abstractNumId="22" w15:restartNumberingAfterBreak="0">
+    <w:nsid w:val="718132E5"/>
+    <w:multiLevelType w:val="hybridMultilevel"/>
+    <w:tmpl w:val="C8A60200"/>
+    <w:lvl w:ilvl="0" w:tplc="0409000F">
+      <w:start w:val="1"/>
+      <w:numFmt w:val="decimal"/>
+      <w:lvlText w:val="%1."/>
+      <w:lvlJc w:val="left"/>
+      <w:pPr>
+        <w:ind w:left="720" w:hanging="360"/>
+      </w:pPr>
+      <w:rPr>
+        <w:rFonts w:hint="default"/>
+      </w:rPr>
+    </w:lvl>
+    <w:lvl w:ilvl="1" w:tplc="04090019" w:tentative="1">
+      <w:start w:val="1"/>
+      <w:numFmt w:val="lowerLetter"/>
+      <w:lvlText w:val="%2."/>
+      <w:lvlJc w:val="left"/>
+      <w:pPr>
+        <w:ind w:left="1440" w:hanging="360"/>
+      </w:pPr>
+    </w:lvl>
+    <w:lvl w:ilvl="2" w:tplc="0409001B" w:tentative="1">
+      <w:start w:val="1"/>
+      <w:numFmt w:val="lowerRoman"/>
+      <w:lvlText w:val="%3."/>
+      <w:lvlJc w:val="right"/>
+      <w:pPr>
+        <w:ind w:left="2160" w:hanging="180"/>
+      </w:pPr>
+    </w:lvl>
+    <w:lvl w:ilvl="3" w:tplc="0409000F" w:tentative="1">
+      <w:start w:val="1"/>
+      <w:numFmt w:val="decimal"/>
+      <w:lvlText w:val="%4."/>
+      <w:lvlJc w:val="left"/>
+      <w:pPr>
+        <w:ind w:left="2880" w:hanging="360"/>
+      </w:pPr>
+    </w:lvl>
+    <w:lvl w:ilvl="4" w:tplc="04090019" w:tentative="1">
+      <w:start w:val="1"/>
+      <w:numFmt w:val="lowerLetter"/>
+      <w:lvlText w:val="%5."/>
+      <w:lvlJc w:val="left"/>
+      <w:pPr>
+        <w:ind w:left="3600" w:hanging="360"/>
+      </w:pPr>
+    </w:lvl>
+    <w:lvl w:ilvl="5" w:tplc="0409001B" w:tentative="1">
+      <w:start w:val="1"/>
+      <w:numFmt w:val="lowerRoman"/>
+      <w:lvlText w:val="%6."/>
+      <w:lvlJc w:val="right"/>
+      <w:pPr>
+        <w:ind w:left="4320" w:hanging="180"/>
+      </w:pPr>
+    </w:lvl>
+    <w:lvl w:ilvl="6" w:tplc="0409000F" w:tentative="1">
+      <w:start w:val="1"/>
+      <w:numFmt w:val="decimal"/>
+      <w:lvlText w:val="%7."/>
+      <w:lvlJc w:val="left"/>
+      <w:pPr>
+        <w:ind w:left="5040" w:hanging="360"/>
+      </w:pPr>
+    </w:lvl>
+    <w:lvl w:ilvl="7" w:tplc="04090019" w:tentative="1">
+      <w:start w:val="1"/>
+      <w:numFmt w:val="lowerLetter"/>
+      <w:lvlText w:val="%8."/>
+      <w:lvlJc w:val="left"/>
+      <w:pPr>
+        <w:ind w:left="5760" w:hanging="360"/>
+      </w:pPr>
+    </w:lvl>
+    <w:lvl w:ilvl="8" w:tplc="0409001B" w:tentative="1">
+      <w:start w:val="1"/>
+      <w:numFmt w:val="lowerRoman"/>
+      <w:lvlText w:val="%9."/>
+      <w:lvlJc w:val="right"/>
+      <w:pPr>
+        <w:ind w:left="6480" w:hanging="180"/>
+      </w:pPr>
+    </w:lvl>
+  </w:abstractNum>
+  <w:abstractNum w:abstractNumId="23" w15:restartNumberingAfterBreak="0">
     <w:nsid w:val="7A3D3989"/>
     <w:multiLevelType w:val="hybridMultilevel"/>
     <w:tmpl w:val="D404445C"/>
@@ -7996,58 +8712,76 @@
     </w:lvl>
   </w:abstractNum>
   <w:num w:numId="1">
+    <w:abstractNumId w:val="2"/>
+  </w:num>
+  <w:num w:numId="2">
+    <w:abstractNumId w:val="23"/>
+  </w:num>
+  <w:num w:numId="3">
+    <w:abstractNumId w:val="13"/>
+  </w:num>
+  <w:num w:numId="4">
+    <w:abstractNumId w:val="8"/>
+  </w:num>
+  <w:num w:numId="5">
+    <w:abstractNumId w:val="16"/>
+  </w:num>
+  <w:num w:numId="6">
+    <w:abstractNumId w:val="7"/>
+  </w:num>
+  <w:num w:numId="7">
+    <w:abstractNumId w:val="5"/>
+  </w:num>
+  <w:num w:numId="8">
+    <w:abstractNumId w:val="10"/>
+  </w:num>
+  <w:num w:numId="9">
+    <w:abstractNumId w:val="15"/>
+  </w:num>
+  <w:num w:numId="10">
+    <w:abstractNumId w:val="19"/>
+  </w:num>
+  <w:num w:numId="11">
+    <w:abstractNumId w:val="9"/>
+  </w:num>
+  <w:num w:numId="12">
+    <w:abstractNumId w:val="6"/>
+  </w:num>
+  <w:num w:numId="13">
+    <w:abstractNumId w:val="4"/>
+  </w:num>
+  <w:num w:numId="14">
+    <w:abstractNumId w:val="17"/>
+  </w:num>
+  <w:num w:numId="15">
     <w:abstractNumId w:val="1"/>
   </w:num>
-  <w:num w:numId="2">
-    <w:abstractNumId w:val="17"/>
+  <w:num w:numId="16">
+    <w:abstractNumId w:val="18"/>
   </w:num>
-  <w:num w:numId="3">
-    <w:abstractNumId w:val="10"/>
-  </w:num>
-  <w:num w:numId="4">
-    <w:abstractNumId w:val="6"/>
-  </w:num>
-  <w:num w:numId="5">
+  <w:num w:numId="17">
     <w:abstractNumId w:val="12"/>
   </w:num>
-  <w:num w:numId="6">
-    <w:abstractNumId w:val="5"/>
+  <w:num w:numId="18">
+    <w:abstractNumId w:val="20"/>
   </w:num>
-  <w:num w:numId="7">
+  <w:num w:numId="19">
+    <w:abstractNumId w:val="21"/>
+  </w:num>
+  <w:num w:numId="20">
+    <w:abstractNumId w:val="11"/>
+  </w:num>
+  <w:num w:numId="21">
     <w:abstractNumId w:val="3"/>
   </w:num>
-  <w:num w:numId="8">
-    <w:abstractNumId w:val="8"/>
+  <w:num w:numId="22">
+    <w:abstractNumId w:val="22"/>
   </w:num>
-  <w:num w:numId="9">
-    <w:abstractNumId w:val="11"/>
-  </w:num>
-  <w:num w:numId="10">
-    <w:abstractNumId w:val="15"/>
-  </w:num>
-  <w:num w:numId="11">
-    <w:abstractNumId w:val="7"/>
-  </w:num>
-  <w:num w:numId="12">
-    <w:abstractNumId w:val="4"/>
-  </w:num>
-  <w:num w:numId="13">
-    <w:abstractNumId w:val="2"/>
-  </w:num>
-  <w:num w:numId="14">
-    <w:abstractNumId w:val="13"/>
-  </w:num>
-  <w:num w:numId="15">
+  <w:num w:numId="23">
     <w:abstractNumId w:val="0"/>
   </w:num>
-  <w:num w:numId="16">
+  <w:num w:numId="24">
     <w:abstractNumId w:val="14"/>
-  </w:num>
-  <w:num w:numId="17">
-    <w:abstractNumId w:val="9"/>
-  </w:num>
-  <w:num w:numId="18">
-    <w:abstractNumId w:val="16"/>
   </w:num>
 </w:numbering>
 </file>

</xml_diff>

<commit_message>
finalfinalversion of requirement analysis
</commit_message>
<xml_diff>
--- a/FIT5136_2020S1_Team_32.docx
+++ b/FIT5136_2020S1_Team_32.docx
@@ -2014,7 +2014,24 @@
           <w:color w:val="000000"/>
           <w:shd w:val="clear" w:color="auto" w:fill="FFFFFF"/>
         </w:rPr>
-        <w:t xml:space="preserve"> This user story is negotiable because it can be replaced by other cases, for example, the administrator creates the criteria of health record. Both cases aim to select the best candidates for the mission and the same outcome will be fulfilled.</w:t>
+        <w:t xml:space="preserve"> This user story is negotiable because it can be replaced by other cases, for example, the administrator creates the criteria of </w:t>
+      </w:r>
+      <w:r>
+        <w:rPr>
+          <w:rFonts w:ascii="Arial" w:eastAsia="Times New Roman" w:hAnsi="Arial" w:cs="Arial"/>
+          <w:color w:val="000000"/>
+          <w:shd w:val="clear" w:color="auto" w:fill="FFFFFF"/>
+          <w:lang w:val="en-US"/>
+        </w:rPr>
+        <w:t xml:space="preserve">the </w:t>
+      </w:r>
+      <w:r>
+        <w:rPr>
+          <w:rFonts w:ascii="Arial" w:eastAsia="Times New Roman" w:hAnsi="Arial" w:cs="Arial"/>
+          <w:color w:val="000000"/>
+          <w:shd w:val="clear" w:color="auto" w:fill="FFFFFF"/>
+        </w:rPr>
+        <w:t>health record. Both cases aim to select the best candidates for the mission and the same outcome will be fulfilled.</w:t>
       </w:r>
     </w:p>
     <w:p>
@@ -2050,7 +2067,24 @@
           <w:color w:val="000000"/>
           <w:shd w:val="clear" w:color="auto" w:fill="FFFFFF"/>
         </w:rPr>
-        <w:t xml:space="preserve"> This user story is valuable because the range of age criteria will select the candidates with most suitable age for the mission, which provides benefit to the mission as well as the administrator (user).</w:t>
+        <w:t xml:space="preserve"> This user story is valuable because the range of age criteria will select the candidates with </w:t>
+      </w:r>
+      <w:r>
+        <w:rPr>
+          <w:rFonts w:ascii="Arial" w:eastAsia="Times New Roman" w:hAnsi="Arial" w:cs="Arial"/>
+          <w:color w:val="000000"/>
+          <w:shd w:val="clear" w:color="auto" w:fill="FFFFFF"/>
+          <w:lang w:val="en-US"/>
+        </w:rPr>
+        <w:t xml:space="preserve">the </w:t>
+      </w:r>
+      <w:r>
+        <w:rPr>
+          <w:rFonts w:ascii="Arial" w:eastAsia="Times New Roman" w:hAnsi="Arial" w:cs="Arial"/>
+          <w:color w:val="000000"/>
+          <w:shd w:val="clear" w:color="auto" w:fill="FFFFFF"/>
+        </w:rPr>
+        <w:t>most suitable age for the mission, which provides benefit to the mission as well as the administrator (user).</w:t>
       </w:r>
     </w:p>
     <w:p>
@@ -2158,7 +2192,24 @@
           <w:color w:val="000000"/>
           <w:shd w:val="clear" w:color="auto" w:fill="FFFFFF"/>
         </w:rPr>
-        <w:t xml:space="preserve"> This user story is testable because the information of  the N best candidates will be displayed on screen (in feature 5), then the administrator can check whether each of them is in the range of age in the selection criteria.</w:t>
+        <w:t xml:space="preserve"> This user story is testable because the information of the N best candidates will be displayed on </w:t>
+      </w:r>
+      <w:r>
+        <w:rPr>
+          <w:rFonts w:ascii="Arial" w:eastAsia="Times New Roman" w:hAnsi="Arial" w:cs="Arial"/>
+          <w:color w:val="000000"/>
+          <w:shd w:val="clear" w:color="auto" w:fill="FFFFFF"/>
+          <w:lang w:val="en-US"/>
+        </w:rPr>
+        <w:t xml:space="preserve">the </w:t>
+      </w:r>
+      <w:r>
+        <w:rPr>
+          <w:rFonts w:ascii="Arial" w:eastAsia="Times New Roman" w:hAnsi="Arial" w:cs="Arial"/>
+          <w:color w:val="000000"/>
+          <w:shd w:val="clear" w:color="auto" w:fill="FFFFFF"/>
+        </w:rPr>
+        <w:t>screen (in feature 5), then the administrator can check whether each of them is in the range of age in the selection criteria.</w:t>
       </w:r>
     </w:p>
     <w:p>
@@ -2388,7 +2439,7 @@
           <w:szCs w:val="32"/>
           <w:u w:val="single"/>
         </w:rPr>
-        <w:t>rioriti</w:t>
+        <w:t>riori</w:t>
       </w:r>
       <w:r>
         <w:rPr>
@@ -2521,7 +2572,22 @@
           <w:rFonts w:ascii="Arial" w:eastAsia="Times New Roman" w:hAnsi="Arial" w:cs="Arial"/>
           <w:color w:val="000000"/>
         </w:rPr>
-        <w:t xml:space="preserve"> This user story is independent because it only involves one situation where an administrator wants to choose the criminal record as the prioritized criteria, which is self contained.</w:t>
+        <w:t xml:space="preserve"> This user story is independent because it only involves one situation where an administrator wants to choose the criminal record as the prioritized criteria, which is self</w:t>
+      </w:r>
+      <w:r>
+        <w:rPr>
+          <w:rFonts w:ascii="Arial" w:eastAsia="Times New Roman" w:hAnsi="Arial" w:cs="Arial"/>
+          <w:color w:val="000000"/>
+          <w:lang w:val="en-US"/>
+        </w:rPr>
+        <w:t>-</w:t>
+      </w:r>
+      <w:r>
+        <w:rPr>
+          <w:rFonts w:ascii="Arial" w:eastAsia="Times New Roman" w:hAnsi="Arial" w:cs="Arial"/>
+          <w:color w:val="000000"/>
+        </w:rPr>
+        <w:t>contained.</w:t>
       </w:r>
     </w:p>
     <w:p>
@@ -2554,7 +2620,7 @@
           <w:rFonts w:ascii="Arial" w:eastAsia="Times New Roman" w:hAnsi="Arial" w:cs="Arial"/>
           <w:color w:val="000000"/>
         </w:rPr>
-        <w:t xml:space="preserve"> This user story is negotiable because it can be replaced by another case, for example, the administrator wants to select the health record as the prioritized criteria. Both cases aim to provide a prioritized criteria when selecting candidates and the same outcome will be fulfilled.</w:t>
+        <w:t xml:space="preserve"> This user story is negotiable because it can be replaced by another case, for example, the administrator wants to select the health record as the prioritized criteria. Both cases aim to provide prioritized criteria when selecting candidates and the same outcome will be fulfilled.</w:t>
       </w:r>
     </w:p>
     <w:p>
@@ -2686,7 +2752,22 @@
           <w:rFonts w:ascii="Arial" w:eastAsia="Times New Roman" w:hAnsi="Arial" w:cs="Arial"/>
           <w:color w:val="000000"/>
         </w:rPr>
-        <w:t xml:space="preserve"> This user story is testable because when the system displays the information of N best selected candidates, the administrator can review the criminal record of the selected candidates. Then he can compare it to other </w:t>
+        <w:t xml:space="preserve"> This user story is testable because when the system displays the information of N best</w:t>
+      </w:r>
+      <w:r>
+        <w:rPr>
+          <w:rFonts w:ascii="Arial" w:eastAsia="Times New Roman" w:hAnsi="Arial" w:cs="Arial"/>
+          <w:color w:val="000000"/>
+          <w:lang w:val="en-US"/>
+        </w:rPr>
+        <w:t>-</w:t>
+      </w:r>
+      <w:r>
+        <w:rPr>
+          <w:rFonts w:ascii="Arial" w:eastAsia="Times New Roman" w:hAnsi="Arial" w:cs="Arial"/>
+          <w:color w:val="000000"/>
+        </w:rPr>
+        <w:t xml:space="preserve">selected candidates, the administrator can review the criminal record of the selected candidates. Then he can compare it to other </w:t>
       </w:r>
       <w:r>
         <w:rPr>
@@ -3439,7 +3520,22 @@
           <w:rFonts w:ascii="Arial" w:eastAsia="Times New Roman" w:hAnsi="Arial" w:cs="Arial"/>
           <w:color w:val="000000"/>
         </w:rPr>
-        <w:t xml:space="preserve"> This user story is not independent because it depends on the result from other user.</w:t>
+        <w:t xml:space="preserve"> This user story is not independent because it depends on the result from other user</w:t>
+      </w:r>
+      <w:r>
+        <w:rPr>
+          <w:rFonts w:ascii="Arial" w:eastAsia="Times New Roman" w:hAnsi="Arial" w:cs="Arial"/>
+          <w:color w:val="000000"/>
+          <w:lang w:val="en-US"/>
+        </w:rPr>
+        <w:t>s</w:t>
+      </w:r>
+      <w:r>
+        <w:rPr>
+          <w:rFonts w:ascii="Arial" w:eastAsia="Times New Roman" w:hAnsi="Arial" w:cs="Arial"/>
+          <w:color w:val="000000"/>
+        </w:rPr>
+        <w:t>.</w:t>
       </w:r>
     </w:p>
     <w:p>
@@ -3472,7 +3568,22 @@
           <w:rFonts w:ascii="Arial" w:eastAsia="Times New Roman" w:hAnsi="Arial" w:cs="Arial"/>
           <w:color w:val="000000"/>
         </w:rPr>
-        <w:t xml:space="preserve"> This user story is negotiable because it can be negotiated when team member can provide their solution for the user story.</w:t>
+        <w:t xml:space="preserve"> This user story is negotiable because it can be negotiated when </w:t>
+      </w:r>
+      <w:r>
+        <w:rPr>
+          <w:rFonts w:ascii="Arial" w:eastAsia="Times New Roman" w:hAnsi="Arial" w:cs="Arial"/>
+          <w:color w:val="000000"/>
+          <w:lang w:val="en-US"/>
+        </w:rPr>
+        <w:t xml:space="preserve">a </w:t>
+      </w:r>
+      <w:r>
+        <w:rPr>
+          <w:rFonts w:ascii="Arial" w:eastAsia="Times New Roman" w:hAnsi="Arial" w:cs="Arial"/>
+          <w:color w:val="000000"/>
+        </w:rPr>
+        <w:t>team member can provide their solution for the user story.</w:t>
       </w:r>
     </w:p>
     <w:p>
@@ -3605,7 +3716,22 @@
           <w:rFonts w:ascii="Arial" w:eastAsia="Times New Roman" w:hAnsi="Arial" w:cs="Arial"/>
           <w:color w:val="000000"/>
         </w:rPr>
-        <w:t xml:space="preserve"> The user story is not Testable because when the interaction between Administrator and Coordinator happen, it will not show the result after it but they will spend more time to discuss about the problems.</w:t>
+        <w:t xml:space="preserve"> The user story is not Testable because when the interaction between Administrator and Coordinator happen</w:t>
+      </w:r>
+      <w:r>
+        <w:rPr>
+          <w:rFonts w:ascii="Arial" w:eastAsia="Times New Roman" w:hAnsi="Arial" w:cs="Arial"/>
+          <w:color w:val="000000"/>
+          <w:lang w:val="en-US"/>
+        </w:rPr>
+        <w:t>s</w:t>
+      </w:r>
+      <w:r>
+        <w:rPr>
+          <w:rFonts w:ascii="Arial" w:eastAsia="Times New Roman" w:hAnsi="Arial" w:cs="Arial"/>
+          <w:color w:val="000000"/>
+        </w:rPr>
+        <w:t>, it will not show the result after it but they will spend more time to discuss the problems.</w:t>
       </w:r>
     </w:p>
     <w:p>
@@ -3668,7 +3794,23 @@
           <w:color w:val="000000" w:themeColor="text1"/>
           <w:lang w:val="en-US"/>
         </w:rPr>
-        <w:t>The Administrator receive the number of best candidates from the previous task.</w:t>
+        <w:t>The Administrator receive</w:t>
+      </w:r>
+      <w:r>
+        <w:rPr>
+          <w:rFonts w:ascii="Arial" w:hAnsi="Arial" w:cs="Arial"/>
+          <w:color w:val="000000" w:themeColor="text1"/>
+          <w:lang w:val="en-US"/>
+        </w:rPr>
+        <w:t>s</w:t>
+      </w:r>
+      <w:r>
+        <w:rPr>
+          <w:rFonts w:ascii="Arial" w:hAnsi="Arial" w:cs="Arial"/>
+          <w:color w:val="000000" w:themeColor="text1"/>
+          <w:lang w:val="en-US"/>
+        </w:rPr>
+        <w:t xml:space="preserve"> the number of best candidates from the previous task.</w:t>
       </w:r>
     </w:p>
     <w:p>
@@ -3692,7 +3834,23 @@
           <w:color w:val="000000" w:themeColor="text1"/>
           <w:lang w:val="en-US"/>
         </w:rPr>
-        <w:t xml:space="preserve">The option to contact the Coordinator will be chosen by Administrator when the they realise the number of best candidates is less than the </w:t>
+        <w:t>The option to contact the Coordinator will be chosen by Administrator when they reali</w:t>
+      </w:r>
+      <w:r>
+        <w:rPr>
+          <w:rFonts w:ascii="Arial" w:hAnsi="Arial" w:cs="Arial"/>
+          <w:color w:val="000000" w:themeColor="text1"/>
+          <w:lang w:val="en-US"/>
+        </w:rPr>
+        <w:t>z</w:t>
+      </w:r>
+      <w:r>
+        <w:rPr>
+          <w:rFonts w:ascii="Arial" w:hAnsi="Arial" w:cs="Arial"/>
+          <w:color w:val="000000" w:themeColor="text1"/>
+          <w:lang w:val="en-US"/>
+        </w:rPr>
+        <w:t xml:space="preserve">e the number of best candidates is less than the </w:t>
       </w:r>
       <w:r>
         <w:rPr>
@@ -3899,7 +4057,58 @@
           <w:color w:val="000000"/>
           <w:shd w:val="clear" w:color="auto" w:fill="FFFFFF"/>
         </w:rPr>
-        <w:t xml:space="preserve"> This user story is non dependent because the candidates list depends on the candidates list from finding N best candidates above.</w:t>
+        <w:t xml:space="preserve"> This user story is no</w:t>
+      </w:r>
+      <w:r>
+        <w:rPr>
+          <w:rFonts w:ascii="Arial" w:eastAsia="Times New Roman" w:hAnsi="Arial" w:cs="Arial"/>
+          <w:color w:val="000000"/>
+          <w:shd w:val="clear" w:color="auto" w:fill="FFFFFF"/>
+          <w:lang w:val="en-US"/>
+        </w:rPr>
+        <w:t>t</w:t>
+      </w:r>
+      <w:r>
+        <w:rPr>
+          <w:rFonts w:ascii="Arial" w:eastAsia="Times New Roman" w:hAnsi="Arial" w:cs="Arial"/>
+          <w:color w:val="000000"/>
+          <w:shd w:val="clear" w:color="auto" w:fill="FFFFFF"/>
+        </w:rPr>
+        <w:t xml:space="preserve"> dependent because the candidates</w:t>
+      </w:r>
+      <w:r>
+        <w:rPr>
+          <w:rFonts w:ascii="Arial" w:eastAsia="Times New Roman" w:hAnsi="Arial" w:cs="Arial"/>
+          <w:color w:val="000000"/>
+          <w:shd w:val="clear" w:color="auto" w:fill="FFFFFF"/>
+          <w:lang w:val="en-US"/>
+        </w:rPr>
+        <w:t>’</w:t>
+      </w:r>
+      <w:r>
+        <w:rPr>
+          <w:rFonts w:ascii="Arial" w:eastAsia="Times New Roman" w:hAnsi="Arial" w:cs="Arial"/>
+          <w:color w:val="000000"/>
+          <w:shd w:val="clear" w:color="auto" w:fill="FFFFFF"/>
+        </w:rPr>
+        <w:t xml:space="preserve"> list depends on the candidates</w:t>
+      </w:r>
+      <w:r>
+        <w:rPr>
+          <w:rFonts w:ascii="Arial" w:eastAsia="Times New Roman" w:hAnsi="Arial" w:cs="Arial"/>
+          <w:color w:val="000000"/>
+          <w:shd w:val="clear" w:color="auto" w:fill="FFFFFF"/>
+          <w:lang w:val="en-US"/>
+        </w:rPr>
+        <w:t>’</w:t>
+      </w:r>
+      <w:r>
+        <w:rPr>
+          <w:rFonts w:ascii="Arial" w:eastAsia="Times New Roman" w:hAnsi="Arial" w:cs="Arial"/>
+          <w:color w:val="000000"/>
+          <w:shd w:val="clear" w:color="auto" w:fill="FFFFFF"/>
+        </w:rPr>
+        <w:t xml:space="preserve"> list from finding N best candidates above.</w:t>
       </w:r>
     </w:p>
     <w:p>
@@ -4037,7 +4246,24 @@
           <w:color w:val="000000"/>
           <w:shd w:val="clear" w:color="auto" w:fill="FFFFFF"/>
         </w:rPr>
-        <w:t xml:space="preserve"> This user story is estimable because the selected candidates must be in the list.</w:t>
+        <w:t xml:space="preserve"> This user story is estimable because the selected candidates must be </w:t>
+      </w:r>
+      <w:r>
+        <w:rPr>
+          <w:rFonts w:ascii="Arial" w:eastAsia="Times New Roman" w:hAnsi="Arial" w:cs="Arial"/>
+          <w:color w:val="000000"/>
+          <w:shd w:val="clear" w:color="auto" w:fill="FFFFFF"/>
+          <w:lang w:val="en-US"/>
+        </w:rPr>
+        <w:t>o</w:t>
+      </w:r>
+      <w:r>
+        <w:rPr>
+          <w:rFonts w:ascii="Arial" w:eastAsia="Times New Roman" w:hAnsi="Arial" w:cs="Arial"/>
+          <w:color w:val="000000"/>
+          <w:shd w:val="clear" w:color="auto" w:fill="FFFFFF"/>
+        </w:rPr>
+        <w:t>n the list.</w:t>
       </w:r>
     </w:p>
     <w:p>
@@ -4083,7 +4309,24 @@
           <w:color w:val="000000"/>
           <w:shd w:val="clear" w:color="auto" w:fill="FFFFFF"/>
         </w:rPr>
-        <w:t xml:space="preserve"> This user story is small because the candidates list has been already generated from finding N best candidates, candidates only need to accept or reject the mission.</w:t>
+        <w:t xml:space="preserve"> This user story is small because the candidates</w:t>
+      </w:r>
+      <w:r>
+        <w:rPr>
+          <w:rFonts w:ascii="Arial" w:eastAsia="Times New Roman" w:hAnsi="Arial" w:cs="Arial"/>
+          <w:color w:val="000000"/>
+          <w:shd w:val="clear" w:color="auto" w:fill="FFFFFF"/>
+          <w:lang w:val="en-US"/>
+        </w:rPr>
+        <w:t>’</w:t>
+      </w:r>
+      <w:r>
+        <w:rPr>
+          <w:rFonts w:ascii="Arial" w:eastAsia="Times New Roman" w:hAnsi="Arial" w:cs="Arial"/>
+          <w:color w:val="000000"/>
+          <w:shd w:val="clear" w:color="auto" w:fill="FFFFFF"/>
+        </w:rPr>
+        <w:t xml:space="preserve"> list has been already generated from finding N best candidates, candidates only need to accept or reject the mission.</w:t>
       </w:r>
     </w:p>
     <w:p>
@@ -4190,7 +4433,24 @@
           <w:color w:val="000000"/>
           <w:shd w:val="clear" w:color="auto" w:fill="FFFFFF"/>
         </w:rPr>
-        <w:t>The administrator will inform candidates from the selected candidates list and then see which candidates accept or reject the mission.</w:t>
+        <w:t>The administrator will inform candidates from the selected candidates</w:t>
+      </w:r>
+      <w:r>
+        <w:rPr>
+          <w:rFonts w:ascii="Arial" w:eastAsia="Times New Roman" w:hAnsi="Arial" w:cs="Arial"/>
+          <w:color w:val="000000"/>
+          <w:shd w:val="clear" w:color="auto" w:fill="FFFFFF"/>
+          <w:lang w:val="en-US"/>
+        </w:rPr>
+        <w:t>’</w:t>
+      </w:r>
+      <w:r>
+        <w:rPr>
+          <w:rFonts w:ascii="Arial" w:eastAsia="Times New Roman" w:hAnsi="Arial" w:cs="Arial"/>
+          <w:color w:val="000000"/>
+          <w:shd w:val="clear" w:color="auto" w:fill="FFFFFF"/>
+        </w:rPr>
+        <w:t xml:space="preserve"> list and then see which candidates accept or reject the mission.</w:t>
       </w:r>
     </w:p>
     <w:p>
@@ -4236,7 +4496,7 @@
           <w:color w:val="000000"/>
           <w:shd w:val="clear" w:color="auto" w:fill="FFFFFF"/>
         </w:rPr>
-        <w:t>When candidates  reject, a replacement of candidates will be generated automatically.</w:t>
+        <w:t>When candidates reject, a replacement of candidates will be generated automatically.</w:t>
       </w:r>
     </w:p>
     <w:p>
@@ -4489,7 +4749,24 @@
           <w:color w:val="000000"/>
           <w:shd w:val="clear" w:color="auto" w:fill="FFFFFF"/>
         </w:rPr>
-        <w:t xml:space="preserve"> This user story is non dependent because the administrator can only inform the coordinator after all the candidates accept.</w:t>
+        <w:t xml:space="preserve"> This user story is no</w:t>
+      </w:r>
+      <w:r>
+        <w:rPr>
+          <w:rFonts w:ascii="Arial" w:eastAsia="Times New Roman" w:hAnsi="Arial" w:cs="Arial"/>
+          <w:color w:val="000000"/>
+          <w:shd w:val="clear" w:color="auto" w:fill="FFFFFF"/>
+          <w:lang w:val="en-US"/>
+        </w:rPr>
+        <w:t>t</w:t>
+      </w:r>
+      <w:r>
+        <w:rPr>
+          <w:rFonts w:ascii="Arial" w:eastAsia="Times New Roman" w:hAnsi="Arial" w:cs="Arial"/>
+          <w:color w:val="000000"/>
+          <w:shd w:val="clear" w:color="auto" w:fill="FFFFFF"/>
+        </w:rPr>
+        <w:t xml:space="preserve"> dependent because the administrator can only inform the coordinator after all the candidates accept.</w:t>
       </w:r>
     </w:p>
     <w:p>
@@ -4581,7 +4858,24 @@
           <w:color w:val="000000"/>
           <w:shd w:val="clear" w:color="auto" w:fill="FFFFFF"/>
         </w:rPr>
-        <w:t xml:space="preserve"> This user story is valuable because end users can know that the selecting of the candidates is finished.</w:t>
+        <w:t xml:space="preserve"> This user story is valuable because end users can know that the selecti</w:t>
+      </w:r>
+      <w:r>
+        <w:rPr>
+          <w:rFonts w:ascii="Arial" w:eastAsia="Times New Roman" w:hAnsi="Arial" w:cs="Arial"/>
+          <w:color w:val="000000"/>
+          <w:shd w:val="clear" w:color="auto" w:fill="FFFFFF"/>
+          <w:lang w:val="en-US"/>
+        </w:rPr>
+        <w:t>on</w:t>
+      </w:r>
+      <w:r>
+        <w:rPr>
+          <w:rFonts w:ascii="Arial" w:eastAsia="Times New Roman" w:hAnsi="Arial" w:cs="Arial"/>
+          <w:color w:val="000000"/>
+          <w:shd w:val="clear" w:color="auto" w:fill="FFFFFF"/>
+        </w:rPr>
+        <w:t xml:space="preserve"> of the candidates is finished.</w:t>
       </w:r>
     </w:p>
     <w:p>
@@ -4954,7 +5248,7 @@
           <w:rFonts w:ascii="Arial" w:eastAsia="Times New Roman" w:hAnsi="Arial" w:cs="Arial"/>
           <w:color w:val="000000"/>
         </w:rPr>
-        <w:t>As a candidate, I want to create a profile , so that I can register as a candidate. </w:t>
+        <w:t>As a candidate, I want to create a profile, so that I can register as a candidate. </w:t>
       </w:r>
     </w:p>
     <w:p>
@@ -5417,7 +5711,22 @@
           <w:rFonts w:ascii="Arial" w:eastAsia="Times New Roman" w:hAnsi="Arial" w:cs="Arial"/>
           <w:color w:val="000000"/>
         </w:rPr>
-        <w:t>As a candidate, I want to edit my profile, so that my profile is updated as real time data.</w:t>
+        <w:t>As a candidate, I want to edit my profile, so that my profile is updated as real</w:t>
+      </w:r>
+      <w:r>
+        <w:rPr>
+          <w:rFonts w:ascii="Arial" w:eastAsia="Times New Roman" w:hAnsi="Arial" w:cs="Arial"/>
+          <w:color w:val="000000"/>
+          <w:lang w:val="en-US"/>
+        </w:rPr>
+        <w:t>-</w:t>
+      </w:r>
+      <w:r>
+        <w:rPr>
+          <w:rFonts w:ascii="Arial" w:eastAsia="Times New Roman" w:hAnsi="Arial" w:cs="Arial"/>
+          <w:color w:val="000000"/>
+        </w:rPr>
+        <w:t>time data.</w:t>
       </w:r>
     </w:p>
     <w:p>
@@ -5485,7 +5794,24 @@
           <w:color w:val="000000"/>
           <w:shd w:val="clear" w:color="auto" w:fill="FFFFFF"/>
         </w:rPr>
-        <w:t xml:space="preserve"> This user story is non dependent because the profile can be modified after it has been created. </w:t>
+        <w:t xml:space="preserve"> This user story is no</w:t>
+      </w:r>
+      <w:r>
+        <w:rPr>
+          <w:rFonts w:ascii="Arial" w:eastAsia="Times New Roman" w:hAnsi="Arial" w:cs="Arial"/>
+          <w:color w:val="000000"/>
+          <w:shd w:val="clear" w:color="auto" w:fill="FFFFFF"/>
+          <w:lang w:val="en-US"/>
+        </w:rPr>
+        <w:t>t</w:t>
+      </w:r>
+      <w:r>
+        <w:rPr>
+          <w:rFonts w:ascii="Arial" w:eastAsia="Times New Roman" w:hAnsi="Arial" w:cs="Arial"/>
+          <w:color w:val="000000"/>
+          <w:shd w:val="clear" w:color="auto" w:fill="FFFFFF"/>
+        </w:rPr>
+        <w:t xml:space="preserve"> dependent because the profile can be modified after it has been created. </w:t>
       </w:r>
     </w:p>
     <w:p>
@@ -5573,7 +5899,24 @@
           <w:color w:val="000000"/>
           <w:shd w:val="clear" w:color="auto" w:fill="FFFFFF"/>
         </w:rPr>
-        <w:t xml:space="preserve"> This user story is valuable because the end user may join the mission by editing their profiles.</w:t>
+        <w:t xml:space="preserve"> This user story is valuable because the end</w:t>
+      </w:r>
+      <w:r>
+        <w:rPr>
+          <w:rFonts w:ascii="Arial" w:eastAsia="Times New Roman" w:hAnsi="Arial" w:cs="Arial"/>
+          <w:color w:val="000000"/>
+          <w:shd w:val="clear" w:color="auto" w:fill="FFFFFF"/>
+          <w:lang w:val="en-US"/>
+        </w:rPr>
+        <w:t>-</w:t>
+      </w:r>
+      <w:r>
+        <w:rPr>
+          <w:rFonts w:ascii="Arial" w:eastAsia="Times New Roman" w:hAnsi="Arial" w:cs="Arial"/>
+          <w:color w:val="000000"/>
+          <w:shd w:val="clear" w:color="auto" w:fill="FFFFFF"/>
+        </w:rPr>
+        <w:t>user may join the mission by editing their profiles.</w:t>
       </w:r>
     </w:p>
     <w:p>
@@ -5815,7 +6158,24 @@
           <w:color w:val="000000"/>
           <w:shd w:val="clear" w:color="auto" w:fill="FFFFFF"/>
         </w:rPr>
-        <w:t>The system will record the data used for choosing best N candidates.</w:t>
+        <w:t>The system will record the data used for choosing</w:t>
+      </w:r>
+      <w:r>
+        <w:rPr>
+          <w:rFonts w:ascii="Arial" w:eastAsia="Times New Roman" w:hAnsi="Arial" w:cs="Arial"/>
+          <w:color w:val="000000"/>
+          <w:shd w:val="clear" w:color="auto" w:fill="FFFFFF"/>
+          <w:lang w:val="en-US"/>
+        </w:rPr>
+        <w:t xml:space="preserve"> the</w:t>
+      </w:r>
+      <w:r>
+        <w:rPr>
+          <w:rFonts w:ascii="Arial" w:eastAsia="Times New Roman" w:hAnsi="Arial" w:cs="Arial"/>
+          <w:color w:val="000000"/>
+          <w:shd w:val="clear" w:color="auto" w:fill="FFFFFF"/>
+        </w:rPr>
+        <w:t xml:space="preserve"> best N candidates.</w:t>
       </w:r>
     </w:p>
     <w:p>

</xml_diff>